<commit_message>
merged sbac pre-released internal snapshot versions pre-R02.00.01-20160315 to release integration branch
</commit_message>
<xml_diff>
--- a/docs/Requirements-ART-Task Order 15.docx
+++ b/docs/Requirements-ART-Task Order 15.docx
@@ -302,6 +302,9 @@
         </w:tc>
       </w:tr>
       <w:tr>
+        <w:trPr>
+          <w:trHeight w:val="701"/>
+        </w:trPr>
         <w:tc>
           <w:tcPr>
             <w:tcW w:w="4878" w:type="dxa"/>
@@ -372,6 +375,991 @@
                 <w:szCs w:val="18"/>
               </w:rPr>
               <w:t>October 27, 2015</w:t>
+            </w:r>
+          </w:p>
+        </w:tc>
+      </w:tr>
+      <w:tr>
+        <w:tc>
+          <w:tcPr>
+            <w:tcW w:w="4878" w:type="dxa"/>
+            <w:vAlign w:val="center"/>
+          </w:tcPr>
+          <w:p>
+            <w:pPr>
+              <w:pStyle w:val="ListParagraph"/>
+              <w:numPr>
+                <w:ilvl w:val="1"/>
+                <w:numId w:val="34"/>
+              </w:numPr>
+              <w:spacing w:before="0"/>
+              <w:rPr>
+                <w:sz w:val="18"/>
+                <w:szCs w:val="18"/>
+              </w:rPr>
+            </w:pPr>
+            <w:r>
+              <w:rPr>
+                <w:sz w:val="18"/>
+                <w:szCs w:val="18"/>
+              </w:rPr>
+              <w:t>Added requirement section in 3.6 about allowing coordinator to SYNC, LOCK, and UNLOCK. Added risk (Section 4) indicating possible downside.</w:t>
+            </w:r>
+          </w:p>
+        </w:tc>
+        <w:tc>
+          <w:tcPr>
+            <w:tcW w:w="2610" w:type="dxa"/>
+            <w:vAlign w:val="center"/>
+          </w:tcPr>
+          <w:p>
+            <w:pPr>
+              <w:spacing w:before="0"/>
+              <w:rPr>
+                <w:sz w:val="18"/>
+                <w:szCs w:val="18"/>
+              </w:rPr>
+            </w:pPr>
+            <w:r>
+              <w:rPr>
+                <w:sz w:val="18"/>
+                <w:szCs w:val="18"/>
+              </w:rPr>
+              <w:t>Rami Levy</w:t>
+            </w:r>
+          </w:p>
+        </w:tc>
+        <w:tc>
+          <w:tcPr>
+            <w:tcW w:w="2088" w:type="dxa"/>
+            <w:vAlign w:val="center"/>
+          </w:tcPr>
+          <w:p>
+            <w:pPr>
+              <w:spacing w:before="0"/>
+              <w:rPr>
+                <w:sz w:val="18"/>
+                <w:szCs w:val="18"/>
+              </w:rPr>
+            </w:pPr>
+            <w:r>
+              <w:rPr>
+                <w:sz w:val="18"/>
+                <w:szCs w:val="18"/>
+              </w:rPr>
+              <w:t>November 16, 2015</w:t>
+            </w:r>
+          </w:p>
+        </w:tc>
+      </w:tr>
+      <w:tr>
+        <w:trPr>
+          <w:trHeight w:val="197"/>
+        </w:trPr>
+        <w:tc>
+          <w:tcPr>
+            <w:tcW w:w="4878" w:type="dxa"/>
+            <w:vAlign w:val="center"/>
+          </w:tcPr>
+          <w:p>
+            <w:pPr>
+              <w:pStyle w:val="ListParagraph"/>
+              <w:numPr>
+                <w:ilvl w:val="1"/>
+                <w:numId w:val="34"/>
+              </w:numPr>
+              <w:spacing w:before="0"/>
+              <w:rPr>
+                <w:sz w:val="18"/>
+                <w:szCs w:val="18"/>
+              </w:rPr>
+            </w:pPr>
+            <w:r>
+              <w:rPr>
+                <w:sz w:val="18"/>
+                <w:szCs w:val="18"/>
+              </w:rPr>
+              <w:t>Add</w:t>
+            </w:r>
+            <w:r>
+              <w:rPr>
+                <w:sz w:val="18"/>
+                <w:szCs w:val="18"/>
+              </w:rPr>
+              <w:t>ed</w:t>
+            </w:r>
+            <w:r>
+              <w:rPr>
+                <w:sz w:val="18"/>
+                <w:szCs w:val="18"/>
+              </w:rPr>
+              <w:t xml:space="preserve"> clarification to requirements 3.5, 3.6, 3.7 </w:t>
+            </w:r>
+            <w:r>
+              <w:rPr>
+                <w:sz w:val="18"/>
+                <w:szCs w:val="18"/>
+              </w:rPr>
+              <w:t>about when the user changes take effect</w:t>
+            </w:r>
+            <w:r>
+              <w:rPr>
+                <w:sz w:val="18"/>
+                <w:szCs w:val="18"/>
+              </w:rPr>
+              <w:t>.</w:t>
+            </w:r>
+          </w:p>
+        </w:tc>
+        <w:tc>
+          <w:tcPr>
+            <w:tcW w:w="2610" w:type="dxa"/>
+            <w:vAlign w:val="center"/>
+          </w:tcPr>
+          <w:p>
+            <w:pPr>
+              <w:spacing w:before="0"/>
+              <w:rPr>
+                <w:sz w:val="18"/>
+                <w:szCs w:val="18"/>
+              </w:rPr>
+            </w:pPr>
+            <w:r>
+              <w:rPr>
+                <w:sz w:val="18"/>
+                <w:szCs w:val="18"/>
+              </w:rPr>
+              <w:t>Rami Levy</w:t>
+            </w:r>
+          </w:p>
+        </w:tc>
+        <w:tc>
+          <w:tcPr>
+            <w:tcW w:w="2088" w:type="dxa"/>
+            <w:vAlign w:val="center"/>
+          </w:tcPr>
+          <w:p>
+            <w:pPr>
+              <w:spacing w:before="0"/>
+              <w:rPr>
+                <w:sz w:val="18"/>
+                <w:szCs w:val="18"/>
+              </w:rPr>
+            </w:pPr>
+            <w:r>
+              <w:rPr>
+                <w:sz w:val="18"/>
+                <w:szCs w:val="18"/>
+              </w:rPr>
+              <w:t>January 4, 2016</w:t>
+            </w:r>
+          </w:p>
+        </w:tc>
+      </w:tr>
+      <w:tr>
+        <w:trPr>
+          <w:trHeight w:val="197"/>
+        </w:trPr>
+        <w:tc>
+          <w:tcPr>
+            <w:tcW w:w="4878" w:type="dxa"/>
+            <w:vAlign w:val="center"/>
+          </w:tcPr>
+          <w:p>
+            <w:pPr>
+              <w:pStyle w:val="ListParagraph"/>
+              <w:numPr>
+                <w:ilvl w:val="1"/>
+                <w:numId w:val="34"/>
+              </w:numPr>
+              <w:spacing w:before="0"/>
+              <w:rPr>
+                <w:sz w:val="20"/>
+                <w:szCs w:val="20"/>
+              </w:rPr>
+            </w:pPr>
+            <w:r>
+              <w:rPr>
+                <w:sz w:val="18"/>
+                <w:szCs w:val="20"/>
+              </w:rPr>
+              <w:t>Update</w:t>
+            </w:r>
+            <w:r>
+              <w:rPr>
+                <w:sz w:val="18"/>
+                <w:szCs w:val="20"/>
+              </w:rPr>
+              <w:t>d</w:t>
+            </w:r>
+            <w:r>
+              <w:rPr>
+                <w:sz w:val="18"/>
+                <w:szCs w:val="20"/>
+              </w:rPr>
+              <w:t xml:space="preserve"> </w:t>
+            </w:r>
+            <w:r>
+              <w:rPr>
+                <w:sz w:val="18"/>
+                <w:szCs w:val="20"/>
+              </w:rPr>
+              <w:fldChar w:fldCharType="begin"/>
+            </w:r>
+            <w:r>
+              <w:rPr>
+                <w:sz w:val="18"/>
+                <w:szCs w:val="20"/>
+              </w:rPr>
+              <w:instrText xml:space="preserve"> REF _Ref301628630 \h </w:instrText>
+            </w:r>
+            <w:r>
+              <w:rPr>
+                <w:sz w:val="18"/>
+                <w:szCs w:val="20"/>
+              </w:rPr>
+              <w:instrText xml:space="preserve"> \* MERGEFORMAT </w:instrText>
+            </w:r>
+            <w:r>
+              <w:rPr>
+                <w:sz w:val="18"/>
+                <w:szCs w:val="20"/>
+              </w:rPr>
+            </w:r>
+            <w:r>
+              <w:rPr>
+                <w:sz w:val="18"/>
+                <w:szCs w:val="20"/>
+              </w:rPr>
+              <w:fldChar w:fldCharType="separate"/>
+            </w:r>
+            <w:r>
+              <w:rPr>
+                <w:sz w:val="18"/>
+                <w:szCs w:val="20"/>
+              </w:rPr>
+              <w:t xml:space="preserve">Figure </w:t>
+            </w:r>
+            <w:r>
+              <w:rPr>
+                <w:noProof/>
+                <w:sz w:val="18"/>
+                <w:szCs w:val="20"/>
+              </w:rPr>
+              <w:t>8</w:t>
+            </w:r>
+            <w:r>
+              <w:rPr>
+                <w:sz w:val="18"/>
+                <w:szCs w:val="20"/>
+              </w:rPr>
+              <w:fldChar w:fldCharType="end"/>
+            </w:r>
+            <w:r>
+              <w:rPr>
+                <w:sz w:val="18"/>
+                <w:szCs w:val="20"/>
+              </w:rPr>
+              <w:t xml:space="preserve"> with more accurate mockup.</w:t>
+            </w:r>
+            <w:r>
+              <w:rPr>
+                <w:sz w:val="18"/>
+                <w:szCs w:val="20"/>
+              </w:rPr>
+              <w:t xml:space="preserve"> Add</w:t>
+            </w:r>
+            <w:r>
+              <w:rPr>
+                <w:sz w:val="18"/>
+                <w:szCs w:val="20"/>
+              </w:rPr>
+              <w:t>ed</w:t>
+            </w:r>
+            <w:r>
+              <w:rPr>
+                <w:sz w:val="18"/>
+                <w:szCs w:val="20"/>
+              </w:rPr>
+              <w:t xml:space="preserve"> </w:t>
+            </w:r>
+            <w:r>
+              <w:rPr>
+                <w:sz w:val="18"/>
+                <w:szCs w:val="20"/>
+              </w:rPr>
+              <w:fldChar w:fldCharType="begin"/>
+            </w:r>
+            <w:r>
+              <w:rPr>
+                <w:sz w:val="18"/>
+                <w:szCs w:val="20"/>
+              </w:rPr>
+              <w:instrText xml:space="preserve"> REF _Ref301628630 \h </w:instrText>
+            </w:r>
+            <w:r>
+              <w:rPr>
+                <w:sz w:val="18"/>
+                <w:szCs w:val="20"/>
+              </w:rPr>
+              <w:instrText xml:space="preserve"> \* MERGEFORMAT </w:instrText>
+            </w:r>
+            <w:r>
+              <w:rPr>
+                <w:sz w:val="18"/>
+                <w:szCs w:val="20"/>
+              </w:rPr>
+            </w:r>
+            <w:r>
+              <w:rPr>
+                <w:sz w:val="18"/>
+                <w:szCs w:val="20"/>
+              </w:rPr>
+              <w:fldChar w:fldCharType="separate"/>
+            </w:r>
+            <w:r>
+              <w:rPr>
+                <w:sz w:val="18"/>
+                <w:szCs w:val="20"/>
+              </w:rPr>
+              <w:t xml:space="preserve">Figure </w:t>
+            </w:r>
+            <w:r>
+              <w:rPr>
+                <w:noProof/>
+                <w:sz w:val="18"/>
+                <w:szCs w:val="20"/>
+              </w:rPr>
+              <w:t>8</w:t>
+            </w:r>
+            <w:r>
+              <w:rPr>
+                <w:sz w:val="18"/>
+                <w:szCs w:val="20"/>
+              </w:rPr>
+              <w:fldChar w:fldCharType="end"/>
+            </w:r>
+            <w:r>
+              <w:rPr>
+                <w:sz w:val="18"/>
+                <w:szCs w:val="20"/>
+              </w:rPr>
+              <w:t xml:space="preserve"> </w:t>
+            </w:r>
+            <w:proofErr w:type="spellStart"/>
+            <w:r>
+              <w:rPr>
+                <w:sz w:val="18"/>
+                <w:szCs w:val="20"/>
+              </w:rPr>
+              <w:t>closeup</w:t>
+            </w:r>
+            <w:proofErr w:type="spellEnd"/>
+            <w:r>
+              <w:rPr>
+                <w:sz w:val="18"/>
+                <w:szCs w:val="20"/>
+              </w:rPr>
+              <w:t xml:space="preserve"> view. Update section </w:t>
+            </w:r>
+            <w:r>
+              <w:rPr>
+                <w:sz w:val="18"/>
+                <w:szCs w:val="20"/>
+              </w:rPr>
+              <w:fldChar w:fldCharType="begin"/>
+            </w:r>
+            <w:r>
+              <w:rPr>
+                <w:sz w:val="18"/>
+                <w:szCs w:val="20"/>
+              </w:rPr>
+              <w:instrText xml:space="preserve"> REF _Ref443990304 \n \h </w:instrText>
+            </w:r>
+            <w:r>
+              <w:rPr>
+                <w:sz w:val="18"/>
+                <w:szCs w:val="20"/>
+              </w:rPr>
+              <w:instrText xml:space="preserve"> \* MERGEFORMAT </w:instrText>
+            </w:r>
+            <w:r>
+              <w:rPr>
+                <w:sz w:val="18"/>
+                <w:szCs w:val="20"/>
+              </w:rPr>
+            </w:r>
+            <w:r>
+              <w:rPr>
+                <w:sz w:val="18"/>
+                <w:szCs w:val="20"/>
+              </w:rPr>
+              <w:fldChar w:fldCharType="separate"/>
+            </w:r>
+            <w:r>
+              <w:rPr>
+                <w:sz w:val="18"/>
+                <w:szCs w:val="20"/>
+              </w:rPr>
+              <w:t>3.9.3</w:t>
+            </w:r>
+            <w:r>
+              <w:rPr>
+                <w:sz w:val="18"/>
+                <w:szCs w:val="20"/>
+              </w:rPr>
+              <w:fldChar w:fldCharType="end"/>
+            </w:r>
+            <w:r>
+              <w:rPr>
+                <w:sz w:val="18"/>
+                <w:szCs w:val="20"/>
+              </w:rPr>
+              <w:t xml:space="preserve"> to </w:t>
+            </w:r>
+            <w:r>
+              <w:rPr>
+                <w:sz w:val="18"/>
+                <w:szCs w:val="20"/>
+              </w:rPr>
+              <w:t xml:space="preserve">include export of </w:t>
+            </w:r>
+            <w:proofErr w:type="spellStart"/>
+            <w:r>
+              <w:rPr>
+                <w:sz w:val="18"/>
+                <w:szCs w:val="20"/>
+              </w:rPr>
+              <w:t>ExplicitEligibility</w:t>
+            </w:r>
+            <w:proofErr w:type="spellEnd"/>
+            <w:r>
+              <w:rPr>
+                <w:sz w:val="18"/>
+                <w:szCs w:val="20"/>
+              </w:rPr>
+              <w:t>.</w:t>
+            </w:r>
+          </w:p>
+        </w:tc>
+        <w:tc>
+          <w:tcPr>
+            <w:tcW w:w="2610" w:type="dxa"/>
+            <w:vAlign w:val="center"/>
+          </w:tcPr>
+          <w:p>
+            <w:pPr>
+              <w:spacing w:before="0"/>
+              <w:rPr>
+                <w:sz w:val="18"/>
+                <w:szCs w:val="18"/>
+              </w:rPr>
+            </w:pPr>
+            <w:r>
+              <w:rPr>
+                <w:sz w:val="18"/>
+                <w:szCs w:val="18"/>
+              </w:rPr>
+              <w:t>Rami Levy</w:t>
+            </w:r>
+          </w:p>
+        </w:tc>
+        <w:tc>
+          <w:tcPr>
+            <w:tcW w:w="2088" w:type="dxa"/>
+            <w:vAlign w:val="center"/>
+          </w:tcPr>
+          <w:p>
+            <w:pPr>
+              <w:spacing w:before="0"/>
+              <w:rPr>
+                <w:sz w:val="18"/>
+                <w:szCs w:val="18"/>
+              </w:rPr>
+            </w:pPr>
+            <w:r>
+              <w:rPr>
+                <w:sz w:val="18"/>
+                <w:szCs w:val="18"/>
+              </w:rPr>
+              <w:t>February 23</w:t>
+            </w:r>
+            <w:r>
+              <w:rPr>
+                <w:sz w:val="18"/>
+                <w:szCs w:val="18"/>
+              </w:rPr>
+              <w:t>, 2016</w:t>
+            </w:r>
+          </w:p>
+        </w:tc>
+      </w:tr>
+      <w:tr>
+        <w:trPr>
+          <w:trHeight w:val="422"/>
+        </w:trPr>
+        <w:tc>
+          <w:tcPr>
+            <w:tcW w:w="4878" w:type="dxa"/>
+            <w:vAlign w:val="center"/>
+          </w:tcPr>
+          <w:p>
+            <w:pPr>
+              <w:pStyle w:val="ListParagraph"/>
+              <w:numPr>
+                <w:ilvl w:val="1"/>
+                <w:numId w:val="34"/>
+              </w:numPr>
+              <w:spacing w:before="0"/>
+              <w:rPr>
+                <w:sz w:val="18"/>
+                <w:szCs w:val="18"/>
+              </w:rPr>
+            </w:pPr>
+            <w:r>
+              <w:rPr>
+                <w:sz w:val="18"/>
+                <w:szCs w:val="18"/>
+              </w:rPr>
+              <w:t xml:space="preserve">Updated </w:t>
+            </w:r>
+            <w:r>
+              <w:rPr>
+                <w:sz w:val="18"/>
+                <w:szCs w:val="18"/>
+              </w:rPr>
+              <w:fldChar w:fldCharType="begin"/>
+            </w:r>
+            <w:r>
+              <w:rPr>
+                <w:sz w:val="18"/>
+                <w:szCs w:val="18"/>
+              </w:rPr>
+              <w:instrText xml:space="preserve"> REF _Ref444123756 \h </w:instrText>
+            </w:r>
+            <w:r>
+              <w:rPr>
+                <w:sz w:val="18"/>
+                <w:szCs w:val="18"/>
+              </w:rPr>
+              <w:instrText xml:space="preserve"> \* MERGEFORMAT </w:instrText>
+            </w:r>
+            <w:r>
+              <w:rPr>
+                <w:sz w:val="18"/>
+                <w:szCs w:val="18"/>
+              </w:rPr>
+            </w:r>
+            <w:r>
+              <w:rPr>
+                <w:sz w:val="18"/>
+                <w:szCs w:val="18"/>
+              </w:rPr>
+              <w:fldChar w:fldCharType="separate"/>
+            </w:r>
+            <w:r>
+              <w:rPr>
+                <w:sz w:val="18"/>
+                <w:szCs w:val="18"/>
+              </w:rPr>
+              <w:t xml:space="preserve">Figure </w:t>
+            </w:r>
+            <w:r>
+              <w:rPr>
+                <w:noProof/>
+                <w:sz w:val="18"/>
+                <w:szCs w:val="18"/>
+              </w:rPr>
+              <w:t>4</w:t>
+            </w:r>
+            <w:r>
+              <w:rPr>
+                <w:sz w:val="18"/>
+                <w:szCs w:val="18"/>
+              </w:rPr>
+              <w:t>: User Profile</w:t>
+            </w:r>
+            <w:r>
+              <w:rPr>
+                <w:sz w:val="18"/>
+                <w:szCs w:val="18"/>
+              </w:rPr>
+              <w:fldChar w:fldCharType="end"/>
+            </w:r>
+            <w:r>
+              <w:rPr>
+                <w:sz w:val="18"/>
+                <w:szCs w:val="18"/>
+              </w:rPr>
+              <w:t xml:space="preserve"> to show more accurate screen</w:t>
+            </w:r>
+          </w:p>
+        </w:tc>
+        <w:tc>
+          <w:tcPr>
+            <w:tcW w:w="2610" w:type="dxa"/>
+            <w:vAlign w:val="center"/>
+          </w:tcPr>
+          <w:p>
+            <w:pPr>
+              <w:spacing w:before="0"/>
+              <w:rPr>
+                <w:sz w:val="18"/>
+                <w:szCs w:val="18"/>
+              </w:rPr>
+            </w:pPr>
+            <w:r>
+              <w:rPr>
+                <w:sz w:val="18"/>
+                <w:szCs w:val="18"/>
+              </w:rPr>
+              <w:t>Rami Levy</w:t>
+            </w:r>
+          </w:p>
+        </w:tc>
+        <w:tc>
+          <w:tcPr>
+            <w:tcW w:w="2088" w:type="dxa"/>
+            <w:vAlign w:val="center"/>
+          </w:tcPr>
+          <w:p>
+            <w:pPr>
+              <w:spacing w:before="0"/>
+              <w:rPr>
+                <w:sz w:val="18"/>
+                <w:szCs w:val="18"/>
+              </w:rPr>
+            </w:pPr>
+            <w:r>
+              <w:rPr>
+                <w:sz w:val="18"/>
+                <w:szCs w:val="18"/>
+              </w:rPr>
+              <w:t>February 25, 2016</w:t>
+            </w:r>
+          </w:p>
+        </w:tc>
+      </w:tr>
+      <w:tr>
+        <w:trPr>
+          <w:trHeight w:val="422"/>
+        </w:trPr>
+        <w:tc>
+          <w:tcPr>
+            <w:tcW w:w="4878" w:type="dxa"/>
+            <w:vAlign w:val="center"/>
+          </w:tcPr>
+          <w:p>
+            <w:pPr>
+              <w:pStyle w:val="ListParagraph"/>
+              <w:numPr>
+                <w:ilvl w:val="1"/>
+                <w:numId w:val="34"/>
+              </w:numPr>
+              <w:spacing w:before="0"/>
+              <w:rPr>
+                <w:sz w:val="18"/>
+                <w:szCs w:val="18"/>
+              </w:rPr>
+            </w:pPr>
+            <w:r>
+              <w:rPr>
+                <w:sz w:val="18"/>
+                <w:szCs w:val="18"/>
+              </w:rPr>
+              <w:t>Added comment about optional column being ignored</w:t>
+            </w:r>
+          </w:p>
+        </w:tc>
+        <w:tc>
+          <w:tcPr>
+            <w:tcW w:w="2610" w:type="dxa"/>
+            <w:vAlign w:val="center"/>
+          </w:tcPr>
+          <w:p>
+            <w:pPr>
+              <w:spacing w:before="0"/>
+              <w:rPr>
+                <w:sz w:val="18"/>
+                <w:szCs w:val="18"/>
+              </w:rPr>
+            </w:pPr>
+            <w:r>
+              <w:rPr>
+                <w:sz w:val="18"/>
+                <w:szCs w:val="18"/>
+              </w:rPr>
+              <w:t>Rami Levy</w:t>
+            </w:r>
+          </w:p>
+        </w:tc>
+        <w:tc>
+          <w:tcPr>
+            <w:tcW w:w="2088" w:type="dxa"/>
+            <w:vAlign w:val="center"/>
+          </w:tcPr>
+          <w:p>
+            <w:pPr>
+              <w:spacing w:before="0"/>
+              <w:rPr>
+                <w:sz w:val="18"/>
+                <w:szCs w:val="18"/>
+              </w:rPr>
+            </w:pPr>
+            <w:r>
+              <w:rPr>
+                <w:sz w:val="18"/>
+                <w:szCs w:val="18"/>
+              </w:rPr>
+              <w:t>March 02, 2016</w:t>
+            </w:r>
+          </w:p>
+        </w:tc>
+      </w:tr>
+      <w:tr>
+        <w:trPr>
+          <w:trHeight w:val="422"/>
+        </w:trPr>
+        <w:tc>
+          <w:tcPr>
+            <w:tcW w:w="4878" w:type="dxa"/>
+            <w:vAlign w:val="center"/>
+          </w:tcPr>
+          <w:p>
+            <w:pPr>
+              <w:pStyle w:val="ListParagraph"/>
+              <w:numPr>
+                <w:ilvl w:val="1"/>
+                <w:numId w:val="34"/>
+              </w:numPr>
+              <w:spacing w:before="0"/>
+              <w:rPr>
+                <w:sz w:val="18"/>
+                <w:szCs w:val="18"/>
+              </w:rPr>
+            </w:pPr>
+            <w:r>
+              <w:rPr>
+                <w:sz w:val="18"/>
+                <w:szCs w:val="18"/>
+              </w:rPr>
+              <w:t xml:space="preserve">Explicitly state rules regarding protected roles (Section </w:t>
+            </w:r>
+            <w:r>
+              <w:rPr>
+                <w:sz w:val="18"/>
+                <w:szCs w:val="18"/>
+              </w:rPr>
+              <w:fldChar w:fldCharType="begin"/>
+            </w:r>
+            <w:r>
+              <w:rPr>
+                <w:sz w:val="18"/>
+                <w:szCs w:val="18"/>
+              </w:rPr>
+              <w:instrText xml:space="preserve"> REF _Ref445239736 \r \h </w:instrText>
+            </w:r>
+            <w:r>
+              <w:rPr>
+                <w:sz w:val="18"/>
+                <w:szCs w:val="18"/>
+              </w:rPr>
+            </w:r>
+            <w:r>
+              <w:rPr>
+                <w:sz w:val="18"/>
+                <w:szCs w:val="18"/>
+              </w:rPr>
+              <w:instrText xml:space="preserve"> \* MERGEFORMAT </w:instrText>
+            </w:r>
+            <w:r>
+              <w:rPr>
+                <w:sz w:val="18"/>
+                <w:szCs w:val="18"/>
+              </w:rPr>
+              <w:fldChar w:fldCharType="separate"/>
+            </w:r>
+            <w:r>
+              <w:rPr>
+                <w:sz w:val="18"/>
+                <w:szCs w:val="18"/>
+              </w:rPr>
+              <w:t>2</w:t>
+            </w:r>
+            <w:r>
+              <w:rPr>
+                <w:sz w:val="18"/>
+                <w:szCs w:val="18"/>
+              </w:rPr>
+              <w:fldChar w:fldCharType="end"/>
+            </w:r>
+            <w:r>
+              <w:rPr>
+                <w:sz w:val="18"/>
+                <w:szCs w:val="18"/>
+              </w:rPr>
+              <w:t xml:space="preserve">.2, </w:t>
+            </w:r>
+            <w:r>
+              <w:rPr>
+                <w:sz w:val="18"/>
+                <w:szCs w:val="18"/>
+              </w:rPr>
+              <w:fldChar w:fldCharType="begin"/>
+            </w:r>
+            <w:r>
+              <w:rPr>
+                <w:sz w:val="18"/>
+                <w:szCs w:val="18"/>
+              </w:rPr>
+              <w:instrText xml:space="preserve"> REF _Ref301554500 \h </w:instrText>
+            </w:r>
+            <w:r>
+              <w:rPr>
+                <w:sz w:val="18"/>
+                <w:szCs w:val="18"/>
+              </w:rPr>
+            </w:r>
+            <w:r>
+              <w:rPr>
+                <w:sz w:val="18"/>
+                <w:szCs w:val="18"/>
+              </w:rPr>
+              <w:instrText xml:space="preserve"> \* MERGEFORMAT </w:instrText>
+            </w:r>
+            <w:r>
+              <w:rPr>
+                <w:sz w:val="18"/>
+                <w:szCs w:val="18"/>
+              </w:rPr>
+              <w:fldChar w:fldCharType="separate"/>
+            </w:r>
+            <w:r>
+              <w:rPr>
+                <w:sz w:val="18"/>
+                <w:szCs w:val="18"/>
+              </w:rPr>
+              <w:t>Table 1</w:t>
+            </w:r>
+            <w:r>
+              <w:rPr>
+                <w:sz w:val="18"/>
+                <w:szCs w:val="18"/>
+              </w:rPr>
+              <w:fldChar w:fldCharType="end"/>
+            </w:r>
+            <w:r>
+              <w:rPr>
+                <w:sz w:val="18"/>
+                <w:szCs w:val="18"/>
+              </w:rPr>
+              <w:t xml:space="preserve"> req. 2, </w:t>
+            </w:r>
+            <w:r>
+              <w:rPr>
+                <w:sz w:val="18"/>
+                <w:szCs w:val="18"/>
+              </w:rPr>
+              <w:t xml:space="preserve">Section </w:t>
+            </w:r>
+            <w:r>
+              <w:rPr>
+                <w:sz w:val="18"/>
+                <w:szCs w:val="18"/>
+              </w:rPr>
+              <w:fldChar w:fldCharType="begin"/>
+            </w:r>
+            <w:r>
+              <w:rPr>
+                <w:sz w:val="18"/>
+                <w:szCs w:val="18"/>
+              </w:rPr>
+              <w:instrText xml:space="preserve"> REF _Ref445239778 \r \h </w:instrText>
+            </w:r>
+            <w:r>
+              <w:rPr>
+                <w:sz w:val="18"/>
+                <w:szCs w:val="18"/>
+              </w:rPr>
+            </w:r>
+            <w:r>
+              <w:rPr>
+                <w:sz w:val="18"/>
+                <w:szCs w:val="18"/>
+              </w:rPr>
+              <w:instrText xml:space="preserve"> \* MERGEFORMAT </w:instrText>
+            </w:r>
+            <w:r>
+              <w:rPr>
+                <w:sz w:val="18"/>
+                <w:szCs w:val="18"/>
+              </w:rPr>
+              <w:fldChar w:fldCharType="separate"/>
+            </w:r>
+            <w:r>
+              <w:rPr>
+                <w:sz w:val="18"/>
+                <w:szCs w:val="18"/>
+              </w:rPr>
+              <w:t>3.2</w:t>
+            </w:r>
+            <w:r>
+              <w:rPr>
+                <w:sz w:val="18"/>
+                <w:szCs w:val="18"/>
+              </w:rPr>
+              <w:fldChar w:fldCharType="end"/>
+            </w:r>
+            <w:r>
+              <w:rPr>
+                <w:sz w:val="18"/>
+                <w:szCs w:val="18"/>
+              </w:rPr>
+              <w:t>)</w:t>
+            </w:r>
+          </w:p>
+        </w:tc>
+        <w:tc>
+          <w:tcPr>
+            <w:tcW w:w="2610" w:type="dxa"/>
+            <w:vAlign w:val="center"/>
+          </w:tcPr>
+          <w:p>
+            <w:pPr>
+              <w:spacing w:before="0"/>
+              <w:rPr>
+                <w:sz w:val="18"/>
+                <w:szCs w:val="18"/>
+              </w:rPr>
+            </w:pPr>
+            <w:r>
+              <w:rPr>
+                <w:sz w:val="18"/>
+                <w:szCs w:val="18"/>
+              </w:rPr>
+              <w:t>Rami Levy</w:t>
+            </w:r>
+          </w:p>
+        </w:tc>
+        <w:tc>
+          <w:tcPr>
+            <w:tcW w:w="2088" w:type="dxa"/>
+            <w:vAlign w:val="center"/>
+          </w:tcPr>
+          <w:p>
+            <w:pPr>
+              <w:spacing w:before="0"/>
+              <w:rPr>
+                <w:sz w:val="18"/>
+                <w:szCs w:val="18"/>
+              </w:rPr>
+            </w:pPr>
+            <w:r>
+              <w:rPr>
+                <w:sz w:val="18"/>
+                <w:szCs w:val="18"/>
+              </w:rPr>
+              <w:t>March 8, 2016</w:t>
             </w:r>
           </w:p>
         </w:tc>
@@ -431,7 +1419,7 @@
           <w:r>
             <w:fldChar w:fldCharType="separate"/>
           </w:r>
-          <w:hyperlink w:anchor="_Toc433708033" w:history="1">
+          <w:hyperlink w:anchor="_Toc445241967" w:history="1">
             <w:r>
               <w:rPr>
                 <w:rStyle w:val="Hyperlink"/>
@@ -474,7 +1462,7 @@
                 <w:noProof/>
                 <w:webHidden/>
               </w:rPr>
-              <w:instrText xml:space="preserve"> PAGEREF _Toc433708033 \h </w:instrText>
+              <w:instrText xml:space="preserve"> PAGEREF _Toc445241967 \h </w:instrText>
             </w:r>
             <w:r>
               <w:rPr>
@@ -519,7 +1507,7 @@
               <w:szCs w:val="24"/>
             </w:rPr>
           </w:pPr>
-          <w:hyperlink w:anchor="_Toc433708034" w:history="1">
+          <w:hyperlink w:anchor="_Toc445241968" w:history="1">
             <w:r>
               <w:rPr>
                 <w:rStyle w:val="Hyperlink"/>
@@ -562,7 +1550,7 @@
                 <w:noProof/>
                 <w:webHidden/>
               </w:rPr>
-              <w:instrText xml:space="preserve"> PAGEREF _Toc433708034 \h </w:instrText>
+              <w:instrText xml:space="preserve"> PAGEREF _Toc445241968 \h </w:instrText>
             </w:r>
             <w:r>
               <w:rPr>
@@ -607,7 +1595,7 @@
               <w:szCs w:val="24"/>
             </w:rPr>
           </w:pPr>
-          <w:hyperlink w:anchor="_Toc433708035" w:history="1">
+          <w:hyperlink w:anchor="_Toc445241969" w:history="1">
             <w:r>
               <w:rPr>
                 <w:rStyle w:val="Hyperlink"/>
@@ -650,7 +1638,7 @@
                 <w:noProof/>
                 <w:webHidden/>
               </w:rPr>
-              <w:instrText xml:space="preserve"> PAGEREF _Toc433708035 \h </w:instrText>
+              <w:instrText xml:space="preserve"> PAGEREF _Toc445241969 \h </w:instrText>
             </w:r>
             <w:r>
               <w:rPr>
@@ -695,7 +1683,7 @@
               <w:szCs w:val="24"/>
             </w:rPr>
           </w:pPr>
-          <w:hyperlink w:anchor="_Toc433708036" w:history="1">
+          <w:hyperlink w:anchor="_Toc445241970" w:history="1">
             <w:r>
               <w:rPr>
                 <w:rStyle w:val="Hyperlink"/>
@@ -738,7 +1726,7 @@
                 <w:noProof/>
                 <w:webHidden/>
               </w:rPr>
-              <w:instrText xml:space="preserve"> PAGEREF _Toc433708036 \h </w:instrText>
+              <w:instrText xml:space="preserve"> PAGEREF _Toc445241970 \h </w:instrText>
             </w:r>
             <w:r>
               <w:rPr>
@@ -783,7 +1771,7 @@
               <w:szCs w:val="24"/>
             </w:rPr>
           </w:pPr>
-          <w:hyperlink w:anchor="_Toc433708037" w:history="1">
+          <w:hyperlink w:anchor="_Toc445241971" w:history="1">
             <w:r>
               <w:rPr>
                 <w:rStyle w:val="Hyperlink"/>
@@ -826,7 +1814,7 @@
                 <w:noProof/>
                 <w:webHidden/>
               </w:rPr>
-              <w:instrText xml:space="preserve"> PAGEREF _Toc433708037 \h </w:instrText>
+              <w:instrText xml:space="preserve"> PAGEREF _Toc445241971 \h </w:instrText>
             </w:r>
             <w:r>
               <w:rPr>
@@ -871,7 +1859,7 @@
               <w:szCs w:val="24"/>
             </w:rPr>
           </w:pPr>
-          <w:hyperlink w:anchor="_Toc433708038" w:history="1">
+          <w:hyperlink w:anchor="_Toc445241972" w:history="1">
             <w:r>
               <w:rPr>
                 <w:rStyle w:val="Hyperlink"/>
@@ -914,7 +1902,7 @@
                 <w:noProof/>
                 <w:webHidden/>
               </w:rPr>
-              <w:instrText xml:space="preserve"> PAGEREF _Toc433708038 \h </w:instrText>
+              <w:instrText xml:space="preserve"> PAGEREF _Toc445241972 \h </w:instrText>
             </w:r>
             <w:r>
               <w:rPr>
@@ -959,7 +1947,7 @@
               <w:szCs w:val="24"/>
             </w:rPr>
           </w:pPr>
-          <w:hyperlink w:anchor="_Toc433708039" w:history="1">
+          <w:hyperlink w:anchor="_Toc445241973" w:history="1">
             <w:r>
               <w:rPr>
                 <w:rStyle w:val="Hyperlink"/>
@@ -1002,7 +1990,7 @@
                 <w:noProof/>
                 <w:webHidden/>
               </w:rPr>
-              <w:instrText xml:space="preserve"> PAGEREF _Toc433708039 \h </w:instrText>
+              <w:instrText xml:space="preserve"> PAGEREF _Toc445241973 \h </w:instrText>
             </w:r>
             <w:r>
               <w:rPr>
@@ -1047,7 +2035,7 @@
               <w:szCs w:val="24"/>
             </w:rPr>
           </w:pPr>
-          <w:hyperlink w:anchor="_Toc433708040" w:history="1">
+          <w:hyperlink w:anchor="_Toc445241974" w:history="1">
             <w:r>
               <w:rPr>
                 <w:rStyle w:val="Hyperlink"/>
@@ -1090,7 +2078,7 @@
                 <w:noProof/>
                 <w:webHidden/>
               </w:rPr>
-              <w:instrText xml:space="preserve"> PAGEREF _Toc433708040 \h </w:instrText>
+              <w:instrText xml:space="preserve"> PAGEREF _Toc445241974 \h </w:instrText>
             </w:r>
             <w:r>
               <w:rPr>
@@ -1135,7 +2123,7 @@
               <w:szCs w:val="24"/>
             </w:rPr>
           </w:pPr>
-          <w:hyperlink w:anchor="_Toc433708041" w:history="1">
+          <w:hyperlink w:anchor="_Toc445241975" w:history="1">
             <w:r>
               <w:rPr>
                 <w:rStyle w:val="Hyperlink"/>
@@ -1178,7 +2166,7 @@
                 <w:noProof/>
                 <w:webHidden/>
               </w:rPr>
-              <w:instrText xml:space="preserve"> PAGEREF _Toc433708041 \h </w:instrText>
+              <w:instrText xml:space="preserve"> PAGEREF _Toc445241975 \h </w:instrText>
             </w:r>
             <w:r>
               <w:rPr>
@@ -1198,7 +2186,7 @@
                 <w:noProof/>
                 <w:webHidden/>
               </w:rPr>
-              <w:t>9</w:t>
+              <w:t>10</w:t>
             </w:r>
             <w:r>
               <w:rPr>
@@ -1223,7 +2211,7 @@
               <w:szCs w:val="24"/>
             </w:rPr>
           </w:pPr>
-          <w:hyperlink w:anchor="_Toc433708042" w:history="1">
+          <w:hyperlink w:anchor="_Toc445241976" w:history="1">
             <w:r>
               <w:rPr>
                 <w:rStyle w:val="Hyperlink"/>
@@ -1266,7 +2254,7 @@
                 <w:noProof/>
                 <w:webHidden/>
               </w:rPr>
-              <w:instrText xml:space="preserve"> PAGEREF _Toc433708042 \h </w:instrText>
+              <w:instrText xml:space="preserve"> PAGEREF _Toc445241976 \h </w:instrText>
             </w:r>
             <w:r>
               <w:rPr>
@@ -1311,7 +2299,7 @@
               <w:szCs w:val="24"/>
             </w:rPr>
           </w:pPr>
-          <w:hyperlink w:anchor="_Toc433708043" w:history="1">
+          <w:hyperlink w:anchor="_Toc445241977" w:history="1">
             <w:r>
               <w:rPr>
                 <w:rStyle w:val="Hyperlink"/>
@@ -1354,7 +2342,7 @@
                 <w:noProof/>
                 <w:webHidden/>
               </w:rPr>
-              <w:instrText xml:space="preserve"> PAGEREF _Toc433708043 \h </w:instrText>
+              <w:instrText xml:space="preserve"> PAGEREF _Toc445241977 \h </w:instrText>
             </w:r>
             <w:r>
               <w:rPr>
@@ -1399,7 +2387,7 @@
               <w:szCs w:val="24"/>
             </w:rPr>
           </w:pPr>
-          <w:hyperlink w:anchor="_Toc433708044" w:history="1">
+          <w:hyperlink w:anchor="_Toc445241978" w:history="1">
             <w:r>
               <w:rPr>
                 <w:rStyle w:val="Hyperlink"/>
@@ -1442,7 +2430,7 @@
                 <w:noProof/>
                 <w:webHidden/>
               </w:rPr>
-              <w:instrText xml:space="preserve"> PAGEREF _Toc433708044 \h </w:instrText>
+              <w:instrText xml:space="preserve"> PAGEREF _Toc445241978 \h </w:instrText>
             </w:r>
             <w:r>
               <w:rPr>
@@ -1487,7 +2475,7 @@
               <w:szCs w:val="24"/>
             </w:rPr>
           </w:pPr>
-          <w:hyperlink w:anchor="_Toc433708045" w:history="1">
+          <w:hyperlink w:anchor="_Toc445241979" w:history="1">
             <w:r>
               <w:rPr>
                 <w:rStyle w:val="Hyperlink"/>
@@ -1530,7 +2518,7 @@
                 <w:noProof/>
                 <w:webHidden/>
               </w:rPr>
-              <w:instrText xml:space="preserve"> PAGEREF _Toc433708045 \h </w:instrText>
+              <w:instrText xml:space="preserve"> PAGEREF _Toc445241979 \h </w:instrText>
             </w:r>
             <w:r>
               <w:rPr>
@@ -1550,7 +2538,7 @@
                 <w:noProof/>
                 <w:webHidden/>
               </w:rPr>
-              <w:t>11</w:t>
+              <w:t>12</w:t>
             </w:r>
             <w:r>
               <w:rPr>
@@ -1575,7 +2563,7 @@
               <w:szCs w:val="24"/>
             </w:rPr>
           </w:pPr>
-          <w:hyperlink w:anchor="_Toc433708046" w:history="1">
+          <w:hyperlink w:anchor="_Toc445241980" w:history="1">
             <w:r>
               <w:rPr>
                 <w:rStyle w:val="Hyperlink"/>
@@ -1618,7 +2606,7 @@
                 <w:noProof/>
                 <w:webHidden/>
               </w:rPr>
-              <w:instrText xml:space="preserve"> PAGEREF _Toc433708046 \h </w:instrText>
+              <w:instrText xml:space="preserve"> PAGEREF _Toc445241980 \h </w:instrText>
             </w:r>
             <w:r>
               <w:rPr>
@@ -1663,7 +2651,7 @@
               <w:szCs w:val="24"/>
             </w:rPr>
           </w:pPr>
-          <w:hyperlink w:anchor="_Toc433708047" w:history="1">
+          <w:hyperlink w:anchor="_Toc445241981" w:history="1">
             <w:r>
               <w:rPr>
                 <w:rStyle w:val="Hyperlink"/>
@@ -1706,7 +2694,7 @@
                 <w:noProof/>
                 <w:webHidden/>
               </w:rPr>
-              <w:instrText xml:space="preserve"> PAGEREF _Toc433708047 \h </w:instrText>
+              <w:instrText xml:space="preserve"> PAGEREF _Toc445241981 \h </w:instrText>
             </w:r>
             <w:r>
               <w:rPr>
@@ -1751,7 +2739,7 @@
               <w:szCs w:val="24"/>
             </w:rPr>
           </w:pPr>
-          <w:hyperlink w:anchor="_Toc433708048" w:history="1">
+          <w:hyperlink w:anchor="_Toc445241982" w:history="1">
             <w:r>
               <w:rPr>
                 <w:rStyle w:val="Hyperlink"/>
@@ -1794,7 +2782,7 @@
                 <w:noProof/>
                 <w:webHidden/>
               </w:rPr>
-              <w:instrText xml:space="preserve"> PAGEREF _Toc433708048 \h </w:instrText>
+              <w:instrText xml:space="preserve"> PAGEREF _Toc445241982 \h </w:instrText>
             </w:r>
             <w:r>
               <w:rPr>
@@ -1839,7 +2827,7 @@
               <w:szCs w:val="24"/>
             </w:rPr>
           </w:pPr>
-          <w:hyperlink w:anchor="_Toc433708049" w:history="1">
+          <w:hyperlink w:anchor="_Toc445241983" w:history="1">
             <w:r>
               <w:rPr>
                 <w:rStyle w:val="Hyperlink"/>
@@ -1882,7 +2870,7 @@
                 <w:noProof/>
                 <w:webHidden/>
               </w:rPr>
-              <w:instrText xml:space="preserve"> PAGEREF _Toc433708049 \h </w:instrText>
+              <w:instrText xml:space="preserve"> PAGEREF _Toc445241983 \h </w:instrText>
             </w:r>
             <w:r>
               <w:rPr>
@@ -1927,7 +2915,7 @@
               <w:szCs w:val="24"/>
             </w:rPr>
           </w:pPr>
-          <w:hyperlink w:anchor="_Toc433708050" w:history="1">
+          <w:hyperlink w:anchor="_Toc445241984" w:history="1">
             <w:r>
               <w:rPr>
                 <w:rStyle w:val="Hyperlink"/>
@@ -1970,7 +2958,7 @@
                 <w:noProof/>
                 <w:webHidden/>
               </w:rPr>
-              <w:instrText xml:space="preserve"> PAGEREF _Toc433708050 \h </w:instrText>
+              <w:instrText xml:space="preserve"> PAGEREF _Toc445241984 \h </w:instrText>
             </w:r>
             <w:r>
               <w:rPr>
@@ -1990,7 +2978,7 @@
                 <w:noProof/>
                 <w:webHidden/>
               </w:rPr>
-              <w:t>17</w:t>
+              <w:t>18</w:t>
             </w:r>
             <w:r>
               <w:rPr>
@@ -2015,7 +3003,7 @@
               <w:szCs w:val="24"/>
             </w:rPr>
           </w:pPr>
-          <w:hyperlink w:anchor="_Toc433708051" w:history="1">
+          <w:hyperlink w:anchor="_Toc445241985" w:history="1">
             <w:r>
               <w:rPr>
                 <w:rStyle w:val="Hyperlink"/>
@@ -2058,7 +3046,7 @@
                 <w:noProof/>
                 <w:webHidden/>
               </w:rPr>
-              <w:instrText xml:space="preserve"> PAGEREF _Toc433708051 \h </w:instrText>
+              <w:instrText xml:space="preserve"> PAGEREF _Toc445241985 \h </w:instrText>
             </w:r>
             <w:r>
               <w:rPr>
@@ -2078,7 +3066,7 @@
                 <w:noProof/>
                 <w:webHidden/>
               </w:rPr>
-              <w:t>17</w:t>
+              <w:t>18</w:t>
             </w:r>
             <w:r>
               <w:rPr>
@@ -2103,7 +3091,7 @@
               <w:szCs w:val="24"/>
             </w:rPr>
           </w:pPr>
-          <w:hyperlink w:anchor="_Toc433708052" w:history="1">
+          <w:hyperlink w:anchor="_Toc445241986" w:history="1">
             <w:r>
               <w:rPr>
                 <w:rStyle w:val="Hyperlink"/>
@@ -2146,7 +3134,7 @@
                 <w:noProof/>
                 <w:webHidden/>
               </w:rPr>
-              <w:instrText xml:space="preserve"> PAGEREF _Toc433708052 \h </w:instrText>
+              <w:instrText xml:space="preserve"> PAGEREF _Toc445241986 \h </w:instrText>
             </w:r>
             <w:r>
               <w:rPr>
@@ -2182,8 +3170,6 @@
             <w:fldChar w:fldCharType="end"/>
           </w:r>
         </w:p>
-        <w:bookmarkStart w:id="3" w:name="_GoBack" w:displacedByCustomXml="next"/>
-        <w:bookmarkEnd w:id="3" w:displacedByCustomXml="next"/>
       </w:sdtContent>
     </w:sdt>
     <w:p>
@@ -2233,13 +3219,13 @@
         </w:rPr>
         <w:fldChar w:fldCharType="separate"/>
       </w:r>
-      <w:hyperlink w:anchor="_Toc433708053" w:history="1">
+      <w:hyperlink w:anchor="_Toc445241987" w:history="1">
         <w:r>
           <w:rPr>
             <w:rStyle w:val="Hyperlink"/>
             <w:noProof/>
           </w:rPr>
-          <w:t>Figure 2: Option B: Allow user to cancel out</w:t>
+          <w:t>Figure 1: Option B: Allow user to cancel out</w:t>
         </w:r>
         <w:r>
           <w:rPr>
@@ -2260,7 +3246,7 @@
             <w:noProof/>
             <w:webHidden/>
           </w:rPr>
-          <w:instrText xml:space="preserve"> PAGEREF _Toc433708053 \h </w:instrText>
+          <w:instrText xml:space="preserve"> PAGEREF _Toc445241987 \h </w:instrText>
         </w:r>
         <w:r>
           <w:rPr>
@@ -2304,13 +3290,13 @@
           <w:szCs w:val="24"/>
         </w:rPr>
       </w:pPr>
-      <w:hyperlink w:anchor="_Toc433708054" w:history="1">
+      <w:hyperlink w:anchor="_Toc445241988" w:history="1">
         <w:r>
           <w:rPr>
             <w:rStyle w:val="Hyperlink"/>
             <w:noProof/>
           </w:rPr>
-          <w:t>Figure 3: Immutable User Info Screen</w:t>
+          <w:t>Figure 2: Immutable User Info Screen</w:t>
         </w:r>
         <w:r>
           <w:rPr>
@@ -2331,78 +3317,7 @@
             <w:noProof/>
             <w:webHidden/>
           </w:rPr>
-          <w:instrText xml:space="preserve"> PAGEREF _Toc433708054 \h </w:instrText>
-        </w:r>
-        <w:r>
-          <w:rPr>
-            <w:noProof/>
-            <w:webHidden/>
-          </w:rPr>
-        </w:r>
-        <w:r>
-          <w:rPr>
-            <w:noProof/>
-            <w:webHidden/>
-          </w:rPr>
-          <w:fldChar w:fldCharType="separate"/>
-        </w:r>
-        <w:r>
-          <w:rPr>
-            <w:noProof/>
-            <w:webHidden/>
-          </w:rPr>
-          <w:t>10</w:t>
-        </w:r>
-        <w:r>
-          <w:rPr>
-            <w:noProof/>
-            <w:webHidden/>
-          </w:rPr>
-          <w:fldChar w:fldCharType="end"/>
-        </w:r>
-      </w:hyperlink>
-    </w:p>
-    <w:p>
-      <w:pPr>
-        <w:pStyle w:val="TableofFigures"/>
-        <w:tabs>
-          <w:tab w:val="right" w:leader="dot" w:pos="9350"/>
-        </w:tabs>
-        <w:rPr>
-          <w:rFonts w:eastAsiaTheme="minorEastAsia"/>
-          <w:noProof/>
-          <w:sz w:val="24"/>
-          <w:szCs w:val="24"/>
-        </w:rPr>
-      </w:pPr>
-      <w:hyperlink w:anchor="_Toc433708055" w:history="1">
-        <w:r>
-          <w:rPr>
-            <w:rStyle w:val="Hyperlink"/>
-            <w:noProof/>
-          </w:rPr>
-          <w:t>Figure 4: User Menu</w:t>
-        </w:r>
-        <w:r>
-          <w:rPr>
-            <w:noProof/>
-            <w:webHidden/>
-          </w:rPr>
-          <w:tab/>
-        </w:r>
-        <w:r>
-          <w:rPr>
-            <w:noProof/>
-            <w:webHidden/>
-          </w:rPr>
-          <w:fldChar w:fldCharType="begin"/>
-        </w:r>
-        <w:r>
-          <w:rPr>
-            <w:noProof/>
-            <w:webHidden/>
-          </w:rPr>
-          <w:instrText xml:space="preserve"> PAGEREF _Toc433708055 \h </w:instrText>
+          <w:instrText xml:space="preserve"> PAGEREF _Toc445241988 \h </w:instrText>
         </w:r>
         <w:r>
           <w:rPr>
@@ -2446,13 +3361,13 @@
           <w:szCs w:val="24"/>
         </w:rPr>
       </w:pPr>
-      <w:hyperlink w:anchor="_Toc433708056" w:history="1">
+      <w:hyperlink w:anchor="_Toc445241989" w:history="1">
         <w:r>
           <w:rPr>
             <w:rStyle w:val="Hyperlink"/>
             <w:noProof/>
           </w:rPr>
-          <w:t>Figure 5: User Profile Mockup</w:t>
+          <w:t>Figure 3: User Menu</w:t>
         </w:r>
         <w:r>
           <w:rPr>
@@ -2473,7 +3388,78 @@
             <w:noProof/>
             <w:webHidden/>
           </w:rPr>
-          <w:instrText xml:space="preserve"> PAGEREF _Toc433708056 \h </w:instrText>
+          <w:instrText xml:space="preserve"> PAGEREF _Toc445241989 \h </w:instrText>
+        </w:r>
+        <w:r>
+          <w:rPr>
+            <w:noProof/>
+            <w:webHidden/>
+          </w:rPr>
+        </w:r>
+        <w:r>
+          <w:rPr>
+            <w:noProof/>
+            <w:webHidden/>
+          </w:rPr>
+          <w:fldChar w:fldCharType="separate"/>
+        </w:r>
+        <w:r>
+          <w:rPr>
+            <w:noProof/>
+            <w:webHidden/>
+          </w:rPr>
+          <w:t>11</w:t>
+        </w:r>
+        <w:r>
+          <w:rPr>
+            <w:noProof/>
+            <w:webHidden/>
+          </w:rPr>
+          <w:fldChar w:fldCharType="end"/>
+        </w:r>
+      </w:hyperlink>
+    </w:p>
+    <w:p>
+      <w:pPr>
+        <w:pStyle w:val="TableofFigures"/>
+        <w:tabs>
+          <w:tab w:val="right" w:leader="dot" w:pos="9350"/>
+        </w:tabs>
+        <w:rPr>
+          <w:rFonts w:eastAsiaTheme="minorEastAsia"/>
+          <w:noProof/>
+          <w:sz w:val="24"/>
+          <w:szCs w:val="24"/>
+        </w:rPr>
+      </w:pPr>
+      <w:hyperlink w:anchor="_Toc445241990" w:history="1">
+        <w:r>
+          <w:rPr>
+            <w:rStyle w:val="Hyperlink"/>
+            <w:noProof/>
+          </w:rPr>
+          <w:t>Figure 4: User Profile Screen</w:t>
+        </w:r>
+        <w:r>
+          <w:rPr>
+            <w:noProof/>
+            <w:webHidden/>
+          </w:rPr>
+          <w:tab/>
+        </w:r>
+        <w:r>
+          <w:rPr>
+            <w:noProof/>
+            <w:webHidden/>
+          </w:rPr>
+          <w:fldChar w:fldCharType="begin"/>
+        </w:r>
+        <w:r>
+          <w:rPr>
+            <w:noProof/>
+            <w:webHidden/>
+          </w:rPr>
+          <w:instrText xml:space="preserve"> PAGEREF _Toc445241990 \h </w:instrText>
         </w:r>
         <w:r>
           <w:rPr>
@@ -2517,13 +3503,13 @@
           <w:szCs w:val="24"/>
         </w:rPr>
       </w:pPr>
-      <w:hyperlink w:anchor="_Toc433708057" w:history="1">
+      <w:hyperlink w:anchor="_Toc445241991" w:history="1">
         <w:r>
           <w:rPr>
             <w:rStyle w:val="Hyperlink"/>
             <w:noProof/>
           </w:rPr>
-          <w:t>Figure 6: Delete Role Warning</w:t>
+          <w:t>Figure 5: Delete Role Warning</w:t>
         </w:r>
         <w:r>
           <w:rPr>
@@ -2544,78 +3530,7 @@
             <w:noProof/>
             <w:webHidden/>
           </w:rPr>
-          <w:instrText xml:space="preserve"> PAGEREF _Toc433708057 \h </w:instrText>
-        </w:r>
-        <w:r>
-          <w:rPr>
-            <w:noProof/>
-            <w:webHidden/>
-          </w:rPr>
-        </w:r>
-        <w:r>
-          <w:rPr>
-            <w:noProof/>
-            <w:webHidden/>
-          </w:rPr>
-          <w:fldChar w:fldCharType="separate"/>
-        </w:r>
-        <w:r>
-          <w:rPr>
-            <w:noProof/>
-            <w:webHidden/>
-          </w:rPr>
-          <w:t>12</w:t>
-        </w:r>
-        <w:r>
-          <w:rPr>
-            <w:noProof/>
-            <w:webHidden/>
-          </w:rPr>
-          <w:fldChar w:fldCharType="end"/>
-        </w:r>
-      </w:hyperlink>
-    </w:p>
-    <w:p>
-      <w:pPr>
-        <w:pStyle w:val="TableofFigures"/>
-        <w:tabs>
-          <w:tab w:val="right" w:leader="dot" w:pos="9350"/>
-        </w:tabs>
-        <w:rPr>
-          <w:rFonts w:eastAsiaTheme="minorEastAsia"/>
-          <w:noProof/>
-          <w:sz w:val="24"/>
-          <w:szCs w:val="24"/>
-        </w:rPr>
-      </w:pPr>
-      <w:hyperlink w:anchor="_Toc433708058" w:history="1">
-        <w:r>
-          <w:rPr>
-            <w:rStyle w:val="Hyperlink"/>
-            <w:noProof/>
-          </w:rPr>
-          <w:t>Figure 7: Delete Last Role Warning</w:t>
-        </w:r>
-        <w:r>
-          <w:rPr>
-            <w:noProof/>
-            <w:webHidden/>
-          </w:rPr>
-          <w:tab/>
-        </w:r>
-        <w:r>
-          <w:rPr>
-            <w:noProof/>
-            <w:webHidden/>
-          </w:rPr>
-          <w:fldChar w:fldCharType="begin"/>
-        </w:r>
-        <w:r>
-          <w:rPr>
-            <w:noProof/>
-            <w:webHidden/>
-          </w:rPr>
-          <w:instrText xml:space="preserve"> PAGEREF _Toc433708058 \h </w:instrText>
+          <w:instrText xml:space="preserve"> PAGEREF _Toc445241991 \h </w:instrText>
         </w:r>
         <w:r>
           <w:rPr>
@@ -2659,13 +3574,13 @@
           <w:szCs w:val="24"/>
         </w:rPr>
       </w:pPr>
-      <w:hyperlink w:anchor="_Toc433708059" w:history="1">
+      <w:hyperlink w:anchor="_Toc445241992" w:history="1">
         <w:r>
           <w:rPr>
             <w:rStyle w:val="Hyperlink"/>
             <w:noProof/>
           </w:rPr>
-          <w:t>Figure 8: Student File Export Mockup</w:t>
+          <w:t>Figure 6: Delete Last Role Warning</w:t>
         </w:r>
         <w:r>
           <w:rPr>
@@ -2686,7 +3601,78 @@
             <w:noProof/>
             <w:webHidden/>
           </w:rPr>
-          <w:instrText xml:space="preserve"> PAGEREF _Toc433708059 \h </w:instrText>
+          <w:instrText xml:space="preserve"> PAGEREF _Toc445241992 \h </w:instrText>
+        </w:r>
+        <w:r>
+          <w:rPr>
+            <w:noProof/>
+            <w:webHidden/>
+          </w:rPr>
+        </w:r>
+        <w:r>
+          <w:rPr>
+            <w:noProof/>
+            <w:webHidden/>
+          </w:rPr>
+          <w:fldChar w:fldCharType="separate"/>
+        </w:r>
+        <w:r>
+          <w:rPr>
+            <w:noProof/>
+            <w:webHidden/>
+          </w:rPr>
+          <w:t>13</w:t>
+        </w:r>
+        <w:r>
+          <w:rPr>
+            <w:noProof/>
+            <w:webHidden/>
+          </w:rPr>
+          <w:fldChar w:fldCharType="end"/>
+        </w:r>
+      </w:hyperlink>
+    </w:p>
+    <w:p>
+      <w:pPr>
+        <w:pStyle w:val="TableofFigures"/>
+        <w:tabs>
+          <w:tab w:val="right" w:leader="dot" w:pos="9350"/>
+        </w:tabs>
+        <w:rPr>
+          <w:rFonts w:eastAsiaTheme="minorEastAsia"/>
+          <w:noProof/>
+          <w:sz w:val="24"/>
+          <w:szCs w:val="24"/>
+        </w:rPr>
+      </w:pPr>
+      <w:hyperlink w:anchor="_Toc445241993" w:history="1">
+        <w:r>
+          <w:rPr>
+            <w:rStyle w:val="Hyperlink"/>
+            <w:noProof/>
+          </w:rPr>
+          <w:t>Figure 7: New Student File Export Pane</w:t>
+        </w:r>
+        <w:r>
+          <w:rPr>
+            <w:noProof/>
+            <w:webHidden/>
+          </w:rPr>
+          <w:tab/>
+        </w:r>
+        <w:r>
+          <w:rPr>
+            <w:noProof/>
+            <w:webHidden/>
+          </w:rPr>
+          <w:fldChar w:fldCharType="begin"/>
+        </w:r>
+        <w:r>
+          <w:rPr>
+            <w:noProof/>
+            <w:webHidden/>
+          </w:rPr>
+          <w:instrText xml:space="preserve"> PAGEREF _Toc445241993 \h </w:instrText>
         </w:r>
         <w:r>
           <w:rPr>
@@ -2719,33 +3705,6 @@
     </w:p>
     <w:p>
       <w:pPr>
-        <w:rPr>
-          <w:rFonts w:asciiTheme="majorHAnsi" w:hAnsiTheme="majorHAnsi"/>
-          <w:sz w:val="40"/>
-          <w:szCs w:val="40"/>
-        </w:rPr>
-      </w:pPr>
-      <w:r>
-        <w:rPr>
-          <w:rFonts w:asciiTheme="majorHAnsi" w:hAnsiTheme="majorHAnsi"/>
-          <w:sz w:val="40"/>
-          <w:szCs w:val="40"/>
-        </w:rPr>
-        <w:fldChar w:fldCharType="end"/>
-      </w:r>
-    </w:p>
-    <w:p>
-      <w:r>
-        <w:rPr>
-          <w:rFonts w:asciiTheme="majorHAnsi" w:hAnsiTheme="majorHAnsi"/>
-          <w:sz w:val="40"/>
-          <w:szCs w:val="40"/>
-        </w:rPr>
-        <w:t>Tables</w:t>
-      </w:r>
-    </w:p>
-    <w:p>
-      <w:pPr>
         <w:pStyle w:val="TableofFigures"/>
         <w:tabs>
           <w:tab w:val="right" w:leader="dot" w:pos="9350"/>
@@ -2755,81 +3714,190 @@
           <w:noProof/>
           <w:sz w:val="24"/>
           <w:szCs w:val="24"/>
-          <w:lang w:eastAsia="ja-JP"/>
         </w:rPr>
       </w:pPr>
-      <w:r>
-        <w:fldChar w:fldCharType="begin"/>
-      </w:r>
-      <w:r>
-        <w:instrText xml:space="preserve"> TOC \h \z \c "Table" </w:instrText>
-      </w:r>
-      <w:r>
-        <w:fldChar w:fldCharType="separate"/>
-      </w:r>
-      <w:r>
+      <w:hyperlink w:anchor="_Toc445241994" w:history="1">
+        <w:r>
+          <w:rPr>
+            <w:rStyle w:val="Hyperlink"/>
+            <w:noProof/>
+          </w:rPr>
+          <w:t>Figure 8: Student File Export choices</w:t>
+        </w:r>
+        <w:r>
+          <w:rPr>
+            <w:noProof/>
+            <w:webHidden/>
+          </w:rPr>
+          <w:tab/>
+        </w:r>
+        <w:r>
+          <w:rPr>
+            <w:noProof/>
+            <w:webHidden/>
+          </w:rPr>
+          <w:fldChar w:fldCharType="begin"/>
+        </w:r>
+        <w:r>
+          <w:rPr>
+            <w:noProof/>
+            <w:webHidden/>
+          </w:rPr>
+          <w:instrText xml:space="preserve"> PAGEREF _Toc445241994 \h </w:instrText>
+        </w:r>
+        <w:r>
+          <w:rPr>
+            <w:noProof/>
+            <w:webHidden/>
+          </w:rPr>
+        </w:r>
+        <w:r>
+          <w:rPr>
+            <w:noProof/>
+            <w:webHidden/>
+          </w:rPr>
+          <w:fldChar w:fldCharType="separate"/>
+        </w:r>
+        <w:r>
+          <w:rPr>
+            <w:noProof/>
+            <w:webHidden/>
+          </w:rPr>
+          <w:t>17</w:t>
+        </w:r>
+        <w:r>
+          <w:rPr>
+            <w:noProof/>
+            <w:webHidden/>
+          </w:rPr>
+          <w:fldChar w:fldCharType="end"/>
+        </w:r>
+      </w:hyperlink>
+    </w:p>
+    <w:p>
+      <w:pPr>
         <w:rPr>
-          <w:noProof/>
+          <w:rFonts w:asciiTheme="majorHAnsi" w:hAnsiTheme="majorHAnsi"/>
+          <w:sz w:val="40"/>
+          <w:szCs w:val="40"/>
         </w:rPr>
-        <w:t>Table 1: Analysis of Task Order 15 Requirements</w:t>
-      </w:r>
+      </w:pPr>
       <w:r>
         <w:rPr>
-          <w:noProof/>
-        </w:rPr>
-        <w:tab/>
-      </w:r>
-      <w:r>
-        <w:rPr>
-          <w:noProof/>
-        </w:rPr>
-        <w:fldChar w:fldCharType="begin"/>
-      </w:r>
-      <w:r>
-        <w:rPr>
-          <w:noProof/>
-        </w:rPr>
-        <w:instrText xml:space="preserve"> PAGEREF _Toc301628792 \h </w:instrText>
-      </w:r>
-      <w:r>
-        <w:rPr>
-          <w:noProof/>
-        </w:rPr>
-      </w:r>
-      <w:r>
-        <w:rPr>
-          <w:noProof/>
-        </w:rPr>
-        <w:fldChar w:fldCharType="separate"/>
-      </w:r>
-      <w:r>
-        <w:rPr>
-          <w:noProof/>
-        </w:rPr>
-        <w:t>7</w:t>
-      </w:r>
-      <w:r>
-        <w:rPr>
-          <w:noProof/>
+          <w:rFonts w:asciiTheme="majorHAnsi" w:hAnsiTheme="majorHAnsi"/>
+          <w:sz w:val="40"/>
+          <w:szCs w:val="40"/>
         </w:rPr>
         <w:fldChar w:fldCharType="end"/>
       </w:r>
     </w:p>
     <w:p>
       <w:r>
-        <w:fldChar w:fldCharType="end"/>
+        <w:rPr>
+          <w:rFonts w:asciiTheme="majorHAnsi" w:hAnsiTheme="majorHAnsi"/>
+          <w:sz w:val="40"/>
+          <w:szCs w:val="40"/>
+        </w:rPr>
+        <w:t>Tables</w:t>
       </w:r>
     </w:p>
     <w:p>
-      <w:r>
-        <w:br w:type="page"/>
-      </w:r>
+      <w:pPr>
+        <w:pStyle w:val="TableofFigures"/>
+        <w:tabs>
+          <w:tab w:val="right" w:leader="dot" w:pos="9350"/>
+        </w:tabs>
+        <w:rPr>
+          <w:rFonts w:eastAsiaTheme="minorEastAsia"/>
+          <w:noProof/>
+          <w:sz w:val="24"/>
+          <w:szCs w:val="24"/>
+        </w:rPr>
+      </w:pPr>
+      <w:r>
+        <w:fldChar w:fldCharType="begin"/>
+      </w:r>
+      <w:r>
+        <w:instrText xml:space="preserve"> TOC \h \z \c "Table" </w:instrText>
+      </w:r>
+      <w:r>
+        <w:fldChar w:fldCharType="separate"/>
+      </w:r>
+      <w:hyperlink w:anchor="_Toc445241995" w:history="1">
+        <w:r>
+          <w:rPr>
+            <w:rStyle w:val="Hyperlink"/>
+            <w:noProof/>
+          </w:rPr>
+          <w:t>Table 1: Analysis of Task Order 15 Requirements</w:t>
+        </w:r>
+        <w:r>
+          <w:rPr>
+            <w:noProof/>
+            <w:webHidden/>
+          </w:rPr>
+          <w:tab/>
+        </w:r>
+        <w:r>
+          <w:rPr>
+            <w:noProof/>
+            <w:webHidden/>
+          </w:rPr>
+          <w:fldChar w:fldCharType="begin"/>
+        </w:r>
+        <w:r>
+          <w:rPr>
+            <w:noProof/>
+            <w:webHidden/>
+          </w:rPr>
+          <w:instrText xml:space="preserve"> PAGEREF _Toc445241995 \h </w:instrText>
+        </w:r>
+        <w:r>
+          <w:rPr>
+            <w:noProof/>
+            <w:webHidden/>
+          </w:rPr>
+        </w:r>
+        <w:r>
+          <w:rPr>
+            <w:noProof/>
+            <w:webHidden/>
+          </w:rPr>
+          <w:fldChar w:fldCharType="separate"/>
+        </w:r>
+        <w:r>
+          <w:rPr>
+            <w:noProof/>
+            <w:webHidden/>
+          </w:rPr>
+          <w:t>7</w:t>
+        </w:r>
+        <w:r>
+          <w:rPr>
+            <w:noProof/>
+            <w:webHidden/>
+          </w:rPr>
+          <w:fldChar w:fldCharType="end"/>
+        </w:r>
+      </w:hyperlink>
     </w:p>
     <w:p>
+      <w:r>
+        <w:fldChar w:fldCharType="end"/>
+      </w:r>
+    </w:p>
+    <w:p>
+      <w:r>
+        <w:br w:type="page"/>
+      </w:r>
+      <w:bookmarkStart w:id="3" w:name="_GoBack"/>
+      <w:bookmarkEnd w:id="3"/>
+    </w:p>
+    <w:p>
       <w:pPr>
         <w:pStyle w:val="Heading1"/>
       </w:pPr>
-      <w:bookmarkStart w:id="4" w:name="_Toc433708033"/>
+      <w:bookmarkStart w:id="4" w:name="_Toc445241967"/>
       <w:r>
         <w:lastRenderedPageBreak/>
         <w:t>Background</w:t>
@@ -2863,7 +3931,7 @@
       <w:pPr>
         <w:pStyle w:val="Heading2"/>
       </w:pPr>
-      <w:bookmarkStart w:id="5" w:name="_Toc433708034"/>
+      <w:bookmarkStart w:id="5" w:name="_Toc445241968"/>
       <w:r>
         <w:t>Problem Description</w:t>
       </w:r>
@@ -2918,7 +3986,7 @@
       <w:pPr>
         <w:pStyle w:val="Heading2"/>
       </w:pPr>
-      <w:bookmarkStart w:id="6" w:name="_Toc433708035"/>
+      <w:bookmarkStart w:id="6" w:name="_Toc445241969"/>
       <w:r>
         <w:t>Proposed Solution</w:t>
       </w:r>
@@ -3003,7 +4071,7 @@
       <w:pPr>
         <w:pStyle w:val="Heading1"/>
       </w:pPr>
-      <w:bookmarkStart w:id="7" w:name="_Toc433708036"/>
+      <w:bookmarkStart w:id="7" w:name="_Toc445241970"/>
       <w:r>
         <w:t>Requirements</w:t>
       </w:r>
@@ -3032,9 +4100,20 @@
           <w:numId w:val="21"/>
         </w:numPr>
       </w:pPr>
-      <w:r>
-        <w:t>Only roles that are within a Coordinator’s domain(s) shall appear to that coordinator. Coordinators should NOT be able to view, edit, or remove roles that are outside their domain.</w:t>
-      </w:r>
+      <w:bookmarkStart w:id="8" w:name="_Ref445239736"/>
+      <w:r>
+        <w:t>Only roles that are within a Coordinator’s domain(s) shall appear to that coordinator. Coordinators should NOT be able to view, edit, or remove roles that are outside their domain</w:t>
+      </w:r>
+      <w:r>
+        <w:rPr>
+          <w:rStyle w:val="FootnoteReference"/>
+        </w:rPr>
+        <w:footnoteReference w:id="1"/>
+      </w:r>
+      <w:r>
+        <w:t>.</w:t>
+      </w:r>
+      <w:bookmarkEnd w:id="8"/>
     </w:p>
     <w:p>
       <w:pPr>
@@ -3556,6 +4635,82 @@
               </w:rPr>
               <w:t>Functions handling display of user roles only show roles within the jurisdiction of the logged-in user.</w:t>
             </w:r>
+            <w:r>
+              <w:rPr>
+                <w:rFonts w:ascii="Calibri" w:eastAsia="Times New Roman" w:hAnsi="Calibri" w:cs="Times New Roman"/>
+                <w:color w:val="000000"/>
+                <w:sz w:val="16"/>
+              </w:rPr>
+              <w:t xml:space="preserve"> </w:t>
+            </w:r>
+            <w:r>
+              <w:rPr>
+                <w:rFonts w:ascii="Calibri" w:eastAsia="Times New Roman" w:hAnsi="Calibri" w:cs="Times New Roman"/>
+                <w:i/>
+                <w:color w:val="000000"/>
+                <w:sz w:val="16"/>
+              </w:rPr>
+              <w:t>Protected</w:t>
+            </w:r>
+            <w:r>
+              <w:rPr>
+                <w:rFonts w:ascii="Calibri" w:eastAsia="Times New Roman" w:hAnsi="Calibri" w:cs="Times New Roman"/>
+                <w:color w:val="000000"/>
+                <w:sz w:val="16"/>
+              </w:rPr>
+              <w:t xml:space="preserve"> roles are considered outside the domain of Coordinators without a </w:t>
+            </w:r>
+            <w:r>
+              <w:rPr>
+                <w:rFonts w:ascii="Calibri" w:eastAsia="Times New Roman" w:hAnsi="Calibri" w:cs="Times New Roman"/>
+                <w:i/>
+                <w:color w:val="000000"/>
+                <w:sz w:val="16"/>
+              </w:rPr>
+              <w:t>p</w:t>
+            </w:r>
+            <w:r>
+              <w:rPr>
+                <w:rFonts w:ascii="Calibri" w:eastAsia="Times New Roman" w:hAnsi="Calibri" w:cs="Times New Roman"/>
+                <w:i/>
+                <w:color w:val="000000"/>
+                <w:sz w:val="16"/>
+              </w:rPr>
+              <w:t>rotected</w:t>
+            </w:r>
+            <w:r>
+              <w:rPr>
+                <w:rFonts w:ascii="Calibri" w:eastAsia="Times New Roman" w:hAnsi="Calibri" w:cs="Times New Roman"/>
+                <w:color w:val="000000"/>
+                <w:sz w:val="16"/>
+              </w:rPr>
+              <w:t xml:space="preserve"> role</w:t>
+            </w:r>
+            <w:r>
+              <w:rPr>
+                <w:rFonts w:ascii="Calibri" w:eastAsia="Times New Roman" w:hAnsi="Calibri" w:cs="Times New Roman"/>
+                <w:color w:val="000000"/>
+                <w:sz w:val="16"/>
+              </w:rPr>
+              <w:t xml:space="preserve">. Thus, if a coordinator does not have a </w:t>
+            </w:r>
+            <w:r>
+              <w:rPr>
+                <w:rFonts w:ascii="Calibri" w:eastAsia="Times New Roman" w:hAnsi="Calibri" w:cs="Times New Roman"/>
+                <w:i/>
+                <w:color w:val="000000"/>
+                <w:sz w:val="16"/>
+              </w:rPr>
+              <w:t>protected</w:t>
+            </w:r>
+            <w:r>
+              <w:rPr>
+                <w:rFonts w:ascii="Calibri" w:eastAsia="Times New Roman" w:hAnsi="Calibri" w:cs="Times New Roman"/>
+                <w:color w:val="000000"/>
+                <w:sz w:val="16"/>
+              </w:rPr>
+              <w:t xml:space="preserve"> role, they can only see a user if that user has at least one unprotected role that is within the Coordinator's jurisdiction.</w:t>
+            </w:r>
           </w:p>
         </w:tc>
       </w:tr>
@@ -4750,8 +5905,8 @@
           <w:docGrid w:linePitch="360"/>
         </w:sectPr>
       </w:pPr>
-      <w:bookmarkStart w:id="8" w:name="_Ref301554500"/>
-      <w:bookmarkStart w:id="9" w:name="_Toc301628792"/>
+      <w:bookmarkStart w:id="9" w:name="_Ref301554500"/>
+      <w:bookmarkStart w:id="10" w:name="_Toc445241995"/>
       <w:r>
         <w:t xml:space="preserve">Table </w:t>
       </w:r>
@@ -4763,7 +5918,7 @@
           <w:t>1</w:t>
         </w:r>
       </w:fldSimple>
-      <w:bookmarkEnd w:id="8"/>
+      <w:bookmarkEnd w:id="9"/>
       <w:r>
         <w:t>:</w:t>
       </w:r>
@@ -4779,7 +5934,7 @@
       <w:r>
         <w:t>ts</w:t>
       </w:r>
-      <w:bookmarkEnd w:id="9"/>
+      <w:bookmarkEnd w:id="10"/>
     </w:p>
     <w:p>
       <w:pPr>
@@ -4797,11 +5952,11 @@
       <w:pPr>
         <w:pStyle w:val="Heading1"/>
       </w:pPr>
-      <w:bookmarkStart w:id="10" w:name="_Toc433708037"/>
+      <w:bookmarkStart w:id="11" w:name="_Toc445241971"/>
       <w:r>
         <w:t>Description of Changes</w:t>
       </w:r>
-      <w:bookmarkEnd w:id="10"/>
+      <w:bookmarkEnd w:id="11"/>
     </w:p>
     <w:p>
       <w:r>
@@ -4815,7 +5970,7 @@
       <w:pPr>
         <w:pStyle w:val="Heading2"/>
       </w:pPr>
-      <w:bookmarkStart w:id="11" w:name="_Toc433708038"/>
+      <w:bookmarkStart w:id="12" w:name="_Toc445241972"/>
       <w:r>
         <w:t>Requirement 1</w:t>
       </w:r>
@@ -4828,7 +5983,7 @@
       <w:r>
         <w:t>Jurisdiction</w:t>
       </w:r>
-      <w:bookmarkEnd w:id="11"/>
+      <w:bookmarkEnd w:id="12"/>
     </w:p>
     <w:p>
       <w:pPr>
@@ -4874,7 +6029,8 @@
       <w:pPr>
         <w:pStyle w:val="Heading2"/>
       </w:pPr>
-      <w:bookmarkStart w:id="12" w:name="_Toc433708039"/>
+      <w:bookmarkStart w:id="13" w:name="_Ref445239778"/>
+      <w:bookmarkStart w:id="14" w:name="_Toc445241973"/>
       <w:r>
         <w:t>Requirement 2</w:t>
       </w:r>
@@ -4884,7 +6040,8 @@
       <w:r>
         <w:t>ithin Jurisdiction</w:t>
       </w:r>
-      <w:bookmarkEnd w:id="12"/>
+      <w:bookmarkEnd w:id="13"/>
+      <w:bookmarkEnd w:id="14"/>
     </w:p>
     <w:p>
       <w:pPr>
@@ -4928,19 +6085,67 @@
       <w:r>
         <w:t xml:space="preserve">. </w:t>
       </w:r>
+      <w:r>
+        <w:rPr>
+          <w:i/>
+        </w:rPr>
+        <w:t>Protected</w:t>
+      </w:r>
+      <w:r>
+        <w:t xml:space="preserve"> roles</w:t>
+      </w:r>
+      <w:r>
+        <w:t xml:space="preserve"> (which are created in Permissions by a user who already has a </w:t>
+      </w:r>
+      <w:r>
+        <w:rPr>
+          <w:i/>
+        </w:rPr>
+        <w:t>p</w:t>
+      </w:r>
+      <w:r>
+        <w:rPr>
+          <w:i/>
+        </w:rPr>
+        <w:t>rotected</w:t>
+      </w:r>
+      <w:r>
+        <w:t xml:space="preserve"> role) </w:t>
+      </w:r>
+      <w:r>
+        <w:t xml:space="preserve">are considered outside the domain of Coordinators without a </w:t>
+      </w:r>
+      <w:r>
+        <w:rPr>
+          <w:i/>
+        </w:rPr>
+        <w:t>protected</w:t>
+      </w:r>
+      <w:r>
+        <w:t xml:space="preserve"> role. Thus, if a coordinator does not have a </w:t>
+      </w:r>
+      <w:r>
+        <w:rPr>
+          <w:i/>
+        </w:rPr>
+        <w:t>protected</w:t>
+      </w:r>
+      <w:r>
+        <w:t xml:space="preserve"> role, they can only see a user if that user has at least one unprotected role that is within the Coordinator's jurisdiction.</w:t>
+      </w:r>
     </w:p>
     <w:p>
       <w:pPr>
         <w:pStyle w:val="Heading2"/>
       </w:pPr>
-      <w:bookmarkStart w:id="13" w:name="_Toc433708040"/>
+      <w:bookmarkStart w:id="15" w:name="_Toc445241974"/>
       <w:r>
         <w:t>Requirement 3</w:t>
       </w:r>
       <w:r>
         <w:t>: Reset Password</w:t>
       </w:r>
-      <w:bookmarkEnd w:id="13"/>
+      <w:bookmarkEnd w:id="15"/>
     </w:p>
     <w:p>
       <w:pPr>
@@ -4979,7 +6184,7 @@
         <w:rPr>
           <w:noProof/>
         </w:rPr>
-        <w:t>2</w:t>
+        <w:t>1</w:t>
       </w:r>
       <w:r>
         <w:fldChar w:fldCharType="end"/>
@@ -5049,8 +6254,8 @@
       <w:pPr>
         <w:pStyle w:val="Caption"/>
       </w:pPr>
-      <w:bookmarkStart w:id="14" w:name="_Ref301627222"/>
-      <w:bookmarkStart w:id="15" w:name="_Toc433708053"/>
+      <w:bookmarkStart w:id="16" w:name="_Ref301627222"/>
+      <w:bookmarkStart w:id="17" w:name="_Toc445241987"/>
       <w:r>
         <w:t xml:space="preserve">Figure </w:t>
       </w:r>
@@ -5059,27 +6264,28 @@
           <w:rPr>
             <w:noProof/>
           </w:rPr>
-          <w:t>2</w:t>
+          <w:t>1</w:t>
         </w:r>
       </w:fldSimple>
-      <w:bookmarkEnd w:id="14"/>
+      <w:bookmarkEnd w:id="16"/>
       <w:r>
         <w:t>: Option B: Allow user to cancel out</w:t>
       </w:r>
-      <w:bookmarkEnd w:id="15"/>
+      <w:bookmarkEnd w:id="17"/>
     </w:p>
     <w:p>
       <w:pPr>
         <w:pStyle w:val="Heading2"/>
       </w:pPr>
-      <w:bookmarkStart w:id="16" w:name="_Toc433708041"/>
-      <w:r>
+      <w:bookmarkStart w:id="18" w:name="_Toc445241975"/>
+      <w:r>
+        <w:lastRenderedPageBreak/>
         <w:t>Requirement 4</w:t>
       </w:r>
       <w:r>
         <w:t>: Send Initiator Info On Reset Password</w:t>
       </w:r>
-      <w:bookmarkEnd w:id="16"/>
+      <w:bookmarkEnd w:id="18"/>
     </w:p>
     <w:p>
       <w:pPr>
@@ -5108,7 +6314,6 @@
         </w:rPr>
       </w:pPr>
       <w:r>
-        <w:lastRenderedPageBreak/>
         <w:t xml:space="preserve">Add </w:t>
       </w:r>
       <w:r>
@@ -5347,14 +6552,14 @@
       <w:pPr>
         <w:pStyle w:val="Heading2"/>
       </w:pPr>
-      <w:bookmarkStart w:id="17" w:name="_Toc433708042"/>
+      <w:bookmarkStart w:id="19" w:name="_Toc445241976"/>
       <w:r>
         <w:t>Requirement 5</w:t>
       </w:r>
       <w:r>
         <w:t>: Delete User When Last Role Deleted</w:t>
       </w:r>
-      <w:bookmarkEnd w:id="17"/>
+      <w:bookmarkEnd w:id="19"/>
     </w:p>
     <w:p>
       <w:pPr>
@@ -5370,17 +6575,89 @@
       </w:r>
     </w:p>
     <w:p>
+      <w:r>
+        <w:rPr>
+          <w:b/>
+        </w:rPr>
+        <w:t>NOTE</w:t>
+      </w:r>
+      <w:r>
+        <w:t>: I</w:t>
+      </w:r>
+      <w:r>
+        <w:t xml:space="preserve">f the affected user is </w:t>
+      </w:r>
+      <w:r>
+        <w:rPr>
+          <w:i/>
+        </w:rPr>
+        <w:t>not</w:t>
+      </w:r>
+      <w:r>
+        <w:t xml:space="preserve"> currently logged in, u</w:t>
+      </w:r>
+      <w:r>
+        <w:t>ser deletion</w:t>
+      </w:r>
+      <w:r>
+        <w:t xml:space="preserve"> only take</w:t>
+      </w:r>
+      <w:r>
+        <w:t>s</w:t>
+      </w:r>
+      <w:r>
+        <w:t xml:space="preserve"> effect after </w:t>
+      </w:r>
+      <w:r>
+        <w:t xml:space="preserve">the user export frequency time period has elapsed (see Program Management ART parameter </w:t>
+      </w:r>
+      <w:proofErr w:type="spellStart"/>
+      <w:r>
+        <w:t>testreg.</w:t>
+      </w:r>
+      <w:proofErr w:type="gramStart"/>
+      <w:r>
+        <w:t>user.export</w:t>
+      </w:r>
+      <w:proofErr w:type="gramEnd"/>
+      <w:r>
+        <w:t>.frequency.milliseconds</w:t>
+      </w:r>
+      <w:proofErr w:type="spellEnd"/>
+      <w:r>
+        <w:t xml:space="preserve">); this is usually two minutes. If the </w:t>
+      </w:r>
+      <w:r>
+        <w:t xml:space="preserve">affected user </w:t>
+      </w:r>
+      <w:r>
+        <w:rPr>
+          <w:i/>
+        </w:rPr>
+        <w:t>is</w:t>
+      </w:r>
+      <w:r>
+        <w:t xml:space="preserve"> </w:t>
+      </w:r>
+      <w:r>
+        <w:t>currently logged in, the deletion takes effect only after that user logs out</w:t>
+      </w:r>
+      <w:r>
+        <w:t>.</w:t>
+      </w:r>
+    </w:p>
+    <w:p>
       <w:pPr>
         <w:pStyle w:val="Heading2"/>
       </w:pPr>
-      <w:bookmarkStart w:id="18" w:name="_Toc433708043"/>
+      <w:bookmarkStart w:id="20" w:name="_Toc445241977"/>
       <w:r>
         <w:t>Requirement 6</w:t>
       </w:r>
       <w:r>
         <w:t>: Restrict Editing Users Partially Within Jurisdiction</w:t>
       </w:r>
-      <w:bookmarkEnd w:id="18"/>
+      <w:bookmarkEnd w:id="20"/>
     </w:p>
     <w:p>
       <w:pPr>
@@ -5419,13 +6696,22 @@
         <w:rPr>
           <w:noProof/>
         </w:rPr>
-        <w:t>3</w:t>
+        <w:t>2</w:t>
       </w:r>
       <w:r>
         <w:fldChar w:fldCharType="end"/>
       </w:r>
       <w:r>
         <w:t>).</w:t>
+      </w:r>
+      <w:r>
+        <w:t xml:space="preserve"> </w:t>
+      </w:r>
+    </w:p>
+    <w:p>
+      <w:r>
+        <w:lastRenderedPageBreak/>
+        <w:t>Coordinator shall be able to SYNC, LOCK, and UNLOCK a user’s account, even if they have roles outside the coordinator’s domain.</w:t>
       </w:r>
     </w:p>
     <w:p>
@@ -5490,8 +6776,8 @@
       <w:pPr>
         <w:pStyle w:val="Caption"/>
       </w:pPr>
-      <w:bookmarkStart w:id="19" w:name="_Ref301627922"/>
-      <w:bookmarkStart w:id="20" w:name="_Toc433708054"/>
+      <w:bookmarkStart w:id="21" w:name="_Ref301627922"/>
+      <w:bookmarkStart w:id="22" w:name="_Toc445241988"/>
       <w:r>
         <w:t xml:space="preserve">Figure </w:t>
       </w:r>
@@ -5500,29 +6786,97 @@
           <w:rPr>
             <w:noProof/>
           </w:rPr>
-          <w:t>3</w:t>
+          <w:t>2</w:t>
         </w:r>
       </w:fldSimple>
-      <w:bookmarkEnd w:id="19"/>
+      <w:bookmarkEnd w:id="21"/>
       <w:r>
         <w:t>: Immutable User Info Screen</w:t>
       </w:r>
-      <w:bookmarkEnd w:id="20"/>
+      <w:bookmarkEnd w:id="22"/>
     </w:p>
     <w:p>
+      <w:r>
+        <w:rPr>
+          <w:b/>
+        </w:rPr>
+        <w:t>NOTE</w:t>
+      </w:r>
+      <w:r>
+        <w:t>: I</w:t>
+      </w:r>
+      <w:r>
+        <w:t xml:space="preserve">f the affected user is </w:t>
+      </w:r>
+      <w:r>
+        <w:rPr>
+          <w:i/>
+        </w:rPr>
+        <w:t>not</w:t>
+      </w:r>
+      <w:r>
+        <w:t xml:space="preserve"> currently logged in, these changes</w:t>
+      </w:r>
+      <w:r>
+        <w:t xml:space="preserve"> only take</w:t>
+      </w:r>
+      <w:r>
+        <w:t>s</w:t>
+      </w:r>
+      <w:r>
+        <w:t xml:space="preserve"> effect after </w:t>
+      </w:r>
+      <w:r>
+        <w:t xml:space="preserve">the user export frequency time period has elapsed (see Program Management ART parameter </w:t>
+      </w:r>
+      <w:proofErr w:type="spellStart"/>
+      <w:r>
+        <w:t>testreg.</w:t>
+      </w:r>
+      <w:proofErr w:type="gramStart"/>
+      <w:r>
+        <w:t>user.export</w:t>
+      </w:r>
+      <w:proofErr w:type="gramEnd"/>
+      <w:r>
+        <w:t>.frequency.milliseconds</w:t>
+      </w:r>
+      <w:proofErr w:type="spellEnd"/>
+      <w:r>
+        <w:t xml:space="preserve">); this is usually two minutes. If the </w:t>
+      </w:r>
+      <w:r>
+        <w:t xml:space="preserve">affected user </w:t>
+      </w:r>
+      <w:r>
+        <w:rPr>
+          <w:i/>
+        </w:rPr>
+        <w:t>is</w:t>
+      </w:r>
+      <w:r>
+        <w:t xml:space="preserve"> </w:t>
+      </w:r>
+      <w:r>
+        <w:t>currently logged in, the changes take effect only after that user logs out</w:t>
+      </w:r>
+      <w:r>
+        <w:t>.</w:t>
+      </w:r>
+    </w:p>
+    <w:p>
       <w:pPr>
         <w:pStyle w:val="Heading2"/>
       </w:pPr>
-      <w:bookmarkStart w:id="21" w:name="_Ref301627702"/>
-      <w:bookmarkStart w:id="22" w:name="_Toc433708044"/>
-      <w:r>
-        <w:lastRenderedPageBreak/>
+      <w:bookmarkStart w:id="23" w:name="_Ref301627702"/>
+      <w:bookmarkStart w:id="24" w:name="_Toc445241978"/>
+      <w:r>
         <w:t>Requirement 7</w:t>
       </w:r>
       <w:r>
         <w:t>: Self-Service User Profile</w:t>
       </w:r>
-      <w:bookmarkEnd w:id="22"/>
+      <w:bookmarkEnd w:id="24"/>
     </w:p>
     <w:p>
       <w:pPr>
@@ -5756,7 +7110,7 @@
         <w:rPr>
           <w:noProof/>
         </w:rPr>
-        <w:t>4</w:t>
+        <w:t>3</w:t>
       </w:r>
       <w:r>
         <w:fldChar w:fldCharType="end"/>
@@ -5825,7 +7179,7 @@
         <w:rPr>
           <w:noProof/>
         </w:rPr>
-        <w:t>4</w:t>
+        <w:t>3</w:t>
       </w:r>
       <w:r>
         <w:fldChar w:fldCharType="end"/>
@@ -5896,8 +7250,225 @@
       <w:pPr>
         <w:pStyle w:val="Caption"/>
       </w:pPr>
-      <w:bookmarkStart w:id="23" w:name="_Ref301628013"/>
-      <w:bookmarkStart w:id="24" w:name="_Toc433708055"/>
+      <w:bookmarkStart w:id="25" w:name="_Ref301628013"/>
+      <w:bookmarkStart w:id="26" w:name="_Toc445241989"/>
+      <w:r>
+        <w:t xml:space="preserve">Figure </w:t>
+      </w:r>
+      <w:fldSimple w:instr=" SEQ Figure \* ARABIC ">
+        <w:r>
+          <w:rPr>
+            <w:noProof/>
+          </w:rPr>
+          <w:t>3</w:t>
+        </w:r>
+      </w:fldSimple>
+      <w:bookmarkEnd w:id="23"/>
+      <w:bookmarkEnd w:id="25"/>
+      <w:r>
+        <w:t xml:space="preserve">: </w:t>
+      </w:r>
+      <w:r>
+        <w:t xml:space="preserve">User </w:t>
+      </w:r>
+      <w:r>
+        <w:t>Menu</w:t>
+      </w:r>
+      <w:bookmarkEnd w:id="26"/>
+    </w:p>
+    <w:p>
+      <w:r>
+        <w:rPr>
+          <w:b/>
+        </w:rPr>
+        <w:t>NOTE</w:t>
+      </w:r>
+      <w:r>
+        <w:t>: These changes take effect only after the user logs out</w:t>
+      </w:r>
+      <w:r>
+        <w:t>.</w:t>
+      </w:r>
+    </w:p>
+    <w:p/>
+    <w:p/>
+    <w:p>
+      <w:pPr>
+        <w:pStyle w:val="Heading2"/>
+      </w:pPr>
+      <w:bookmarkStart w:id="27" w:name="_Toc445241979"/>
+      <w:r>
+        <w:t>Requirement 8</w:t>
+      </w:r>
+      <w:r>
+        <w:t>: Self-Service Change Password</w:t>
+      </w:r>
+      <w:bookmarkEnd w:id="27"/>
+    </w:p>
+    <w:p>
+      <w:pPr>
+        <w:ind w:left="432"/>
+      </w:pPr>
+      <w:r>
+        <w:t>Users should be able to edit their own information in ART: Change Password</w:t>
+      </w:r>
+      <w:r>
+        <w:br/>
+        <w:t>Change Email Address</w:t>
+      </w:r>
+      <w:r>
+        <w:t xml:space="preserve">, Change Name, </w:t>
+      </w:r>
+      <w:r>
+        <w:t>Change Phone Number</w:t>
+      </w:r>
+      <w:r>
+        <w:t xml:space="preserve">, </w:t>
+      </w:r>
+      <w:r>
+        <w:t>Delete Assigned Roles (but not add roles). A confirmation screen should warn the user that when a role is deleted they will have to contact a coordinator to restore the role. Confirmation should require that the user type something such as the name of the role to confirm this action.</w:t>
+      </w:r>
+    </w:p>
+    <w:p>
+      <w:r>
+        <w:t xml:space="preserve">As in the previous requirement, once the user selects </w:t>
+      </w:r>
+      <w:r>
+        <w:rPr>
+          <w:b/>
+        </w:rPr>
+        <w:t>Edit Profile</w:t>
+      </w:r>
+      <w:r>
+        <w:t xml:space="preserve">, they will shown a screen similar to Create/Modify </w:t>
+      </w:r>
+      <w:r>
+        <w:t>User, but with new restrictions</w:t>
+      </w:r>
+      <w:r>
+        <w:t xml:space="preserve"> (see </w:t>
+      </w:r>
+      <w:r>
+        <w:fldChar w:fldCharType="begin"/>
+      </w:r>
+      <w:r>
+        <w:instrText xml:space="preserve"> REF _Ref301628497 \h </w:instrText>
+      </w:r>
+      <w:r>
+        <w:fldChar w:fldCharType="separate"/>
+      </w:r>
+      <w:r>
+        <w:t xml:space="preserve">Figure </w:t>
+      </w:r>
+      <w:r>
+        <w:rPr>
+          <w:noProof/>
+        </w:rPr>
+        <w:t>4</w:t>
+      </w:r>
+      <w:r>
+        <w:fldChar w:fldCharType="end"/>
+      </w:r>
+      <w:r>
+        <w:t>)</w:t>
+      </w:r>
+      <w:r>
+        <w:t>:</w:t>
+      </w:r>
+    </w:p>
+    <w:p>
+      <w:pPr>
+        <w:pStyle w:val="ListParagraph"/>
+        <w:numPr>
+          <w:ilvl w:val="0"/>
+          <w:numId w:val="32"/>
+        </w:numPr>
+      </w:pPr>
+      <w:r>
+        <w:t>User can delete roles but not add new roles or edit existing roles;</w:t>
+      </w:r>
+    </w:p>
+    <w:p>
+      <w:pPr>
+        <w:pStyle w:val="ListParagraph"/>
+        <w:numPr>
+          <w:ilvl w:val="0"/>
+          <w:numId w:val="32"/>
+        </w:numPr>
+      </w:pPr>
+      <w:r>
+        <w:t>User can reset their own password but not Sync, Lock, or Unlock their account.</w:t>
+      </w:r>
+    </w:p>
+    <w:p>
+      <w:pPr>
+        <w:ind w:left="-450"/>
+        <w:jc w:val="center"/>
+      </w:pPr>
+      <w:r>
+        <w:rPr>
+          <w:noProof/>
+        </w:rPr>
+        <w:drawing>
+          <wp:inline distT="0" distB="0" distL="0" distR="0" wp14:anchorId="07BECD6C" wp14:editId="63426A2A">
+            <wp:extent cx="5933440" cy="3119120"/>
+            <wp:effectExtent l="0" t="0" r="10160" b="5080"/>
+            <wp:docPr id="5" name="Picture 5" descr="../../../../../var/folders/3v/9kkdb8md4lz51974kq6b5b180000gp/T/com.skitch.skitch/DMDB7147044-F817-4B91-B600-3EFD485EB037/Administration_and_Registration_Tools_-"/>
+            <wp:cNvGraphicFramePr>
+              <a:graphicFrameLocks xmlns:a="http://schemas.openxmlformats.org/drawingml/2006/main" noChangeAspect="1"/>
+            </wp:cNvGraphicFramePr>
+            <a:graphic xmlns:a="http://schemas.openxmlformats.org/drawingml/2006/main">
+              <a:graphicData uri="http://schemas.openxmlformats.org/drawingml/2006/picture">
+                <pic:pic xmlns:pic="http://schemas.openxmlformats.org/drawingml/2006/picture">
+                  <pic:nvPicPr>
+                    <pic:cNvPr id="0" name="Picture 3" descr="../../../../../var/folders/3v/9kkdb8md4lz51974kq6b5b180000gp/T/com.skitch.skitch/DMDB7147044-F817-4B91-B600-3EFD485EB037/Administration_and_Registration_Tools_-"/>
+                    <pic:cNvPicPr>
+                      <a:picLocks noChangeAspect="1" noChangeArrowheads="1"/>
+                    </pic:cNvPicPr>
+                  </pic:nvPicPr>
+                  <pic:blipFill>
+                    <a:blip r:embed="rId13">
+                      <a:extLst>
+                        <a:ext uri="{28A0092B-C50C-407E-A947-70E740481C1C}">
+                          <a14:useLocalDpi xmlns:a14="http://schemas.microsoft.com/office/drawing/2010/main" val="0"/>
+                        </a:ext>
+                      </a:extLst>
+                    </a:blip>
+                    <a:srcRect/>
+                    <a:stretch>
+                      <a:fillRect/>
+                    </a:stretch>
+                  </pic:blipFill>
+                  <pic:spPr bwMode="auto">
+                    <a:xfrm>
+                      <a:off x="0" y="0"/>
+                      <a:ext cx="5933440" cy="3119120"/>
+                    </a:xfrm>
+                    <a:prstGeom prst="rect">
+                      <a:avLst/>
+                    </a:prstGeom>
+                    <a:noFill/>
+                    <a:ln>
+                      <a:noFill/>
+                    </a:ln>
+                  </pic:spPr>
+                </pic:pic>
+              </a:graphicData>
+            </a:graphic>
+          </wp:inline>
+        </w:drawing>
+      </w:r>
+    </w:p>
+    <w:p>
+      <w:pPr>
+        <w:pStyle w:val="Caption"/>
+      </w:pPr>
+      <w:r>
+        <w:t xml:space="preserve"> </w:t>
+      </w:r>
+      <w:bookmarkStart w:id="28" w:name="_Ref301628497"/>
+      <w:bookmarkStart w:id="29" w:name="_Ref444123756"/>
+      <w:bookmarkStart w:id="30" w:name="_Toc445241990"/>
       <w:r>
         <w:t xml:space="preserve">Figure </w:t>
       </w:r>
@@ -5909,212 +7480,15 @@
           <w:t>4</w:t>
         </w:r>
       </w:fldSimple>
-      <w:bookmarkEnd w:id="21"/>
-      <w:bookmarkEnd w:id="23"/>
-      <w:r>
-        <w:t xml:space="preserve">: </w:t>
-      </w:r>
-      <w:r>
-        <w:t xml:space="preserve">User </w:t>
-      </w:r>
-      <w:r>
-        <w:t>Menu</w:t>
-      </w:r>
-      <w:bookmarkEnd w:id="24"/>
-    </w:p>
-    <w:p>
-      <w:pPr>
-        <w:pStyle w:val="Heading2"/>
-      </w:pPr>
-      <w:bookmarkStart w:id="25" w:name="_Toc433708045"/>
-      <w:r>
-        <w:t>Requirement 8</w:t>
-      </w:r>
-      <w:r>
-        <w:t>: Self-Service Change Password</w:t>
-      </w:r>
-      <w:bookmarkEnd w:id="25"/>
-    </w:p>
-    <w:p>
-      <w:pPr>
-        <w:ind w:left="432"/>
-      </w:pPr>
-      <w:r>
-        <w:t>Users should be able to edit their own information in ART: Change Password</w:t>
-      </w:r>
-      <w:r>
-        <w:br/>
-        <w:t>Change Email Address</w:t>
-      </w:r>
-      <w:r>
-        <w:t xml:space="preserve">, Change Name, </w:t>
-      </w:r>
-      <w:r>
-        <w:t>Change Phone Number</w:t>
-      </w:r>
-      <w:r>
-        <w:t xml:space="preserve">, </w:t>
-      </w:r>
-      <w:r>
-        <w:t>Delete Assigned Roles (but not add roles). A confirmation screen should warn the user that when a role is deleted they will have to contact a coordinator to restore the role. Confirmation should require that the user type something such as the name of the role to confirm this action.</w:t>
-      </w:r>
-    </w:p>
-    <w:p>
-      <w:r>
-        <w:t xml:space="preserve">As in the previous requirement, once the user selects </w:t>
-      </w:r>
-      <w:r>
-        <w:rPr>
-          <w:b/>
-        </w:rPr>
-        <w:t>Edit Profile</w:t>
-      </w:r>
-      <w:r>
-        <w:t xml:space="preserve">, they will shown a screen similar to Create/Modify </w:t>
-      </w:r>
-      <w:r>
-        <w:t>User, but with new restrictions</w:t>
-      </w:r>
-      <w:r>
-        <w:t xml:space="preserve"> (see </w:t>
-      </w:r>
-      <w:r>
-        <w:fldChar w:fldCharType="begin"/>
-      </w:r>
-      <w:r>
-        <w:instrText xml:space="preserve"> REF _Ref301628497 \h </w:instrText>
-      </w:r>
-      <w:r>
-        <w:fldChar w:fldCharType="separate"/>
-      </w:r>
-      <w:r>
-        <w:t xml:space="preserve">Figure </w:t>
-      </w:r>
-      <w:r>
-        <w:rPr>
-          <w:noProof/>
-        </w:rPr>
-        <w:t>5</w:t>
-      </w:r>
-      <w:r>
-        <w:fldChar w:fldCharType="end"/>
-      </w:r>
-      <w:r>
-        <w:t>)</w:t>
-      </w:r>
-      <w:r>
-        <w:t>:</w:t>
-      </w:r>
-    </w:p>
-    <w:p>
-      <w:pPr>
-        <w:pStyle w:val="ListParagraph"/>
-        <w:numPr>
-          <w:ilvl w:val="0"/>
-          <w:numId w:val="32"/>
-        </w:numPr>
-      </w:pPr>
-      <w:r>
-        <w:t>User can delete roles but not add new roles or edit existing roles;</w:t>
-      </w:r>
-    </w:p>
-    <w:p>
-      <w:pPr>
-        <w:pStyle w:val="ListParagraph"/>
-        <w:numPr>
-          <w:ilvl w:val="0"/>
-          <w:numId w:val="32"/>
-        </w:numPr>
-      </w:pPr>
-      <w:r>
-        <w:t>User can reset their own password but not Sync, Lock, or Unlock their account.</w:t>
-      </w:r>
-    </w:p>
-    <w:p>
-      <w:pPr>
-        <w:ind w:left="-450"/>
-        <w:jc w:val="center"/>
-      </w:pPr>
-      <w:r>
-        <w:rPr>
-          <w:noProof/>
-        </w:rPr>
-        <w:lastRenderedPageBreak/>
-        <w:drawing>
-          <wp:inline distT="0" distB="0" distL="0" distR="0" wp14:anchorId="3C5BDEDE" wp14:editId="2B81CAB5">
-            <wp:extent cx="5715000" cy="3218244"/>
-            <wp:effectExtent l="0" t="0" r="0" b="7620"/>
-            <wp:docPr id="6" name="Picture 6"/>
-            <wp:cNvGraphicFramePr>
-              <a:graphicFrameLocks xmlns:a="http://schemas.openxmlformats.org/drawingml/2006/main" noChangeAspect="1"/>
-            </wp:cNvGraphicFramePr>
-            <a:graphic xmlns:a="http://schemas.openxmlformats.org/drawingml/2006/main">
-              <a:graphicData uri="http://schemas.openxmlformats.org/drawingml/2006/picture">
-                <pic:pic xmlns:pic="http://schemas.openxmlformats.org/drawingml/2006/picture">
-                  <pic:nvPicPr>
-                    <pic:cNvPr id="0" name="ART-edit_user_profile_mockup.png"/>
-                    <pic:cNvPicPr/>
-                  </pic:nvPicPr>
-                  <pic:blipFill rotWithShape="1">
-                    <a:blip r:embed="rId13">
-                      <a:extLst>
-                        <a:ext uri="{28A0092B-C50C-407E-A947-70E740481C1C}">
-                          <a14:useLocalDpi xmlns:a14="http://schemas.microsoft.com/office/drawing/2010/main" val="0"/>
-                        </a:ext>
-                      </a:extLst>
-                    </a:blip>
-                    <a:srcRect l="16668" r="4027"/>
-                    <a:stretch/>
-                  </pic:blipFill>
-                  <pic:spPr bwMode="auto">
-                    <a:xfrm>
-                      <a:off x="0" y="0"/>
-                      <a:ext cx="5727316" cy="3225180"/>
-                    </a:xfrm>
-                    <a:prstGeom prst="rect">
-                      <a:avLst/>
-                    </a:prstGeom>
-                    <a:ln>
-                      <a:noFill/>
-                    </a:ln>
-                    <a:extLst>
-                      <a:ext uri="{53640926-AAD7-44d8-BBD7-CCE9431645EC}">
-                        <a14:shadowObscured xmlns="" xmlns:o="urn:schemas-microsoft-com:office:office" xmlns:v="urn:schemas-microsoft-com:vml" xmlns:w10="urn:schemas-microsoft-com:office:word" xmlns:w="http://schemas.openxmlformats.org/wordprocessingml/2006/main" xmlns:a14="http://schemas.microsoft.com/office/drawing/2010/main"/>
-                      </a:ext>
-                    </a:extLst>
-                  </pic:spPr>
-                </pic:pic>
-              </a:graphicData>
-            </a:graphic>
-          </wp:inline>
-        </w:drawing>
-      </w:r>
-    </w:p>
-    <w:p>
-      <w:pPr>
-        <w:pStyle w:val="Caption"/>
-      </w:pPr>
-      <w:r>
-        <w:t xml:space="preserve"> </w:t>
-      </w:r>
-      <w:bookmarkStart w:id="26" w:name="_Ref301628497"/>
-      <w:bookmarkStart w:id="27" w:name="_Toc433708056"/>
-      <w:r>
-        <w:t xml:space="preserve">Figure </w:t>
-      </w:r>
-      <w:fldSimple w:instr=" SEQ Figure \* ARABIC ">
-        <w:r>
-          <w:rPr>
-            <w:noProof/>
-          </w:rPr>
-          <w:t>5</w:t>
-        </w:r>
-      </w:fldSimple>
-      <w:bookmarkEnd w:id="26"/>
-      <w:r>
-        <w:t>: User Profile Mockup</w:t>
-      </w:r>
-      <w:bookmarkEnd w:id="27"/>
+      <w:bookmarkEnd w:id="28"/>
+      <w:r>
+        <w:t>: User Profile</w:t>
+      </w:r>
+      <w:bookmarkEnd w:id="29"/>
+      <w:r>
+        <w:t xml:space="preserve"> Screen</w:t>
+      </w:r>
+      <w:bookmarkEnd w:id="30"/>
     </w:p>
     <w:p>
       <w:r>
@@ -6145,6 +7519,7 @@
         </w:numPr>
       </w:pPr>
       <w:r>
+        <w:lastRenderedPageBreak/>
         <w:t>"</w:t>
       </w:r>
       <w:r>
@@ -6172,7 +7547,7 @@
         <w:rPr>
           <w:noProof/>
         </w:rPr>
-        <w:t>6</w:t>
+        <w:t>5</w:t>
       </w:r>
       <w:r>
         <w:fldChar w:fldCharType="end"/>
@@ -6238,8 +7613,8 @@
       <w:pPr>
         <w:pStyle w:val="Caption"/>
       </w:pPr>
-      <w:bookmarkStart w:id="28" w:name="_Ref301628451"/>
-      <w:bookmarkStart w:id="29" w:name="_Toc433708057"/>
+      <w:bookmarkStart w:id="31" w:name="_Ref301628451"/>
+      <w:bookmarkStart w:id="32" w:name="_Toc445241991"/>
       <w:r>
         <w:t xml:space="preserve">Figure </w:t>
       </w:r>
@@ -6248,14 +7623,14 @@
           <w:rPr>
             <w:noProof/>
           </w:rPr>
-          <w:t>6</w:t>
+          <w:t>5</w:t>
         </w:r>
       </w:fldSimple>
-      <w:bookmarkEnd w:id="28"/>
+      <w:bookmarkEnd w:id="31"/>
       <w:r>
         <w:t>: Delete Role Warning</w:t>
       </w:r>
-      <w:bookmarkEnd w:id="29"/>
+      <w:bookmarkEnd w:id="32"/>
     </w:p>
     <w:p>
       <w:pPr>
@@ -6287,7 +7662,7 @@
         <w:rPr>
           <w:noProof/>
         </w:rPr>
-        <w:t>7</w:t>
+        <w:t>6</w:t>
       </w:r>
       <w:r>
         <w:fldChar w:fldCharType="end"/>
@@ -6308,7 +7683,6 @@
         </w:numPr>
       </w:pPr>
       <w:r>
-        <w:lastRenderedPageBreak/>
         <w:t>"</w:t>
       </w:r>
       <w:r>
@@ -6381,8 +7755,8 @@
       <w:pPr>
         <w:pStyle w:val="Caption"/>
       </w:pPr>
-      <w:bookmarkStart w:id="30" w:name="_Ref301628467"/>
-      <w:bookmarkStart w:id="31" w:name="_Toc433708058"/>
+      <w:bookmarkStart w:id="33" w:name="_Ref301628467"/>
+      <w:bookmarkStart w:id="34" w:name="_Toc445241992"/>
       <w:r>
         <w:t xml:space="preserve">Figure </w:t>
       </w:r>
@@ -6391,27 +7765,27 @@
           <w:rPr>
             <w:noProof/>
           </w:rPr>
-          <w:t>7</w:t>
+          <w:t>6</w:t>
         </w:r>
       </w:fldSimple>
-      <w:bookmarkEnd w:id="30"/>
+      <w:bookmarkEnd w:id="33"/>
       <w:r>
         <w:t>: Delete Last Role Warning</w:t>
       </w:r>
-      <w:bookmarkEnd w:id="31"/>
+      <w:bookmarkEnd w:id="34"/>
     </w:p>
     <w:p>
       <w:pPr>
         <w:pStyle w:val="Heading2"/>
       </w:pPr>
-      <w:bookmarkStart w:id="32" w:name="_Toc433708046"/>
+      <w:bookmarkStart w:id="35" w:name="_Toc445241980"/>
       <w:r>
         <w:t>Requirement 9</w:t>
       </w:r>
       <w:r>
         <w:t>: Harmonize Export and Import File Formats</w:t>
       </w:r>
-      <w:bookmarkEnd w:id="32"/>
+      <w:bookmarkEnd w:id="35"/>
     </w:p>
     <w:p>
       <w:pPr>
@@ -6436,14 +7810,14 @@
       <w:pPr>
         <w:pStyle w:val="Heading3"/>
       </w:pPr>
-      <w:bookmarkStart w:id="33" w:name="_Toc433708047"/>
+      <w:bookmarkStart w:id="36" w:name="_Toc445241981"/>
       <w:r>
         <w:t>Changes Applicable to All E</w:t>
       </w:r>
       <w:r>
         <w:t>xports</w:t>
       </w:r>
-      <w:bookmarkEnd w:id="33"/>
+      <w:bookmarkEnd w:id="36"/>
     </w:p>
     <w:p>
       <w:pPr>
@@ -6485,7 +7859,7 @@
       <w:pPr>
         <w:pStyle w:val="Heading3"/>
       </w:pPr>
-      <w:bookmarkStart w:id="34" w:name="_Toc433708048"/>
+      <w:bookmarkStart w:id="37" w:name="_Toc445241982"/>
       <w:r>
         <w:t>State</w:t>
       </w:r>
@@ -6498,7 +7872,7 @@
       <w:r>
         <w:t>, Group of Institutions, Group of Districts, Group of States</w:t>
       </w:r>
-      <w:bookmarkEnd w:id="34"/>
+      <w:bookmarkEnd w:id="37"/>
     </w:p>
     <w:p>
       <w:pPr>
@@ -15081,21 +16455,21 @@
       <w:pPr>
         <w:pStyle w:val="Heading3"/>
       </w:pPr>
-      <w:bookmarkStart w:id="35" w:name="_Toc433708049"/>
+      <w:bookmarkStart w:id="38" w:name="_Ref443990304"/>
+      <w:bookmarkStart w:id="39" w:name="_Toc445241983"/>
       <w:r>
         <w:t>Students</w:t>
       </w:r>
-      <w:bookmarkEnd w:id="35"/>
+      <w:bookmarkEnd w:id="38"/>
+      <w:bookmarkEnd w:id="39"/>
     </w:p>
     <w:p>
       <w:r>
         <w:t xml:space="preserve">The Student upload file contains only student information; Accommodations and Explicit Eligibility information are added via separate uploads. However, student export combines student info plus any accommodations they have. </w:t>
       </w:r>
-      <w:proofErr w:type="gramStart"/>
-      <w:r>
-        <w:t>Furthermore</w:t>
-      </w:r>
-      <w:proofErr w:type="gramEnd"/>
+      <w:r>
+        <w:t>Furthermore,</w:t>
+      </w:r>
       <w:r>
         <w:t xml:space="preserve"> there is no Explicit Accommodations export. </w:t>
       </w:r>
@@ -15175,6 +16549,30 @@
         <w:fldChar w:fldCharType="end"/>
       </w:r>
       <w:r>
+        <w:t xml:space="preserve"> and </w:t>
+      </w:r>
+      <w:r>
+        <w:fldChar w:fldCharType="begin"/>
+      </w:r>
+      <w:r>
+        <w:instrText xml:space="preserve"> REF _Ref301628630 \h </w:instrText>
+      </w:r>
+      <w:r>
+        <w:fldChar w:fldCharType="separate"/>
+      </w:r>
+      <w:r>
+        <w:t xml:space="preserve">Figure </w:t>
+      </w:r>
+      <w:r>
+        <w:rPr>
+          <w:noProof/>
+        </w:rPr>
+        <w:t>8</w:t>
+      </w:r>
+      <w:r>
+        <w:fldChar w:fldCharType="end"/>
+      </w:r>
+      <w:r>
         <w:t>).</w:t>
       </w:r>
     </w:p>
@@ -15190,10 +16588,10 @@
         </w:rPr>
         <w:lastRenderedPageBreak/>
         <w:drawing>
-          <wp:inline distT="0" distB="0" distL="0" distR="0" wp14:anchorId="33E85A1D" wp14:editId="73D5D503">
-            <wp:extent cx="9025714" cy="1714500"/>
+          <wp:inline distT="0" distB="0" distL="0" distR="0" wp14:anchorId="0381BD50" wp14:editId="68D2DD11">
+            <wp:extent cx="8818880" cy="2326640"/>
             <wp:effectExtent l="0" t="0" r="0" b="0"/>
-            <wp:docPr id="7" name="Picture 7"/>
+            <wp:docPr id="2" name="Picture 2" descr="../../../../../var/folders/3v/9kkdb8md4lz51974kq6b5b180000gp/T/com.skitch.skitch/DMD3EDF91E1-4166-4A7D-B7CB-D8301D4C439C/Administration_and_Registration_Tools_-"/>
             <wp:cNvGraphicFramePr>
               <a:graphicFrameLocks xmlns:a="http://schemas.openxmlformats.org/drawingml/2006/main" noChangeAspect="1"/>
             </wp:cNvGraphicFramePr>
@@ -15201,8 +16599,10 @@
               <a:graphicData uri="http://schemas.openxmlformats.org/drawingml/2006/picture">
                 <pic:pic xmlns:pic="http://schemas.openxmlformats.org/drawingml/2006/picture">
                   <pic:nvPicPr>
-                    <pic:cNvPr id="0" name="ART-15-with-radio-buttons.png"/>
-                    <pic:cNvPicPr/>
+                    <pic:cNvPr id="0" name="Picture 1" descr="../../../../../var/folders/3v/9kkdb8md4lz51974kq6b5b180000gp/T/com.skitch.skitch/DMD3EDF91E1-4166-4A7D-B7CB-D8301D4C439C/Administration_and_Registration_Tools_-"/>
+                    <pic:cNvPicPr>
+                      <a:picLocks noChangeAspect="1" noChangeArrowheads="1"/>
+                    </pic:cNvPicPr>
                   </pic:nvPicPr>
                   <pic:blipFill>
                     <a:blip r:embed="rId16">
@@ -15212,18 +16612,23 @@
                         </a:ext>
                       </a:extLst>
                     </a:blip>
+                    <a:srcRect/>
                     <a:stretch>
                       <a:fillRect/>
                     </a:stretch>
                   </pic:blipFill>
-                  <pic:spPr>
+                  <pic:spPr bwMode="auto">
                     <a:xfrm>
                       <a:off x="0" y="0"/>
-                      <a:ext cx="9027140" cy="1714771"/>
+                      <a:ext cx="8818880" cy="2326640"/>
                     </a:xfrm>
                     <a:prstGeom prst="rect">
                       <a:avLst/>
                     </a:prstGeom>
+                    <a:noFill/>
+                    <a:ln>
+                      <a:noFill/>
+                    </a:ln>
                   </pic:spPr>
                 </pic:pic>
               </a:graphicData>
@@ -15236,8 +16641,87 @@
       <w:pPr>
         <w:pStyle w:val="Caption"/>
       </w:pPr>
-      <w:bookmarkStart w:id="36" w:name="_Ref301628630"/>
-      <w:bookmarkStart w:id="37" w:name="_Toc433708059"/>
+      <w:bookmarkStart w:id="40" w:name="_Toc445241993"/>
+      <w:r>
+        <w:t xml:space="preserve">Figure </w:t>
+      </w:r>
+      <w:fldSimple w:instr=" SEQ Figure \* ARABIC ">
+        <w:r>
+          <w:rPr>
+            <w:noProof/>
+          </w:rPr>
+          <w:t>7</w:t>
+        </w:r>
+      </w:fldSimple>
+      <w:r>
+        <w:t>: New Student File Export Pane</w:t>
+      </w:r>
+      <w:bookmarkEnd w:id="40"/>
+    </w:p>
+    <w:p>
+      <w:pPr>
+        <w:jc w:val="center"/>
+      </w:pPr>
+      <w:r>
+        <w:rPr>
+          <w:noProof/>
+        </w:rPr>
+        <w:drawing>
+          <wp:inline distT="0" distB="0" distL="0" distR="0" wp14:anchorId="0AAF38D3" wp14:editId="3414D273">
+            <wp:extent cx="4490720" cy="3078480"/>
+            <wp:effectExtent l="0" t="0" r="5080" b="0"/>
+            <wp:docPr id="3" name="Picture 3" descr="../../../../../var/folders/3v/9kkdb8md4lz51974kq6b5b180000gp/T/com.skitch.skitch/DMDF9D0220A-A30A-4C95-B2E8-D5D6593CA6F0/Administration_and_Registration_Tools_-"/>
+            <wp:cNvGraphicFramePr>
+              <a:graphicFrameLocks xmlns:a="http://schemas.openxmlformats.org/drawingml/2006/main" noChangeAspect="1"/>
+            </wp:cNvGraphicFramePr>
+            <a:graphic xmlns:a="http://schemas.openxmlformats.org/drawingml/2006/main">
+              <a:graphicData uri="http://schemas.openxmlformats.org/drawingml/2006/picture">
+                <pic:pic xmlns:pic="http://schemas.openxmlformats.org/drawingml/2006/picture">
+                  <pic:nvPicPr>
+                    <pic:cNvPr id="0" name="Picture 2" descr="../../../../../var/folders/3v/9kkdb8md4lz51974kq6b5b180000gp/T/com.skitch.skitch/DMDF9D0220A-A30A-4C95-B2E8-D5D6593CA6F0/Administration_and_Registration_Tools_-"/>
+                    <pic:cNvPicPr>
+                      <a:picLocks noChangeAspect="1" noChangeArrowheads="1"/>
+                    </pic:cNvPicPr>
+                  </pic:nvPicPr>
+                  <pic:blipFill>
+                    <a:blip r:embed="rId17">
+                      <a:extLst>
+                        <a:ext uri="{28A0092B-C50C-407E-A947-70E740481C1C}">
+                          <a14:useLocalDpi xmlns:a14="http://schemas.microsoft.com/office/drawing/2010/main" val="0"/>
+                        </a:ext>
+                      </a:extLst>
+                    </a:blip>
+                    <a:srcRect/>
+                    <a:stretch>
+                      <a:fillRect/>
+                    </a:stretch>
+                  </pic:blipFill>
+                  <pic:spPr bwMode="auto">
+                    <a:xfrm>
+                      <a:off x="0" y="0"/>
+                      <a:ext cx="4490720" cy="3078480"/>
+                    </a:xfrm>
+                    <a:prstGeom prst="rect">
+                      <a:avLst/>
+                    </a:prstGeom>
+                    <a:noFill/>
+                    <a:ln>
+                      <a:noFill/>
+                    </a:ln>
+                  </pic:spPr>
+                </pic:pic>
+              </a:graphicData>
+            </a:graphic>
+          </wp:inline>
+        </w:drawing>
+      </w:r>
+    </w:p>
+    <w:p>
+      <w:pPr>
+        <w:pStyle w:val="Caption"/>
+      </w:pPr>
+      <w:bookmarkStart w:id="41" w:name="_Ref301628630"/>
+      <w:bookmarkStart w:id="42" w:name="_Toc445241994"/>
       <w:r>
         <w:t xml:space="preserve">Figure </w:t>
       </w:r>
@@ -15249,11 +16733,14 @@
           <w:t>8</w:t>
         </w:r>
       </w:fldSimple>
-      <w:bookmarkEnd w:id="36"/>
-      <w:r>
-        <w:t>: Student File Export Mockup</w:t>
-      </w:r>
-      <w:bookmarkEnd w:id="37"/>
+      <w:bookmarkEnd w:id="41"/>
+      <w:r>
+        <w:rPr>
+          <w:noProof/>
+        </w:rPr>
+        <w:t>: Student File Export choices</w:t>
+      </w:r>
+      <w:bookmarkEnd w:id="42"/>
     </w:p>
     <w:p>
       <w:pPr>
@@ -15264,6 +16751,7 @@
         </w:numPr>
       </w:pPr>
       <w:r>
+        <w:lastRenderedPageBreak/>
         <w:t>Create two</w:t>
       </w:r>
       <w:r>
@@ -15308,121 +16796,32 @@
         </w:numPr>
       </w:pPr>
       <w:r>
-        <w:t xml:space="preserve">Make </w:t>
+        <w:t xml:space="preserve">Create new export with </w:t>
       </w:r>
       <w:proofErr w:type="spellStart"/>
       <w:r>
         <w:rPr>
           <w:i/>
         </w:rPr>
-        <w:t>ResponsibleDistrictIdentifier</w:t>
+        <w:t>ExplicitEligibility</w:t>
       </w:r>
       <w:proofErr w:type="spellEnd"/>
       <w:r>
-        <w:t xml:space="preserve"> in </w:t>
-      </w:r>
-      <w:proofErr w:type="spellStart"/>
-      <w:r>
-        <w:rPr>
-          <w:i/>
-        </w:rPr>
-        <w:t>ExplicitAccommodation</w:t>
-      </w:r>
-      <w:proofErr w:type="spellEnd"/>
-      <w:r>
-        <w:t xml:space="preserve"> import format </w:t>
-      </w:r>
-      <w:r>
-        <w:t>similar to that of the</w:t>
-      </w:r>
-      <w:r>
-        <w:t xml:space="preserve"> student upload format</w:t>
-      </w:r>
-      <w:r>
-        <w:t>. That is:</w:t>
+        <w:t xml:space="preserve"> information.</w:t>
       </w:r>
     </w:p>
     <w:p>
       <w:pPr>
-        <w:pStyle w:val="ListParagraph"/>
-        <w:numPr>
-          <w:ilvl w:val="1"/>
-          <w:numId w:val="27"/>
-        </w:numPr>
-      </w:pPr>
-      <w:r>
-        <w:t>The column is required but the data is not.</w:t>
-      </w:r>
-    </w:p>
-    <w:p>
-      <w:pPr>
-        <w:pStyle w:val="ListParagraph"/>
-        <w:numPr>
-          <w:ilvl w:val="1"/>
-          <w:numId w:val="27"/>
-        </w:numPr>
-      </w:pPr>
-      <w:r>
-        <w:t xml:space="preserve">If </w:t>
-      </w:r>
-      <w:r>
-        <w:t xml:space="preserve">the data is not present, the </w:t>
-      </w:r>
-      <w:r>
-        <w:t xml:space="preserve">system </w:t>
-      </w:r>
-      <w:r>
-        <w:t>will auto populate the</w:t>
-      </w:r>
-      <w:r>
-        <w:t xml:space="preserve"> information based on specified institution.</w:t>
-      </w:r>
-    </w:p>
-    <w:p>
-      <w:pPr>
-        <w:pStyle w:val="ListParagraph"/>
-        <w:numPr>
-          <w:ilvl w:val="1"/>
-          <w:numId w:val="27"/>
-        </w:numPr>
-      </w:pPr>
-      <w:r>
-        <w:t xml:space="preserve">If the data is present, the </w:t>
-      </w:r>
-      <w:r>
-        <w:t xml:space="preserve">system </w:t>
-      </w:r>
-      <w:r>
-        <w:t xml:space="preserve">will </w:t>
-      </w:r>
-      <w:r>
-        <w:t>verify</w:t>
-      </w:r>
-      <w:r>
-        <w:t xml:space="preserve"> the district's existence and that the s</w:t>
-      </w:r>
-      <w:r>
-        <w:t>pecifi</w:t>
-      </w:r>
-      <w:r>
-        <w:t>ed school is associated with it</w:t>
-      </w:r>
-      <w:r>
-        <w:t>.</w:t>
-      </w:r>
-    </w:p>
-    <w:p>
-      <w:pPr>
         <w:pStyle w:val="Heading3"/>
       </w:pPr>
-      <w:bookmarkStart w:id="38" w:name="_Toc433708050"/>
+      <w:bookmarkStart w:id="43" w:name="_Toc445241984"/>
       <w:r>
         <w:t>Student G</w:t>
       </w:r>
       <w:r>
         <w:t>roups</w:t>
       </w:r>
-      <w:bookmarkEnd w:id="38"/>
+      <w:bookmarkEnd w:id="43"/>
     </w:p>
     <w:p>
       <w:pPr>
@@ -15559,11 +16958,11 @@
       <w:pPr>
         <w:pStyle w:val="Heading3"/>
       </w:pPr>
-      <w:bookmarkStart w:id="39" w:name="_Toc433708051"/>
+      <w:bookmarkStart w:id="44" w:name="_Toc445241985"/>
       <w:r>
         <w:t>Accommodations</w:t>
       </w:r>
-      <w:bookmarkEnd w:id="39"/>
+      <w:bookmarkEnd w:id="44"/>
       <w:r>
         <w:t xml:space="preserve"> </w:t>
       </w:r>
@@ -15605,10 +17004,7 @@
       </w:r>
       <w:proofErr w:type="spellEnd"/>
       <w:r>
-        <w:t xml:space="preserve"> and</w:t>
-      </w:r>
-      <w:r>
-        <w:t xml:space="preserve"> </w:t>
+        <w:t xml:space="preserve"> and </w:t>
       </w:r>
       <w:proofErr w:type="spellStart"/>
       <w:r>
@@ -15669,7 +17065,6 @@
         </w:numPr>
       </w:pPr>
       <w:r>
-        <w:lastRenderedPageBreak/>
         <w:t>Example</w:t>
       </w:r>
       <w:r>
@@ -15732,15 +17127,15 @@
       <w:pPr>
         <w:pStyle w:val="Heading1"/>
       </w:pPr>
-      <w:bookmarkStart w:id="40" w:name="_Toc433708052"/>
+      <w:bookmarkStart w:id="45" w:name="_Toc445241986"/>
       <w:r>
         <w:t>Risks</w:t>
       </w:r>
-      <w:bookmarkEnd w:id="40"/>
+      <w:bookmarkEnd w:id="45"/>
     </w:p>
     <w:tbl>
       <w:tblPr>
-        <w:tblW w:w="9455" w:type="dxa"/>
+        <w:tblW w:w="12065" w:type="dxa"/>
         <w:tblInd w:w="103" w:type="dxa"/>
         <w:tblBorders>
           <w:top w:val="single" w:sz="4" w:space="0" w:color="auto"/>
@@ -15754,8 +17149,8 @@
         <w:tblLook w:val="04A0" w:firstRow="1" w:lastRow="0" w:firstColumn="1" w:lastColumn="0" w:noHBand="0" w:noVBand="1"/>
       </w:tblPr>
       <w:tblGrid>
-        <w:gridCol w:w="3875"/>
-        <w:gridCol w:w="5580"/>
+        <w:gridCol w:w="5999"/>
+        <w:gridCol w:w="6066"/>
       </w:tblGrid>
       <w:tr>
         <w:trPr>
@@ -15764,7 +17159,7 @@
         </w:trPr>
         <w:tc>
           <w:tcPr>
-            <w:tcW w:w="3875" w:type="dxa"/>
+            <w:tcW w:w="5999" w:type="dxa"/>
             <w:shd w:val="clear" w:color="000000" w:fill="DDD9C4"/>
             <w:vAlign w:val="center"/>
           </w:tcPr>
@@ -15793,7 +17188,7 @@
         </w:tc>
         <w:tc>
           <w:tcPr>
-            <w:tcW w:w="5580" w:type="dxa"/>
+            <w:tcW w:w="6066" w:type="dxa"/>
             <w:shd w:val="clear" w:color="000000" w:fill="DDD9C4"/>
             <w:vAlign w:val="center"/>
           </w:tcPr>
@@ -15827,7 +17222,7 @@
         </w:trPr>
         <w:tc>
           <w:tcPr>
-            <w:tcW w:w="3875" w:type="dxa"/>
+            <w:tcW w:w="5999" w:type="dxa"/>
             <w:shd w:val="clear" w:color="auto" w:fill="auto"/>
           </w:tcPr>
           <w:p>
@@ -15853,7 +17248,7 @@
         </w:tc>
         <w:tc>
           <w:tcPr>
-            <w:tcW w:w="5580" w:type="dxa"/>
+            <w:tcW w:w="6066" w:type="dxa"/>
             <w:shd w:val="clear" w:color="auto" w:fill="auto"/>
           </w:tcPr>
           <w:p>
@@ -15890,7 +17285,7 @@
         </w:trPr>
         <w:tc>
           <w:tcPr>
-            <w:tcW w:w="3875" w:type="dxa"/>
+            <w:tcW w:w="5999" w:type="dxa"/>
             <w:shd w:val="clear" w:color="auto" w:fill="auto"/>
           </w:tcPr>
           <w:p>
@@ -15899,25 +17294,65 @@
               <w:rPr>
                 <w:rFonts w:ascii="Calibri" w:eastAsia="Times New Roman" w:hAnsi="Calibri" w:cs="Times New Roman"/>
                 <w:color w:val="000000"/>
-                <w:sz w:val="16"/>
-              </w:rPr>
-            </w:pPr>
-          </w:p>
-        </w:tc>
-        <w:tc>
-          <w:tcPr>
-            <w:tcW w:w="5580" w:type="dxa"/>
-            <w:shd w:val="clear" w:color="auto" w:fill="auto"/>
-          </w:tcPr>
-          <w:p>
-            <w:pPr>
-              <w:spacing w:before="0" w:line="240" w:lineRule="auto"/>
+                <w:sz w:val="20"/>
+              </w:rPr>
+            </w:pPr>
+            <w:r>
               <w:rPr>
                 <w:rFonts w:ascii="Calibri" w:eastAsia="Times New Roman" w:hAnsi="Calibri" w:cs="Times New Roman"/>
                 <w:color w:val="000000"/>
-                <w:sz w:val="16"/>
-              </w:rPr>
-            </w:pPr>
+                <w:sz w:val="20"/>
+              </w:rPr>
+              <w:lastRenderedPageBreak/>
+              <w:t xml:space="preserve">if a coordinator locks an account that also </w:t>
+            </w:r>
+            <w:r>
+              <w:rPr>
+                <w:rFonts w:ascii="Calibri" w:eastAsia="Times New Roman" w:hAnsi="Calibri" w:cs="Times New Roman"/>
+                <w:color w:val="000000"/>
+                <w:sz w:val="20"/>
+              </w:rPr>
+              <w:t xml:space="preserve">has roles outside their domain, </w:t>
+            </w:r>
+            <w:r>
+              <w:rPr>
+                <w:rFonts w:ascii="Calibri" w:eastAsia="Times New Roman" w:hAnsi="Calibri" w:cs="Times New Roman"/>
+                <w:color w:val="000000"/>
+                <w:sz w:val="20"/>
+              </w:rPr>
+              <w:t>the other roles would also be disabled (since the user can’t authenticate). Likewise on the unlock – roles outside their domain would be enabled.</w:t>
+            </w:r>
+          </w:p>
+        </w:tc>
+        <w:tc>
+          <w:tcPr>
+            <w:tcW w:w="6066" w:type="dxa"/>
+            <w:shd w:val="clear" w:color="auto" w:fill="auto"/>
+          </w:tcPr>
+          <w:p>
+            <w:pPr>
+              <w:pStyle w:val="ListParagraph"/>
+              <w:numPr>
+                <w:ilvl w:val="0"/>
+                <w:numId w:val="22"/>
+              </w:numPr>
+              <w:spacing w:before="0" w:line="240" w:lineRule="auto"/>
+              <w:ind w:left="162" w:hanging="180"/>
+              <w:rPr>
+                <w:rFonts w:ascii="Calibri" w:eastAsia="Times New Roman" w:hAnsi="Calibri" w:cs="Times New Roman"/>
+                <w:color w:val="000000"/>
+                <w:sz w:val="20"/>
+              </w:rPr>
+            </w:pPr>
+            <w:r>
+              <w:rPr>
+                <w:rFonts w:ascii="Calibri" w:eastAsia="Times New Roman" w:hAnsi="Calibri" w:cs="Times New Roman"/>
+                <w:color w:val="000000"/>
+                <w:sz w:val="20"/>
+                <w:szCs w:val="20"/>
+              </w:rPr>
+              <w:t>Adequate confirmation mechanisms in place to prevent accidental deletion of roles and accounts by the user.</w:t>
+            </w:r>
           </w:p>
         </w:tc>
       </w:tr>
@@ -15964,7 +17399,7 @@
 <w:ftr xmlns:wpc="http://schemas.microsoft.com/office/word/2010/wordprocessingCanvas" xmlns:mo="http://schemas.microsoft.com/office/mac/office/2008/main" xmlns:mc="http://schemas.openxmlformats.org/markup-compatibility/2006" xmlns:mv="urn:schemas-microsoft-com:mac:vml" xmlns:o="urn:schemas-microsoft-com:office:office" xmlns:r="http://schemas.openxmlformats.org/officeDocument/2006/relationships" xmlns:m="http://schemas.openxmlformats.org/officeDocument/2006/math" xmlns:v="urn:schemas-microsoft-com:vml" xmlns:wp14="http://schemas.microsoft.com/office/word/2010/wordprocessingDrawing" xmlns:wp="http://schemas.openxmlformats.org/drawingml/2006/wordprocessingDrawing" xmlns:w10="urn:schemas-microsoft-com:office:word" xmlns:w="http://schemas.openxmlformats.org/wordprocessingml/2006/main" xmlns:w14="http://schemas.microsoft.com/office/word/2010/wordml" xmlns:w15="http://schemas.microsoft.com/office/word/2012/wordml" xmlns:wpg="http://schemas.microsoft.com/office/word/2010/wordprocessingGroup" xmlns:wpi="http://schemas.microsoft.com/office/word/2010/wordprocessingInk" xmlns:wne="http://schemas.microsoft.com/office/word/2006/wordml" xmlns:wps="http://schemas.microsoft.com/office/word/2010/wordprocessingShape" mc:Ignorable="w14 w15 wp14">
   <w:sdt>
     <w:sdtPr>
-      <w:id w:val="-922571415"/>
+      <w:id w:val="692034295"/>
       <w:docPartObj>
         <w:docPartGallery w:val="Page Numbers (Bottom of Page)"/>
         <w:docPartUnique/>
@@ -16033,6 +17468,40 @@
       </w:r>
     </w:p>
   </w:footnote>
+  <w:footnote w:id="1">
+    <w:p>
+      <w:pPr>
+        <w:pStyle w:val="FootnoteText"/>
+      </w:pPr>
+      <w:r>
+        <w:rPr>
+          <w:rStyle w:val="FootnoteReference"/>
+        </w:rPr>
+        <w:footnoteRef/>
+      </w:r>
+      <w:r>
+        <w:t xml:space="preserve"> </w:t>
+      </w:r>
+      <w:r>
+        <w:rPr>
+          <w:i/>
+        </w:rPr>
+        <w:t>Protected</w:t>
+      </w:r>
+      <w:r>
+        <w:t xml:space="preserve"> roles are considered outside the domain of Coordinators without a </w:t>
+      </w:r>
+      <w:r>
+        <w:rPr>
+          <w:i/>
+        </w:rPr>
+        <w:t>Protected</w:t>
+      </w:r>
+      <w:r>
+        <w:t xml:space="preserve"> role.</w:t>
+      </w:r>
+    </w:p>
+  </w:footnote>
 </w:footnotes>
 </file>
 
@@ -17833,7 +19302,7 @@
   <w:abstractNum w:abstractNumId="18">
     <w:nsid w:val="4B996E8B"/>
     <w:multiLevelType w:val="hybridMultilevel"/>
-    <w:tmpl w:val="2EEC8B42"/>
+    <w:tmpl w:val="05866042"/>
     <w:lvl w:ilvl="0" w:tplc="04090001">
       <w:start w:val="1"/>
       <w:numFmt w:val="bullet"/>
@@ -18057,6 +19526,119 @@
     </w:lvl>
   </w:abstractNum>
   <w:abstractNum w:abstractNumId="20">
+    <w:nsid w:val="4E55465B"/>
+    <w:multiLevelType w:val="multilevel"/>
+    <w:tmpl w:val="A9FEF80C"/>
+    <w:lvl w:ilvl="0">
+      <w:start w:val="1"/>
+      <w:numFmt w:val="decimal"/>
+      <w:lvlText w:val="%1."/>
+      <w:lvlJc w:val="left"/>
+      <w:pPr>
+        <w:ind w:left="360" w:hanging="360"/>
+      </w:pPr>
+      <w:rPr>
+        <w:rFonts w:hint="default"/>
+      </w:rPr>
+    </w:lvl>
+    <w:lvl w:ilvl="1">
+      <w:start w:val="1"/>
+      <w:numFmt w:val="decimal"/>
+      <w:lvlText w:val="%1.%2."/>
+      <w:lvlJc w:val="left"/>
+      <w:pPr>
+        <w:ind w:left="360" w:hanging="360"/>
+      </w:pPr>
+      <w:rPr>
+        <w:rFonts w:hint="default"/>
+      </w:rPr>
+    </w:lvl>
+    <w:lvl w:ilvl="2">
+      <w:start w:val="1"/>
+      <w:numFmt w:val="decimal"/>
+      <w:lvlText w:val="%1.%2.%3."/>
+      <w:lvlJc w:val="left"/>
+      <w:pPr>
+        <w:ind w:left="720" w:hanging="720"/>
+      </w:pPr>
+      <w:rPr>
+        <w:rFonts w:hint="default"/>
+      </w:rPr>
+    </w:lvl>
+    <w:lvl w:ilvl="3">
+      <w:start w:val="1"/>
+      <w:numFmt w:val="decimal"/>
+      <w:lvlText w:val="%1.%2.%3.%4."/>
+      <w:lvlJc w:val="left"/>
+      <w:pPr>
+        <w:ind w:left="720" w:hanging="720"/>
+      </w:pPr>
+      <w:rPr>
+        <w:rFonts w:hint="default"/>
+      </w:rPr>
+    </w:lvl>
+    <w:lvl w:ilvl="4">
+      <w:start w:val="1"/>
+      <w:numFmt w:val="decimal"/>
+      <w:lvlText w:val="%1.%2.%3.%4.%5."/>
+      <w:lvlJc w:val="left"/>
+      <w:pPr>
+        <w:ind w:left="720" w:hanging="720"/>
+      </w:pPr>
+      <w:rPr>
+        <w:rFonts w:hint="default"/>
+      </w:rPr>
+    </w:lvl>
+    <w:lvl w:ilvl="5">
+      <w:start w:val="1"/>
+      <w:numFmt w:val="decimal"/>
+      <w:lvlText w:val="%1.%2.%3.%4.%5.%6."/>
+      <w:lvlJc w:val="left"/>
+      <w:pPr>
+        <w:ind w:left="1080" w:hanging="1080"/>
+      </w:pPr>
+      <w:rPr>
+        <w:rFonts w:hint="default"/>
+      </w:rPr>
+    </w:lvl>
+    <w:lvl w:ilvl="6">
+      <w:start w:val="1"/>
+      <w:numFmt w:val="decimal"/>
+      <w:lvlText w:val="%1.%2.%3.%4.%5.%6.%7."/>
+      <w:lvlJc w:val="left"/>
+      <w:pPr>
+        <w:ind w:left="1080" w:hanging="1080"/>
+      </w:pPr>
+      <w:rPr>
+        <w:rFonts w:hint="default"/>
+      </w:rPr>
+    </w:lvl>
+    <w:lvl w:ilvl="7">
+      <w:start w:val="1"/>
+      <w:numFmt w:val="decimal"/>
+      <w:lvlText w:val="%1.%2.%3.%4.%5.%6.%7.%8."/>
+      <w:lvlJc w:val="left"/>
+      <w:pPr>
+        <w:ind w:left="1080" w:hanging="1080"/>
+      </w:pPr>
+      <w:rPr>
+        <w:rFonts w:hint="default"/>
+      </w:rPr>
+    </w:lvl>
+    <w:lvl w:ilvl="8">
+      <w:start w:val="1"/>
+      <w:numFmt w:val="decimal"/>
+      <w:lvlText w:val="%1.%2.%3.%4.%5.%6.%7.%8.%9."/>
+      <w:lvlJc w:val="left"/>
+      <w:pPr>
+        <w:ind w:left="1440" w:hanging="1440"/>
+      </w:pPr>
+      <w:rPr>
+        <w:rFonts w:hint="default"/>
+      </w:rPr>
+    </w:lvl>
+  </w:abstractNum>
+  <w:abstractNum w:abstractNumId="21">
     <w:nsid w:val="53B05B4C"/>
     <w:multiLevelType w:val="hybridMultilevel"/>
     <w:tmpl w:val="54DE5DF4"/>
@@ -18142,7 +19724,7 @@
       </w:pPr>
     </w:lvl>
   </w:abstractNum>
-  <w:abstractNum w:abstractNumId="21">
+  <w:abstractNum w:abstractNumId="22">
     <w:nsid w:val="5C550209"/>
     <w:multiLevelType w:val="hybridMultilevel"/>
     <w:tmpl w:val="7A56C8F4"/>
@@ -18255,7 +19837,7 @@
       </w:rPr>
     </w:lvl>
   </w:abstractNum>
-  <w:abstractNum w:abstractNumId="22">
+  <w:abstractNum w:abstractNumId="23">
     <w:nsid w:val="5C9F1554"/>
     <w:multiLevelType w:val="hybridMultilevel"/>
     <w:tmpl w:val="EB0A91CE"/>
@@ -18368,7 +19950,7 @@
       </w:rPr>
     </w:lvl>
   </w:abstractNum>
-  <w:abstractNum w:abstractNumId="23">
+  <w:abstractNum w:abstractNumId="24">
     <w:nsid w:val="5E244F38"/>
     <w:multiLevelType w:val="hybridMultilevel"/>
     <w:tmpl w:val="D3C6FBD2"/>
@@ -18481,7 +20063,7 @@
       </w:rPr>
     </w:lvl>
   </w:abstractNum>
-  <w:abstractNum w:abstractNumId="24">
+  <w:abstractNum w:abstractNumId="25">
     <w:nsid w:val="61E26083"/>
     <w:multiLevelType w:val="hybridMultilevel"/>
     <w:tmpl w:val="B4083664"/>
@@ -18567,7 +20149,7 @@
       </w:pPr>
     </w:lvl>
   </w:abstractNum>
-  <w:abstractNum w:abstractNumId="25">
+  <w:abstractNum w:abstractNumId="26">
     <w:nsid w:val="626347DB"/>
     <w:multiLevelType w:val="hybridMultilevel"/>
     <w:tmpl w:val="D8E67AB0"/>
@@ -18680,7 +20262,7 @@
       </w:rPr>
     </w:lvl>
   </w:abstractNum>
-  <w:abstractNum w:abstractNumId="26">
+  <w:abstractNum w:abstractNumId="27">
     <w:nsid w:val="671F5468"/>
     <w:multiLevelType w:val="hybridMultilevel"/>
     <w:tmpl w:val="A4DAD040"/>
@@ -18793,7 +20375,7 @@
       </w:rPr>
     </w:lvl>
   </w:abstractNum>
-  <w:abstractNum w:abstractNumId="27">
+  <w:abstractNum w:abstractNumId="28">
     <w:nsid w:val="687E0A4C"/>
     <w:multiLevelType w:val="hybridMultilevel"/>
     <w:tmpl w:val="7298B812"/>
@@ -18906,7 +20488,7 @@
       </w:rPr>
     </w:lvl>
   </w:abstractNum>
-  <w:abstractNum w:abstractNumId="28">
+  <w:abstractNum w:abstractNumId="29">
     <w:nsid w:val="6BB549D4"/>
     <w:multiLevelType w:val="hybridMultilevel"/>
     <w:tmpl w:val="3B5A7C4C"/>
@@ -19019,7 +20601,7 @@
       </w:rPr>
     </w:lvl>
   </w:abstractNum>
-  <w:abstractNum w:abstractNumId="29">
+  <w:abstractNum w:abstractNumId="30">
     <w:nsid w:val="71B444F5"/>
     <w:multiLevelType w:val="hybridMultilevel"/>
     <w:tmpl w:val="42700D38"/>
@@ -19105,7 +20687,7 @@
       </w:pPr>
     </w:lvl>
   </w:abstractNum>
-  <w:abstractNum w:abstractNumId="30">
+  <w:abstractNum w:abstractNumId="31">
     <w:nsid w:val="747C1A08"/>
     <w:multiLevelType w:val="hybridMultilevel"/>
     <w:tmpl w:val="D45C4DE2"/>
@@ -19218,7 +20800,7 @@
       </w:rPr>
     </w:lvl>
   </w:abstractNum>
-  <w:abstractNum w:abstractNumId="31">
+  <w:abstractNum w:abstractNumId="32">
     <w:nsid w:val="75081843"/>
     <w:multiLevelType w:val="hybridMultilevel"/>
     <w:tmpl w:val="01B6EB94"/>
@@ -19331,7 +20913,7 @@
       </w:rPr>
     </w:lvl>
   </w:abstractNum>
-  <w:abstractNum w:abstractNumId="32">
+  <w:abstractNum w:abstractNumId="33">
     <w:nsid w:val="7BFA74D9"/>
     <w:multiLevelType w:val="hybridMultilevel"/>
     <w:tmpl w:val="F32C6E72"/>
@@ -19427,13 +21009,13 @@
     <w:abstractNumId w:val="19"/>
   </w:num>
   <w:num w:numId="3">
-    <w:abstractNumId w:val="29"/>
+    <w:abstractNumId w:val="30"/>
   </w:num>
   <w:num w:numId="4">
     <w:abstractNumId w:val="9"/>
   </w:num>
   <w:num w:numId="5">
-    <w:abstractNumId w:val="24"/>
+    <w:abstractNumId w:val="25"/>
   </w:num>
   <w:num w:numId="6">
     <w:abstractNumId w:val="4"/>
@@ -19475,13 +21057,13 @@
     <w:abstractNumId w:val="3"/>
   </w:num>
   <w:num w:numId="10">
-    <w:abstractNumId w:val="31"/>
+    <w:abstractNumId w:val="32"/>
   </w:num>
   <w:num w:numId="11">
-    <w:abstractNumId w:val="20"/>
+    <w:abstractNumId w:val="21"/>
   </w:num>
   <w:num w:numId="12">
-    <w:abstractNumId w:val="32"/>
+    <w:abstractNumId w:val="33"/>
   </w:num>
   <w:num w:numId="13">
     <w:abstractNumId w:val="16"/>
@@ -19490,7 +21072,7 @@
     <w:abstractNumId w:val="1"/>
   </w:num>
   <w:num w:numId="15">
-    <w:abstractNumId w:val="27"/>
+    <w:abstractNumId w:val="28"/>
   </w:num>
   <w:num w:numId="16">
     <w:abstractNumId w:val="2"/>
@@ -19502,10 +21084,10 @@
     <w:abstractNumId w:val="8"/>
   </w:num>
   <w:num w:numId="19">
-    <w:abstractNumId w:val="28"/>
+    <w:abstractNumId w:val="29"/>
   </w:num>
   <w:num w:numId="20">
-    <w:abstractNumId w:val="21"/>
+    <w:abstractNumId w:val="22"/>
   </w:num>
   <w:num w:numId="21">
     <w:abstractNumId w:val="0"/>
@@ -19520,13 +21102,13 @@
     <w:abstractNumId w:val="11"/>
   </w:num>
   <w:num w:numId="25">
-    <w:abstractNumId w:val="30"/>
+    <w:abstractNumId w:val="31"/>
   </w:num>
   <w:num w:numId="26">
-    <w:abstractNumId w:val="26"/>
+    <w:abstractNumId w:val="27"/>
   </w:num>
   <w:num w:numId="27">
-    <w:abstractNumId w:val="22"/>
+    <w:abstractNumId w:val="23"/>
   </w:num>
   <w:num w:numId="28">
     <w:abstractNumId w:val="10"/>
@@ -19535,16 +21117,19 @@
     <w:abstractNumId w:val="15"/>
   </w:num>
   <w:num w:numId="30">
-    <w:abstractNumId w:val="25"/>
+    <w:abstractNumId w:val="26"/>
   </w:num>
   <w:num w:numId="31">
     <w:abstractNumId w:val="17"/>
   </w:num>
   <w:num w:numId="32">
-    <w:abstractNumId w:val="23"/>
+    <w:abstractNumId w:val="24"/>
   </w:num>
   <w:num w:numId="33">
     <w:abstractNumId w:val="6"/>
+  </w:num>
+  <w:num w:numId="34">
+    <w:abstractNumId w:val="20"/>
   </w:num>
   <w:numIdMacAtCleanup w:val="7"/>
 </w:numbering>
@@ -20207,7 +21792,6 @@
   <w:style w:type="character" w:default="1" w:styleId="DefaultParagraphFont">
     <w:name w:val="Default Paragraph Font"/>
     <w:uiPriority w:val="1"/>
-    <w:semiHidden/>
     <w:unhideWhenUsed/>
   </w:style>
   <w:style w:type="table" w:default="1" w:styleId="TableNormal">
@@ -20431,7 +22015,6 @@
     <w:basedOn w:val="Normal"/>
     <w:link w:val="FootnoteTextChar"/>
     <w:uiPriority w:val="99"/>
-    <w:semiHidden/>
     <w:unhideWhenUsed/>
     <w:rsid w:val="00E875ED"/>
     <w:pPr>
@@ -20447,7 +22030,6 @@
     <w:basedOn w:val="DefaultParagraphFont"/>
     <w:link w:val="FootnoteText"/>
     <w:uiPriority w:val="99"/>
-    <w:semiHidden/>
     <w:rsid w:val="00E875ED"/>
     <w:rPr>
       <w:sz w:val="20"/>
@@ -20458,7 +22040,6 @@
     <w:name w:val="footnote reference"/>
     <w:basedOn w:val="DefaultParagraphFont"/>
     <w:uiPriority w:val="99"/>
-    <w:semiHidden/>
     <w:unhideWhenUsed/>
     <w:rsid w:val="00E875ED"/>
     <w:rPr>
@@ -21121,7 +22702,7 @@
 </file>
 
 <file path=customXml/itemProps1.xml><?xml version="1.0" encoding="utf-8"?>
-<ds:datastoreItem xmlns:ds="http://schemas.openxmlformats.org/officeDocument/2006/customXml" ds:itemID="{2F3FD1B3-65D2-3D49-BB09-4A7D697E82D6}">
+<ds:datastoreItem xmlns:ds="http://schemas.openxmlformats.org/officeDocument/2006/customXml" ds:itemID="{FA921AD6-7739-3549-84A3-6672E3552EBE}">
   <ds:schemaRefs>
     <ds:schemaRef ds:uri="http://schemas.openxmlformats.org/officeDocument/2006/bibliography"/>
   </ds:schemaRefs>

</xml_diff>

<commit_message>
merged sbac pre-released internal snapshot versions pre-R02.00.01-20160323 to release integration branch
</commit_message>
<xml_diff>
--- a/docs/Requirements-ART-Task Order 15.docx
+++ b/docs/Requirements-ART-Task Order 15.docx
@@ -129,9 +129,6 @@
         <w:t xml:space="preserve">Improved Security and Usability </w:t>
       </w:r>
     </w:p>
-    <w:p/>
-    <w:p/>
-    <w:p/>
     <w:p/>
     <w:p/>
     <w:p>
@@ -1164,13 +1161,13 @@
                 <w:sz w:val="18"/>
                 <w:szCs w:val="18"/>
               </w:rPr>
+              <w:instrText xml:space="preserve"> \* MERGEFORMAT </w:instrText>
             </w:r>
             <w:r>
               <w:rPr>
                 <w:sz w:val="18"/>
                 <w:szCs w:val="18"/>
               </w:rPr>
-              <w:instrText xml:space="preserve"> \* MERGEFORMAT </w:instrText>
             </w:r>
             <w:r>
               <w:rPr>
@@ -1212,7 +1209,7 @@
                 <w:sz w:val="18"/>
                 <w:szCs w:val="18"/>
               </w:rPr>
-              <w:instrText xml:space="preserve"> REF _Ref301554500 \h </w:instrText>
+              <w:instrText xml:space="preserve"> REF _Ref301554500 \h  \* MERGEFORMAT </w:instrText>
             </w:r>
             <w:r>
               <w:rPr>
@@ -1225,56 +1222,56 @@
                 <w:sz w:val="18"/>
                 <w:szCs w:val="18"/>
               </w:rPr>
-              <w:instrText xml:space="preserve"> \* MERGEFORMAT </w:instrText>
+              <w:fldChar w:fldCharType="separate"/>
             </w:r>
             <w:r>
               <w:rPr>
                 <w:sz w:val="18"/>
                 <w:szCs w:val="18"/>
               </w:rPr>
-              <w:fldChar w:fldCharType="separate"/>
+              <w:t>Table 1</w:t>
             </w:r>
             <w:r>
               <w:rPr>
                 <w:sz w:val="18"/>
                 <w:szCs w:val="18"/>
               </w:rPr>
-              <w:t>Table 1</w:t>
+              <w:fldChar w:fldCharType="end"/>
             </w:r>
             <w:r>
               <w:rPr>
                 <w:sz w:val="18"/>
                 <w:szCs w:val="18"/>
               </w:rPr>
-              <w:fldChar w:fldCharType="end"/>
+              <w:t xml:space="preserve"> req. 2, </w:t>
             </w:r>
             <w:r>
               <w:rPr>
                 <w:sz w:val="18"/>
                 <w:szCs w:val="18"/>
               </w:rPr>
-              <w:t xml:space="preserve"> req. 2, </w:t>
+              <w:t xml:space="preserve">Section </w:t>
             </w:r>
             <w:r>
               <w:rPr>
                 <w:sz w:val="18"/>
                 <w:szCs w:val="18"/>
               </w:rPr>
-              <w:t xml:space="preserve">Section </w:t>
+              <w:fldChar w:fldCharType="begin"/>
             </w:r>
             <w:r>
               <w:rPr>
                 <w:sz w:val="18"/>
                 <w:szCs w:val="18"/>
               </w:rPr>
-              <w:fldChar w:fldCharType="begin"/>
+              <w:instrText xml:space="preserve"> REF _Ref445239778 \r \h </w:instrText>
             </w:r>
             <w:r>
               <w:rPr>
                 <w:sz w:val="18"/>
                 <w:szCs w:val="18"/>
               </w:rPr>
-              <w:instrText xml:space="preserve"> REF _Ref445239778 \r \h </w:instrText>
+              <w:instrText xml:space="preserve"> \* MERGEFORMAT </w:instrText>
             </w:r>
             <w:r>
               <w:rPr>
@@ -1287,34 +1284,167 @@
                 <w:sz w:val="18"/>
                 <w:szCs w:val="18"/>
               </w:rPr>
-              <w:instrText xml:space="preserve"> \* MERGEFORMAT </w:instrText>
+              <w:fldChar w:fldCharType="separate"/>
             </w:r>
             <w:r>
               <w:rPr>
                 <w:sz w:val="18"/>
                 <w:szCs w:val="18"/>
               </w:rPr>
-              <w:fldChar w:fldCharType="separate"/>
+              <w:t>3.2</w:t>
             </w:r>
             <w:r>
               <w:rPr>
                 <w:sz w:val="18"/>
                 <w:szCs w:val="18"/>
               </w:rPr>
-              <w:t>3.2</w:t>
+              <w:fldChar w:fldCharType="end"/>
             </w:r>
             <w:r>
               <w:rPr>
                 <w:sz w:val="18"/>
                 <w:szCs w:val="18"/>
               </w:rPr>
-              <w:fldChar w:fldCharType="end"/>
-            </w:r>
-            <w:r>
+              <w:t>)</w:t>
+            </w:r>
+          </w:p>
+        </w:tc>
+        <w:tc>
+          <w:tcPr>
+            <w:tcW w:w="2610" w:type="dxa"/>
+            <w:vAlign w:val="center"/>
+          </w:tcPr>
+          <w:p>
+            <w:pPr>
+              <w:spacing w:before="0"/>
               <w:rPr>
                 <w:sz w:val="18"/>
                 <w:szCs w:val="18"/>
               </w:rPr>
+            </w:pPr>
+            <w:r>
+              <w:rPr>
+                <w:sz w:val="18"/>
+                <w:szCs w:val="18"/>
+              </w:rPr>
+              <w:t>Rami Levy</w:t>
+            </w:r>
+          </w:p>
+        </w:tc>
+        <w:tc>
+          <w:tcPr>
+            <w:tcW w:w="2088" w:type="dxa"/>
+            <w:vAlign w:val="center"/>
+          </w:tcPr>
+          <w:p>
+            <w:pPr>
+              <w:spacing w:before="0"/>
+              <w:rPr>
+                <w:sz w:val="18"/>
+                <w:szCs w:val="18"/>
+              </w:rPr>
+            </w:pPr>
+            <w:r>
+              <w:rPr>
+                <w:sz w:val="18"/>
+                <w:szCs w:val="18"/>
+              </w:rPr>
+              <w:t>March 8, 2016</w:t>
+            </w:r>
+          </w:p>
+        </w:tc>
+      </w:tr>
+      <w:tr>
+        <w:trPr>
+          <w:trHeight w:val="422"/>
+        </w:trPr>
+        <w:tc>
+          <w:tcPr>
+            <w:tcW w:w="4878" w:type="dxa"/>
+            <w:vAlign w:val="center"/>
+          </w:tcPr>
+          <w:p>
+            <w:pPr>
+              <w:pStyle w:val="ListParagraph"/>
+              <w:numPr>
+                <w:ilvl w:val="1"/>
+                <w:numId w:val="34"/>
+              </w:numPr>
+              <w:spacing w:before="0"/>
+              <w:rPr>
+                <w:sz w:val="18"/>
+                <w:szCs w:val="18"/>
+              </w:rPr>
+            </w:pPr>
+            <w:r>
+              <w:rPr>
+                <w:sz w:val="18"/>
+                <w:szCs w:val="18"/>
+              </w:rPr>
+              <w:t xml:space="preserve">Added restrictions on value used inside </w:t>
+            </w:r>
+            <w:proofErr w:type="spellStart"/>
+            <w:r>
+              <w:rPr>
+                <w:sz w:val="18"/>
+                <w:szCs w:val="18"/>
+              </w:rPr>
+              <w:t>EditResources</w:t>
+            </w:r>
+            <w:proofErr w:type="spellEnd"/>
+            <w:r>
+              <w:rPr>
+                <w:sz w:val="18"/>
+                <w:szCs w:val="18"/>
+              </w:rPr>
+              <w:t xml:space="preserve"> accommodation code (Section </w:t>
+            </w:r>
+            <w:r>
+              <w:rPr>
+                <w:sz w:val="18"/>
+                <w:szCs w:val="18"/>
+              </w:rPr>
+              <w:fldChar w:fldCharType="begin"/>
+            </w:r>
+            <w:r>
+              <w:rPr>
+                <w:sz w:val="18"/>
+                <w:szCs w:val="18"/>
+              </w:rPr>
+              <w:instrText xml:space="preserve"> REF _Ref445486106 \r \h </w:instrText>
+            </w:r>
+            <w:r>
+              <w:rPr>
+                <w:sz w:val="18"/>
+                <w:szCs w:val="18"/>
+              </w:rPr>
+            </w:r>
+            <w:r>
+              <w:rPr>
+                <w:sz w:val="18"/>
+                <w:szCs w:val="18"/>
+              </w:rPr>
+              <w:fldChar w:fldCharType="separate"/>
+            </w:r>
+            <w:r>
+              <w:rPr>
+                <w:sz w:val="18"/>
+                <w:szCs w:val="18"/>
+              </w:rPr>
+              <w:t>3.9.5</w:t>
+            </w:r>
+            <w:r>
+              <w:rPr>
+                <w:sz w:val="18"/>
+                <w:szCs w:val="18"/>
+              </w:rPr>
+              <w:fldChar w:fldCharType="end"/>
+            </w:r>
+            <w:r>
+              <w:rPr>
+                <w:sz w:val="18"/>
+                <w:szCs w:val="18"/>
+              </w:rPr>
               <w:t>)</w:t>
             </w:r>
           </w:p>
@@ -1359,7 +1489,213 @@
                 <w:sz w:val="18"/>
                 <w:szCs w:val="18"/>
               </w:rPr>
-              <w:t>March 8, 2016</w:t>
+              <w:t>March 11, 2016</w:t>
+            </w:r>
+          </w:p>
+        </w:tc>
+      </w:tr>
+      <w:tr>
+        <w:trPr>
+          <w:trHeight w:val="422"/>
+        </w:trPr>
+        <w:tc>
+          <w:tcPr>
+            <w:tcW w:w="4878" w:type="dxa"/>
+            <w:vAlign w:val="center"/>
+          </w:tcPr>
+          <w:p>
+            <w:pPr>
+              <w:pStyle w:val="ListParagraph"/>
+              <w:numPr>
+                <w:ilvl w:val="1"/>
+                <w:numId w:val="34"/>
+              </w:numPr>
+              <w:spacing w:before="0"/>
+              <w:rPr>
+                <w:sz w:val="18"/>
+                <w:szCs w:val="18"/>
+              </w:rPr>
+            </w:pPr>
+            <w:r>
+              <w:rPr>
+                <w:sz w:val="18"/>
+                <w:szCs w:val="18"/>
+              </w:rPr>
+              <w:t xml:space="preserve">Changed </w:t>
+            </w:r>
+            <w:proofErr w:type="spellStart"/>
+            <w:r>
+              <w:rPr>
+                <w:sz w:val="18"/>
+                <w:szCs w:val="18"/>
+              </w:rPr>
+              <w:t>ParentEntityName</w:t>
+            </w:r>
+            <w:proofErr w:type="spellEnd"/>
+            <w:r>
+              <w:rPr>
+                <w:sz w:val="18"/>
+                <w:szCs w:val="18"/>
+              </w:rPr>
+              <w:t xml:space="preserve"> to </w:t>
+            </w:r>
+            <w:proofErr w:type="spellStart"/>
+            <w:r>
+              <w:rPr>
+                <w:sz w:val="18"/>
+                <w:szCs w:val="18"/>
+              </w:rPr>
+              <w:t>AssociatedEntityName</w:t>
+            </w:r>
+            <w:proofErr w:type="spellEnd"/>
+            <w:r>
+              <w:rPr>
+                <w:sz w:val="18"/>
+                <w:szCs w:val="18"/>
+              </w:rPr>
+              <w:t xml:space="preserve"> for Users </w:t>
+            </w:r>
+            <w:r>
+              <w:rPr>
+                <w:sz w:val="18"/>
+                <w:szCs w:val="18"/>
+              </w:rPr>
+              <w:t xml:space="preserve">file. Added </w:t>
+            </w:r>
+            <w:r>
+              <w:rPr>
+                <w:sz w:val="18"/>
+                <w:szCs w:val="18"/>
+              </w:rPr>
+              <w:fldChar w:fldCharType="begin"/>
+            </w:r>
+            <w:r>
+              <w:rPr>
+                <w:sz w:val="18"/>
+                <w:szCs w:val="18"/>
+              </w:rPr>
+              <w:instrText xml:space="preserve"> REF _Ref445828507 \h </w:instrText>
+            </w:r>
+            <w:r>
+              <w:rPr>
+                <w:sz w:val="18"/>
+                <w:szCs w:val="18"/>
+              </w:rPr>
+              <w:instrText xml:space="preserve"> \* MERGEFORMAT </w:instrText>
+            </w:r>
+            <w:r>
+              <w:rPr>
+                <w:sz w:val="18"/>
+                <w:szCs w:val="18"/>
+              </w:rPr>
+            </w:r>
+            <w:r>
+              <w:rPr>
+                <w:sz w:val="18"/>
+                <w:szCs w:val="18"/>
+              </w:rPr>
+              <w:fldChar w:fldCharType="separate"/>
+            </w:r>
+            <w:r>
+              <w:rPr>
+                <w:sz w:val="18"/>
+                <w:szCs w:val="18"/>
+              </w:rPr>
+              <w:t xml:space="preserve">Table </w:t>
+            </w:r>
+            <w:r>
+              <w:rPr>
+                <w:noProof/>
+                <w:sz w:val="18"/>
+                <w:szCs w:val="18"/>
+              </w:rPr>
+              <w:t>3</w:t>
+            </w:r>
+            <w:r>
+              <w:rPr>
+                <w:sz w:val="18"/>
+                <w:szCs w:val="18"/>
+              </w:rPr>
+              <w:t>: Designated Supports and Accommodations File Format</w:t>
+            </w:r>
+            <w:r>
+              <w:rPr>
+                <w:sz w:val="18"/>
+                <w:szCs w:val="18"/>
+              </w:rPr>
+              <w:fldChar w:fldCharType="end"/>
+            </w:r>
+            <w:r>
+              <w:rPr>
+                <w:sz w:val="18"/>
+                <w:szCs w:val="18"/>
+              </w:rPr>
+              <w:t>,</w:t>
+            </w:r>
+            <w:r>
+              <w:rPr>
+                <w:sz w:val="18"/>
+                <w:szCs w:val="18"/>
+              </w:rPr>
+              <w:t xml:space="preserve"> </w:t>
+            </w:r>
+            <w:r>
+              <w:rPr>
+                <w:sz w:val="18"/>
+                <w:szCs w:val="18"/>
+              </w:rPr>
+              <w:t>which</w:t>
+            </w:r>
+            <w:r>
+              <w:rPr>
+                <w:sz w:val="18"/>
+                <w:szCs w:val="18"/>
+              </w:rPr>
+              <w:t xml:space="preserve"> defines the new file format.</w:t>
+            </w:r>
+          </w:p>
+        </w:tc>
+        <w:tc>
+          <w:tcPr>
+            <w:tcW w:w="2610" w:type="dxa"/>
+            <w:vAlign w:val="center"/>
+          </w:tcPr>
+          <w:p>
+            <w:pPr>
+              <w:spacing w:before="0"/>
+              <w:rPr>
+                <w:sz w:val="18"/>
+                <w:szCs w:val="18"/>
+              </w:rPr>
+            </w:pPr>
+            <w:r>
+              <w:rPr>
+                <w:sz w:val="18"/>
+                <w:szCs w:val="18"/>
+              </w:rPr>
+              <w:t>Rami Levy</w:t>
+            </w:r>
+          </w:p>
+        </w:tc>
+        <w:tc>
+          <w:tcPr>
+            <w:tcW w:w="2088" w:type="dxa"/>
+            <w:vAlign w:val="center"/>
+          </w:tcPr>
+          <w:p>
+            <w:pPr>
+              <w:spacing w:before="0"/>
+              <w:rPr>
+                <w:sz w:val="18"/>
+                <w:szCs w:val="18"/>
+              </w:rPr>
+            </w:pPr>
+            <w:r>
+              <w:rPr>
+                <w:sz w:val="18"/>
+                <w:szCs w:val="18"/>
+              </w:rPr>
+              <w:t>March 15, 2016</w:t>
             </w:r>
           </w:p>
         </w:tc>
@@ -1385,6 +1721,7 @@
           <w:docPartUnique/>
         </w:docPartObj>
       </w:sdtPr>
+      <w:sdtEndPr/>
       <w:sdtContent>
         <w:p>
           <w:r>
@@ -3890,52 +4227,50 @@
       <w:r>
         <w:br w:type="page"/>
       </w:r>
-      <w:bookmarkStart w:id="3" w:name="_GoBack"/>
+    </w:p>
+    <w:p>
+      <w:pPr>
+        <w:pStyle w:val="Heading1"/>
+      </w:pPr>
+      <w:bookmarkStart w:id="3" w:name="_Toc445241967"/>
+      <w:r>
+        <w:lastRenderedPageBreak/>
+        <w:t>Background</w:t>
+      </w:r>
       <w:bookmarkEnd w:id="3"/>
     </w:p>
     <w:p>
-      <w:pPr>
-        <w:pStyle w:val="Heading1"/>
-      </w:pPr>
-      <w:bookmarkStart w:id="4" w:name="_Toc445241967"/>
-      <w:r>
-        <w:lastRenderedPageBreak/>
-        <w:t>Background</w:t>
-      </w:r>
-      <w:bookmarkEnd w:id="4"/>
+      <w:r>
+        <w:t>Among other functions, t</w:t>
+      </w:r>
+      <w:r>
+        <w:t xml:space="preserve">he Smarter Balanced Administration and Registration Tools (ART) system allows for the registration </w:t>
+      </w:r>
+      <w:r>
+        <w:t xml:space="preserve">and management </w:t>
+      </w:r>
+      <w:r>
+        <w:t xml:space="preserve">of </w:t>
+      </w:r>
+      <w:r>
+        <w:t>users at various levels of jurisdiction</w:t>
+      </w:r>
+      <w:r>
+        <w:t>.</w:t>
+      </w:r>
+      <w:r>
+        <w:t xml:space="preserve"> ART's security model is based on the "if you see it, you can edit it" paradigm. While this prevents the editing of users outside of one's jurisdiction, it also reduces the usability in situations where users have roles in multiple jurisdictions.</w:t>
+      </w:r>
     </w:p>
     <w:p>
-      <w:r>
-        <w:t>Among other functions, t</w:t>
-      </w:r>
-      <w:r>
-        <w:t xml:space="preserve">he Smarter Balanced Administration and Registration Tools (ART) system allows for the registration </w:t>
-      </w:r>
-      <w:r>
-        <w:t xml:space="preserve">and management </w:t>
-      </w:r>
-      <w:r>
-        <w:t xml:space="preserve">of </w:t>
-      </w:r>
-      <w:r>
-        <w:t>users at various levels of jurisdiction</w:t>
-      </w:r>
-      <w:r>
-        <w:t>.</w:t>
-      </w:r>
-      <w:r>
-        <w:t xml:space="preserve"> ART's security model is based on the "if you see it, you can edit it" paradigm. While this prevents the editing of users outside of one's jurisdiction, it also reduces the usability in situations where users have roles in multiple jurisdictions.</w:t>
-      </w:r>
-    </w:p>
-    <w:p>
       <w:pPr>
         <w:pStyle w:val="Heading2"/>
       </w:pPr>
-      <w:bookmarkStart w:id="5" w:name="_Toc445241968"/>
+      <w:bookmarkStart w:id="4" w:name="_Toc445241968"/>
       <w:r>
         <w:t>Problem Description</w:t>
       </w:r>
-      <w:bookmarkEnd w:id="5"/>
+      <w:bookmarkEnd w:id="4"/>
     </w:p>
     <w:p>
       <w:r>
@@ -3986,11 +4321,11 @@
       <w:pPr>
         <w:pStyle w:val="Heading2"/>
       </w:pPr>
-      <w:bookmarkStart w:id="6" w:name="_Toc445241969"/>
+      <w:bookmarkStart w:id="5" w:name="_Toc445241969"/>
       <w:r>
         <w:t>Proposed Solution</w:t>
       </w:r>
-      <w:bookmarkEnd w:id="6"/>
+      <w:bookmarkEnd w:id="5"/>
     </w:p>
     <w:p>
       <w:r>
@@ -4071,11 +4406,11 @@
       <w:pPr>
         <w:pStyle w:val="Heading1"/>
       </w:pPr>
-      <w:bookmarkStart w:id="7" w:name="_Toc445241970"/>
+      <w:bookmarkStart w:id="6" w:name="_Toc445241970"/>
       <w:r>
         <w:t>Requirements</w:t>
       </w:r>
-      <w:bookmarkEnd w:id="7"/>
+      <w:bookmarkEnd w:id="6"/>
     </w:p>
     <w:p>
       <w:r>
@@ -4100,7 +4435,7 @@
           <w:numId w:val="21"/>
         </w:numPr>
       </w:pPr>
-      <w:bookmarkStart w:id="8" w:name="_Ref445239736"/>
+      <w:bookmarkStart w:id="7" w:name="_Ref445239736"/>
       <w:r>
         <w:t>Only roles that are within a Coordinator’s domain(s) shall appear to that coordinator. Coordinators should NOT be able to view, edit, or remove roles that are outside their domain</w:t>
       </w:r>
@@ -4113,7 +4448,7 @@
       <w:r>
         <w:t>.</w:t>
       </w:r>
-      <w:bookmarkEnd w:id="8"/>
+      <w:bookmarkEnd w:id="7"/>
     </w:p>
     <w:p>
       <w:pPr>
@@ -5905,8 +6240,8 @@
           <w:docGrid w:linePitch="360"/>
         </w:sectPr>
       </w:pPr>
-      <w:bookmarkStart w:id="9" w:name="_Ref301554500"/>
-      <w:bookmarkStart w:id="10" w:name="_Toc445241995"/>
+      <w:bookmarkStart w:id="8" w:name="_Ref301554500"/>
+      <w:bookmarkStart w:id="9" w:name="_Toc445241995"/>
       <w:r>
         <w:t xml:space="preserve">Table </w:t>
       </w:r>
@@ -5918,23 +6253,23 @@
           <w:t>1</w:t>
         </w:r>
       </w:fldSimple>
+      <w:bookmarkEnd w:id="8"/>
+      <w:r>
+        <w:t>:</w:t>
+      </w:r>
+      <w:r>
+        <w:t xml:space="preserve"> Analysis of Task Order 1</w:t>
+      </w:r>
+      <w:r>
+        <w:t>5</w:t>
+      </w:r>
+      <w:r>
+        <w:t xml:space="preserve"> Requiremen</w:t>
+      </w:r>
+      <w:r>
+        <w:t>ts</w:t>
+      </w:r>
       <w:bookmarkEnd w:id="9"/>
-      <w:r>
-        <w:t>:</w:t>
-      </w:r>
-      <w:r>
-        <w:t xml:space="preserve"> Analysis of Task Order 1</w:t>
-      </w:r>
-      <w:r>
-        <w:t>5</w:t>
-      </w:r>
-      <w:r>
-        <w:t xml:space="preserve"> Requiremen</w:t>
-      </w:r>
-      <w:r>
-        <w:t>ts</w:t>
-      </w:r>
-      <w:bookmarkEnd w:id="10"/>
     </w:p>
     <w:p>
       <w:pPr>
@@ -5952,11 +6287,11 @@
       <w:pPr>
         <w:pStyle w:val="Heading1"/>
       </w:pPr>
-      <w:bookmarkStart w:id="11" w:name="_Toc445241971"/>
+      <w:bookmarkStart w:id="10" w:name="_Toc445241971"/>
       <w:r>
         <w:t>Description of Changes</w:t>
       </w:r>
-      <w:bookmarkEnd w:id="11"/>
+      <w:bookmarkEnd w:id="10"/>
     </w:p>
     <w:p>
       <w:r>
@@ -5970,7 +6305,7 @@
       <w:pPr>
         <w:pStyle w:val="Heading2"/>
       </w:pPr>
-      <w:bookmarkStart w:id="12" w:name="_Toc445241972"/>
+      <w:bookmarkStart w:id="11" w:name="_Toc445241972"/>
       <w:r>
         <w:t>Requirement 1</w:t>
       </w:r>
@@ -5983,7 +6318,7 @@
       <w:r>
         <w:t>Jurisdiction</w:t>
       </w:r>
-      <w:bookmarkEnd w:id="12"/>
+      <w:bookmarkEnd w:id="11"/>
     </w:p>
     <w:p>
       <w:pPr>
@@ -6029,8 +6364,8 @@
       <w:pPr>
         <w:pStyle w:val="Heading2"/>
       </w:pPr>
-      <w:bookmarkStart w:id="13" w:name="_Ref445239778"/>
-      <w:bookmarkStart w:id="14" w:name="_Toc445241973"/>
+      <w:bookmarkStart w:id="12" w:name="_Ref445239778"/>
+      <w:bookmarkStart w:id="13" w:name="_Toc445241973"/>
       <w:r>
         <w:t>Requirement 2</w:t>
       </w:r>
@@ -6040,8 +6375,8 @@
       <w:r>
         <w:t>ithin Jurisdiction</w:t>
       </w:r>
+      <w:bookmarkEnd w:id="12"/>
       <w:bookmarkEnd w:id="13"/>
-      <w:bookmarkEnd w:id="14"/>
     </w:p>
     <w:p>
       <w:pPr>
@@ -6138,14 +6473,14 @@
       <w:pPr>
         <w:pStyle w:val="Heading2"/>
       </w:pPr>
-      <w:bookmarkStart w:id="15" w:name="_Toc445241974"/>
+      <w:bookmarkStart w:id="14" w:name="_Toc445241974"/>
       <w:r>
         <w:t>Requirement 3</w:t>
       </w:r>
       <w:r>
         <w:t>: Reset Password</w:t>
       </w:r>
-      <w:bookmarkEnd w:id="15"/>
+      <w:bookmarkEnd w:id="14"/>
     </w:p>
     <w:p>
       <w:pPr>
@@ -6254,8 +6589,8 @@
       <w:pPr>
         <w:pStyle w:val="Caption"/>
       </w:pPr>
-      <w:bookmarkStart w:id="16" w:name="_Ref301627222"/>
-      <w:bookmarkStart w:id="17" w:name="_Toc445241987"/>
+      <w:bookmarkStart w:id="15" w:name="_Ref301627222"/>
+      <w:bookmarkStart w:id="16" w:name="_Toc445241987"/>
       <w:r>
         <w:t xml:space="preserve">Figure </w:t>
       </w:r>
@@ -6267,17 +6602,17 @@
           <w:t>1</w:t>
         </w:r>
       </w:fldSimple>
+      <w:bookmarkEnd w:id="15"/>
+      <w:r>
+        <w:t>: Option B: Allow user to cancel out</w:t>
+      </w:r>
       <w:bookmarkEnd w:id="16"/>
-      <w:r>
-        <w:t>: Option B: Allow user to cancel out</w:t>
-      </w:r>
-      <w:bookmarkEnd w:id="17"/>
     </w:p>
     <w:p>
       <w:pPr>
         <w:pStyle w:val="Heading2"/>
       </w:pPr>
-      <w:bookmarkStart w:id="18" w:name="_Toc445241975"/>
+      <w:bookmarkStart w:id="17" w:name="_Toc445241975"/>
       <w:r>
         <w:lastRenderedPageBreak/>
         <w:t>Requirement 4</w:t>
@@ -6285,7 +6620,7 @@
       <w:r>
         <w:t>: Send Initiator Info On Reset Password</w:t>
       </w:r>
-      <w:bookmarkEnd w:id="18"/>
+      <w:bookmarkEnd w:id="17"/>
     </w:p>
     <w:p>
       <w:pPr>
@@ -6552,14 +6887,14 @@
       <w:pPr>
         <w:pStyle w:val="Heading2"/>
       </w:pPr>
-      <w:bookmarkStart w:id="19" w:name="_Toc445241976"/>
+      <w:bookmarkStart w:id="18" w:name="_Toc445241976"/>
       <w:r>
         <w:t>Requirement 5</w:t>
       </w:r>
       <w:r>
         <w:t>: Delete User When Last Role Deleted</w:t>
       </w:r>
-      <w:bookmarkEnd w:id="19"/>
+      <w:bookmarkEnd w:id="18"/>
     </w:p>
     <w:p>
       <w:pPr>
@@ -6650,14 +6985,14 @@
       <w:pPr>
         <w:pStyle w:val="Heading2"/>
       </w:pPr>
-      <w:bookmarkStart w:id="20" w:name="_Toc445241977"/>
+      <w:bookmarkStart w:id="19" w:name="_Toc445241977"/>
       <w:r>
         <w:t>Requirement 6</w:t>
       </w:r>
       <w:r>
         <w:t>: Restrict Editing Users Partially Within Jurisdiction</w:t>
       </w:r>
-      <w:bookmarkEnd w:id="20"/>
+      <w:bookmarkEnd w:id="19"/>
     </w:p>
     <w:p>
       <w:pPr>
@@ -6776,8 +7111,8 @@
       <w:pPr>
         <w:pStyle w:val="Caption"/>
       </w:pPr>
-      <w:bookmarkStart w:id="21" w:name="_Ref301627922"/>
-      <w:bookmarkStart w:id="22" w:name="_Toc445241988"/>
+      <w:bookmarkStart w:id="20" w:name="_Ref301627922"/>
+      <w:bookmarkStart w:id="21" w:name="_Toc445241988"/>
       <w:r>
         <w:t xml:space="preserve">Figure </w:t>
       </w:r>
@@ -6789,11 +7124,11 @@
           <w:t>2</w:t>
         </w:r>
       </w:fldSimple>
+      <w:bookmarkEnd w:id="20"/>
+      <w:r>
+        <w:t>: Immutable User Info Screen</w:t>
+      </w:r>
       <w:bookmarkEnd w:id="21"/>
-      <w:r>
-        <w:t>: Immutable User Info Screen</w:t>
-      </w:r>
-      <w:bookmarkEnd w:id="22"/>
     </w:p>
     <w:p>
       <w:r>
@@ -6868,15 +7203,15 @@
       <w:pPr>
         <w:pStyle w:val="Heading2"/>
       </w:pPr>
+      <w:bookmarkStart w:id="22" w:name="_Toc445241978"/>
       <w:bookmarkStart w:id="23" w:name="_Ref301627702"/>
-      <w:bookmarkStart w:id="24" w:name="_Toc445241978"/>
       <w:r>
         <w:t>Requirement 7</w:t>
       </w:r>
       <w:r>
         <w:t>: Self-Service User Profile</w:t>
       </w:r>
-      <w:bookmarkEnd w:id="24"/>
+      <w:bookmarkEnd w:id="22"/>
     </w:p>
     <w:p>
       <w:pPr>
@@ -7250,8 +7585,8 @@
       <w:pPr>
         <w:pStyle w:val="Caption"/>
       </w:pPr>
-      <w:bookmarkStart w:id="25" w:name="_Ref301628013"/>
-      <w:bookmarkStart w:id="26" w:name="_Toc445241989"/>
+      <w:bookmarkStart w:id="24" w:name="_Ref301628013"/>
+      <w:bookmarkStart w:id="25" w:name="_Toc445241989"/>
       <w:r>
         <w:t xml:space="preserve">Figure </w:t>
       </w:r>
@@ -7264,17 +7599,17 @@
         </w:r>
       </w:fldSimple>
       <w:bookmarkEnd w:id="23"/>
+      <w:bookmarkEnd w:id="24"/>
+      <w:r>
+        <w:t xml:space="preserve">: </w:t>
+      </w:r>
+      <w:r>
+        <w:t xml:space="preserve">User </w:t>
+      </w:r>
+      <w:r>
+        <w:t>Menu</w:t>
+      </w:r>
       <w:bookmarkEnd w:id="25"/>
-      <w:r>
-        <w:t xml:space="preserve">: </w:t>
-      </w:r>
-      <w:r>
-        <w:t xml:space="preserve">User </w:t>
-      </w:r>
-      <w:r>
-        <w:t>Menu</w:t>
-      </w:r>
-      <w:bookmarkEnd w:id="26"/>
     </w:p>
     <w:p>
       <w:r>
@@ -7296,14 +7631,14 @@
       <w:pPr>
         <w:pStyle w:val="Heading2"/>
       </w:pPr>
-      <w:bookmarkStart w:id="27" w:name="_Toc445241979"/>
+      <w:bookmarkStart w:id="26" w:name="_Toc445241979"/>
       <w:r>
         <w:t>Requirement 8</w:t>
       </w:r>
       <w:r>
         <w:t>: Self-Service Change Password</w:t>
       </w:r>
-      <w:bookmarkEnd w:id="27"/>
+      <w:bookmarkEnd w:id="26"/>
     </w:p>
     <w:p>
       <w:pPr>
@@ -7466,9 +7801,9 @@
       <w:r>
         <w:t xml:space="preserve"> </w:t>
       </w:r>
-      <w:bookmarkStart w:id="28" w:name="_Ref301628497"/>
-      <w:bookmarkStart w:id="29" w:name="_Ref444123756"/>
-      <w:bookmarkStart w:id="30" w:name="_Toc445241990"/>
+      <w:bookmarkStart w:id="27" w:name="_Ref301628497"/>
+      <w:bookmarkStart w:id="28" w:name="_Ref444123756"/>
+      <w:bookmarkStart w:id="29" w:name="_Toc445241990"/>
       <w:r>
         <w:t xml:space="preserve">Figure </w:t>
       </w:r>
@@ -7480,15 +7815,15 @@
           <w:t>4</w:t>
         </w:r>
       </w:fldSimple>
+      <w:bookmarkEnd w:id="27"/>
+      <w:r>
+        <w:t>: User Profile</w:t>
+      </w:r>
       <w:bookmarkEnd w:id="28"/>
       <w:r>
-        <w:t>: User Profile</w:t>
+        <w:t xml:space="preserve"> Screen</w:t>
       </w:r>
       <w:bookmarkEnd w:id="29"/>
-      <w:r>
-        <w:t xml:space="preserve"> Screen</w:t>
-      </w:r>
-      <w:bookmarkEnd w:id="30"/>
     </w:p>
     <w:p>
       <w:r>
@@ -7613,8 +7948,8 @@
       <w:pPr>
         <w:pStyle w:val="Caption"/>
       </w:pPr>
-      <w:bookmarkStart w:id="31" w:name="_Ref301628451"/>
-      <w:bookmarkStart w:id="32" w:name="_Toc445241991"/>
+      <w:bookmarkStart w:id="30" w:name="_Ref301628451"/>
+      <w:bookmarkStart w:id="31" w:name="_Toc445241991"/>
       <w:r>
         <w:t xml:space="preserve">Figure </w:t>
       </w:r>
@@ -7626,11 +7961,11 @@
           <w:t>5</w:t>
         </w:r>
       </w:fldSimple>
+      <w:bookmarkEnd w:id="30"/>
+      <w:r>
+        <w:t>: Delete Role Warning</w:t>
+      </w:r>
       <w:bookmarkEnd w:id="31"/>
-      <w:r>
-        <w:t>: Delete Role Warning</w:t>
-      </w:r>
-      <w:bookmarkEnd w:id="32"/>
     </w:p>
     <w:p>
       <w:pPr>
@@ -7755,8 +8090,8 @@
       <w:pPr>
         <w:pStyle w:val="Caption"/>
       </w:pPr>
-      <w:bookmarkStart w:id="33" w:name="_Ref301628467"/>
-      <w:bookmarkStart w:id="34" w:name="_Toc445241992"/>
+      <w:bookmarkStart w:id="32" w:name="_Ref301628467"/>
+      <w:bookmarkStart w:id="33" w:name="_Toc445241992"/>
       <w:r>
         <w:t xml:space="preserve">Figure </w:t>
       </w:r>
@@ -7768,56 +8103,56 @@
           <w:t>6</w:t>
         </w:r>
       </w:fldSimple>
+      <w:bookmarkEnd w:id="32"/>
+      <w:r>
+        <w:t>: Delete Last Role Warning</w:t>
+      </w:r>
       <w:bookmarkEnd w:id="33"/>
-      <w:r>
-        <w:t>: Delete Last Role Warning</w:t>
+    </w:p>
+    <w:p>
+      <w:pPr>
+        <w:pStyle w:val="Heading2"/>
+      </w:pPr>
+      <w:bookmarkStart w:id="34" w:name="_Toc445241980"/>
+      <w:r>
+        <w:t>Requirement 9</w:t>
+      </w:r>
+      <w:r>
+        <w:t>: Harmonize Export and Import File Formats</w:t>
       </w:r>
       <w:bookmarkEnd w:id="34"/>
     </w:p>
     <w:p>
       <w:pPr>
-        <w:pStyle w:val="Heading2"/>
-      </w:pPr>
-      <w:bookmarkStart w:id="35" w:name="_Toc445241980"/>
-      <w:r>
-        <w:t>Requirement 9</w:t>
-      </w:r>
-      <w:r>
-        <w:t>: Harmonize Export and Import File Formats</w:t>
-      </w:r>
-      <w:bookmarkEnd w:id="35"/>
+        <w:ind w:left="432"/>
+      </w:pPr>
+      <w:r>
+        <w:t>Modify the export format for Institutions, Students, and Users to match the import formats for these entities.</w:t>
+      </w:r>
     </w:p>
     <w:p>
-      <w:pPr>
-        <w:ind w:left="432"/>
-      </w:pPr>
-      <w:r>
-        <w:t>Modify the export format for Institutions, Students, and Users to match the import formats for these entities.</w:t>
+      <w:r>
+        <w:t xml:space="preserve">This requirement </w:t>
+      </w:r>
+      <w:r>
+        <w:t>implies</w:t>
+      </w:r>
+      <w:r>
+        <w:t xml:space="preserve"> changes to both the upload file format and the export formats. A summary of these changes is below, followed by a detailed description of the changes to the upload formats.</w:t>
       </w:r>
     </w:p>
     <w:p>
-      <w:r>
-        <w:t xml:space="preserve">This requirement </w:t>
-      </w:r>
-      <w:r>
-        <w:t>implies</w:t>
-      </w:r>
-      <w:r>
-        <w:t xml:space="preserve"> changes to both the upload file format and the export formats. A summary of these changes is below, followed by a detailed description of the changes to the upload formats.</w:t>
-      </w:r>
-    </w:p>
-    <w:p>
       <w:pPr>
         <w:pStyle w:val="Heading3"/>
       </w:pPr>
-      <w:bookmarkStart w:id="36" w:name="_Toc445241981"/>
+      <w:bookmarkStart w:id="35" w:name="_Toc445241981"/>
       <w:r>
         <w:t>Changes Applicable to All E</w:t>
       </w:r>
       <w:r>
         <w:t>xports</w:t>
       </w:r>
-      <w:bookmarkEnd w:id="36"/>
+      <w:bookmarkEnd w:id="35"/>
     </w:p>
     <w:p>
       <w:pPr>
@@ -7859,7 +8194,7 @@
       <w:pPr>
         <w:pStyle w:val="Heading3"/>
       </w:pPr>
-      <w:bookmarkStart w:id="37" w:name="_Toc445241982"/>
+      <w:bookmarkStart w:id="36" w:name="_Toc445241982"/>
       <w:r>
         <w:t>State</w:t>
       </w:r>
@@ -7872,7 +8207,7 @@
       <w:r>
         <w:t>, Group of Institutions, Group of Districts, Group of States</w:t>
       </w:r>
-      <w:bookmarkEnd w:id="37"/>
+      <w:bookmarkEnd w:id="36"/>
     </w:p>
     <w:p>
       <w:pPr>
@@ -7890,11 +8225,31 @@
         <w:rPr>
           <w:i/>
         </w:rPr>
+        <w:t>AssociatedEntityName</w:t>
+      </w:r>
+      <w:proofErr w:type="spellEnd"/>
+      <w:r>
+        <w:t xml:space="preserve"> </w:t>
+      </w:r>
+      <w:r>
+        <w:t xml:space="preserve">or </w:t>
+      </w:r>
+      <w:proofErr w:type="spellStart"/>
+      <w:r>
+        <w:rPr>
+          <w:i/>
+        </w:rPr>
         <w:t>ParentEntityName</w:t>
       </w:r>
       <w:proofErr w:type="spellEnd"/>
       <w:r>
-        <w:t xml:space="preserve"> in </w:t>
+        <w:t xml:space="preserve"> </w:t>
+      </w:r>
+      <w:r>
+        <w:t xml:space="preserve">(as applicable) </w:t>
+      </w:r>
+      <w:r>
+        <w:t xml:space="preserve">in </w:t>
       </w:r>
       <w:r>
         <w:rPr>
@@ -7971,7 +8326,19 @@
         <w:rPr>
           <w:i/>
         </w:rPr>
-        <w:t>ParentEntityName</w:t>
+        <w:t>P</w:t>
+      </w:r>
+      <w:r>
+        <w:rPr>
+          <w:i/>
+        </w:rPr>
+        <w:t>arent</w:t>
+      </w:r>
+      <w:r>
+        <w:rPr>
+          <w:i/>
+        </w:rPr>
+        <w:t>EntityName</w:t>
       </w:r>
       <w:proofErr w:type="spellEnd"/>
       <w:r>
@@ -7993,6 +8360,7 @@
         </w:numPr>
       </w:pPr>
       <w:r>
+        <w:lastRenderedPageBreak/>
         <w:t xml:space="preserve">For Users export, change Email Address </w:t>
       </w:r>
       <w:r>
@@ -8345,16 +8713,16 @@
         <w:tblLook w:val="0000" w:firstRow="0" w:lastRow="0" w:firstColumn="0" w:lastColumn="0" w:noHBand="0" w:noVBand="0"/>
       </w:tblPr>
       <w:tblGrid>
-        <w:gridCol w:w="1504"/>
-        <w:gridCol w:w="1136"/>
-        <w:gridCol w:w="1835"/>
-        <w:gridCol w:w="962"/>
-        <w:gridCol w:w="876"/>
-        <w:gridCol w:w="2448"/>
-        <w:gridCol w:w="1748"/>
-        <w:gridCol w:w="1312"/>
-        <w:gridCol w:w="962"/>
-        <w:gridCol w:w="1203"/>
+        <w:gridCol w:w="1683"/>
+        <w:gridCol w:w="1116"/>
+        <w:gridCol w:w="1815"/>
+        <w:gridCol w:w="942"/>
+        <w:gridCol w:w="856"/>
+        <w:gridCol w:w="2428"/>
+        <w:gridCol w:w="1728"/>
+        <w:gridCol w:w="1292"/>
+        <w:gridCol w:w="942"/>
+        <w:gridCol w:w="1184"/>
       </w:tblGrid>
       <w:tr>
         <w:tc>
@@ -8796,7 +9164,7 @@
                 <w:sz w:val="16"/>
                 <w:szCs w:val="16"/>
               </w:rPr>
-              <w:t>ParentEntityName</w:t>
+              <w:t>AssociatedEntityName</w:t>
             </w:r>
             <w:proofErr w:type="spellEnd"/>
           </w:p>
@@ -8980,7 +9348,15 @@
                 <w:sz w:val="16"/>
                 <w:szCs w:val="16"/>
               </w:rPr>
-              <w:t>A unique number or alphanumeric code assigned to an organization by a school, school system, a state, or other agency or entity.</w:t>
+              <w:t>A name</w:t>
+            </w:r>
+            <w:r>
+              <w:rPr>
+                <w:rFonts w:cs="Franklin Gothic Book"/>
+                <w:sz w:val="16"/>
+                <w:szCs w:val="16"/>
+              </w:rPr>
+              <w:t xml:space="preserve"> assigned to an organization by a school, school system, a state, or other agency or entity.</w:t>
             </w:r>
           </w:p>
         </w:tc>
@@ -9494,16 +9870,16 @@
         <w:tblLook w:val="0000" w:firstRow="0" w:lastRow="0" w:firstColumn="0" w:lastColumn="0" w:noHBand="0" w:noVBand="0"/>
       </w:tblPr>
       <w:tblGrid>
-        <w:gridCol w:w="1654"/>
-        <w:gridCol w:w="1299"/>
-        <w:gridCol w:w="1149"/>
-        <w:gridCol w:w="880"/>
-        <w:gridCol w:w="970"/>
-        <w:gridCol w:w="1865"/>
+        <w:gridCol w:w="1683"/>
+        <w:gridCol w:w="1296"/>
+        <w:gridCol w:w="1145"/>
+        <w:gridCol w:w="876"/>
+        <w:gridCol w:w="966"/>
+        <w:gridCol w:w="1861"/>
         <w:gridCol w:w="1632"/>
-        <w:gridCol w:w="1672"/>
-        <w:gridCol w:w="1954"/>
-        <w:gridCol w:w="911"/>
+        <w:gridCol w:w="1668"/>
+        <w:gridCol w:w="1951"/>
+        <w:gridCol w:w="908"/>
       </w:tblGrid>
       <w:tr>
         <w:tc>
@@ -9945,7 +10321,7 @@
                 <w:sz w:val="16"/>
                 <w:szCs w:val="16"/>
               </w:rPr>
-              <w:t>ParentEntityName</w:t>
+              <w:t>AssociatedEntityName</w:t>
             </w:r>
             <w:proofErr w:type="spellEnd"/>
           </w:p>
@@ -10129,7 +10505,15 @@
                 <w:sz w:val="16"/>
                 <w:szCs w:val="16"/>
               </w:rPr>
-              <w:t>A unique number or alphanumeric code assigned to an organization by a school, school system, a state, or other agency or entity.</w:t>
+              <w:t>A name</w:t>
+            </w:r>
+            <w:r>
+              <w:rPr>
+                <w:rFonts w:cs="Franklin Gothic Book"/>
+                <w:sz w:val="16"/>
+                <w:szCs w:val="16"/>
+              </w:rPr>
+              <w:t xml:space="preserve"> assigned to an organization by a school, school system, a state, or other agency or entity.</w:t>
             </w:r>
           </w:p>
         </w:tc>
@@ -10682,16 +11066,16 @@
         <w:tblLook w:val="0000" w:firstRow="0" w:lastRow="0" w:firstColumn="0" w:lastColumn="0" w:noHBand="0" w:noVBand="0"/>
       </w:tblPr>
       <w:tblGrid>
-        <w:gridCol w:w="1654"/>
-        <w:gridCol w:w="1299"/>
-        <w:gridCol w:w="1149"/>
-        <w:gridCol w:w="880"/>
-        <w:gridCol w:w="970"/>
-        <w:gridCol w:w="1865"/>
+        <w:gridCol w:w="1683"/>
+        <w:gridCol w:w="1296"/>
+        <w:gridCol w:w="1145"/>
+        <w:gridCol w:w="876"/>
+        <w:gridCol w:w="966"/>
+        <w:gridCol w:w="1861"/>
         <w:gridCol w:w="1632"/>
-        <w:gridCol w:w="1672"/>
-        <w:gridCol w:w="1954"/>
-        <w:gridCol w:w="911"/>
+        <w:gridCol w:w="1668"/>
+        <w:gridCol w:w="1951"/>
+        <w:gridCol w:w="908"/>
       </w:tblGrid>
       <w:tr>
         <w:tc>
@@ -11133,7 +11517,7 @@
                 <w:sz w:val="16"/>
                 <w:szCs w:val="16"/>
               </w:rPr>
-              <w:t>ParentEntityName</w:t>
+              <w:t>AssociatedEntityName</w:t>
             </w:r>
             <w:proofErr w:type="spellEnd"/>
           </w:p>
@@ -11317,7 +11701,15 @@
                 <w:sz w:val="16"/>
                 <w:szCs w:val="16"/>
               </w:rPr>
-              <w:t>A unique number or alphanumeric code assigned to an organization by a school, school system, a state, or other agency or entity.</w:t>
+              <w:t>A name</w:t>
+            </w:r>
+            <w:r>
+              <w:rPr>
+                <w:rFonts w:cs="Franklin Gothic Book"/>
+                <w:sz w:val="16"/>
+                <w:szCs w:val="16"/>
+              </w:rPr>
+              <w:t xml:space="preserve"> assigned to an organization by a school, school system, a state, or other agency or entity.</w:t>
             </w:r>
           </w:p>
         </w:tc>
@@ -11503,7 +11895,6 @@
           <w:sz w:val="16"/>
           <w:szCs w:val="16"/>
         </w:rPr>
-        <w:lastRenderedPageBreak/>
         <w:t> </w:t>
       </w:r>
     </w:p>
@@ -11515,6 +11906,7 @@
         </w:rPr>
       </w:pPr>
       <w:r>
+        <w:lastRenderedPageBreak/>
         <w:t>District</w:t>
       </w:r>
     </w:p>
@@ -11908,16 +12300,16 @@
         <w:tblLook w:val="0000" w:firstRow="0" w:lastRow="0" w:firstColumn="0" w:lastColumn="0" w:noHBand="0" w:noVBand="0"/>
       </w:tblPr>
       <w:tblGrid>
-        <w:gridCol w:w="1654"/>
-        <w:gridCol w:w="1299"/>
-        <w:gridCol w:w="1149"/>
-        <w:gridCol w:w="880"/>
-        <w:gridCol w:w="970"/>
-        <w:gridCol w:w="1865"/>
+        <w:gridCol w:w="1683"/>
+        <w:gridCol w:w="1296"/>
+        <w:gridCol w:w="1145"/>
+        <w:gridCol w:w="876"/>
+        <w:gridCol w:w="966"/>
+        <w:gridCol w:w="1861"/>
         <w:gridCol w:w="1632"/>
-        <w:gridCol w:w="1672"/>
-        <w:gridCol w:w="1954"/>
-        <w:gridCol w:w="911"/>
+        <w:gridCol w:w="1668"/>
+        <w:gridCol w:w="1951"/>
+        <w:gridCol w:w="908"/>
       </w:tblGrid>
       <w:tr>
         <w:tc>
@@ -12359,7 +12751,7 @@
                 <w:sz w:val="16"/>
                 <w:szCs w:val="16"/>
               </w:rPr>
-              <w:t>ParentEntityName</w:t>
+              <w:t>AssociatedEntityName</w:t>
             </w:r>
             <w:proofErr w:type="spellEnd"/>
           </w:p>
@@ -12543,7 +12935,15 @@
                 <w:sz w:val="16"/>
                 <w:szCs w:val="16"/>
               </w:rPr>
-              <w:t>A unique number or alphanumeric code assigned to an organization by a school, school system, a state, or other agency or entity.</w:t>
+              <w:t>A name</w:t>
+            </w:r>
+            <w:r>
+              <w:rPr>
+                <w:rFonts w:cs="Franklin Gothic Book"/>
+                <w:sz w:val="16"/>
+                <w:szCs w:val="16"/>
+              </w:rPr>
+              <w:t xml:space="preserve"> assigned to an organization by a school, school system, a state, or other agency or entity.</w:t>
             </w:r>
           </w:p>
         </w:tc>
@@ -13095,16 +13495,16 @@
         <w:tblLook w:val="0000" w:firstRow="0" w:lastRow="0" w:firstColumn="0" w:lastColumn="0" w:noHBand="0" w:noVBand="0"/>
       </w:tblPr>
       <w:tblGrid>
-        <w:gridCol w:w="1654"/>
-        <w:gridCol w:w="1299"/>
-        <w:gridCol w:w="1149"/>
-        <w:gridCol w:w="880"/>
-        <w:gridCol w:w="970"/>
-        <w:gridCol w:w="1865"/>
+        <w:gridCol w:w="1683"/>
+        <w:gridCol w:w="1296"/>
+        <w:gridCol w:w="1145"/>
+        <w:gridCol w:w="876"/>
+        <w:gridCol w:w="966"/>
+        <w:gridCol w:w="1861"/>
         <w:gridCol w:w="1632"/>
-        <w:gridCol w:w="1672"/>
-        <w:gridCol w:w="1954"/>
-        <w:gridCol w:w="911"/>
+        <w:gridCol w:w="1668"/>
+        <w:gridCol w:w="1951"/>
+        <w:gridCol w:w="908"/>
       </w:tblGrid>
       <w:tr>
         <w:tc>
@@ -13546,7 +13946,7 @@
                 <w:sz w:val="16"/>
                 <w:szCs w:val="16"/>
               </w:rPr>
-              <w:t>ParentEntityName</w:t>
+              <w:t>AssociatedEntityName</w:t>
             </w:r>
             <w:proofErr w:type="spellEnd"/>
           </w:p>
@@ -13730,7 +14130,15 @@
                 <w:sz w:val="16"/>
                 <w:szCs w:val="16"/>
               </w:rPr>
-              <w:t>A unique number or alphanumeric code assigned to an organization by a school, school system, a state, or other agency or entity.</w:t>
+              <w:t>A name</w:t>
+            </w:r>
+            <w:r>
+              <w:rPr>
+                <w:rFonts w:cs="Franklin Gothic Book"/>
+                <w:sz w:val="16"/>
+                <w:szCs w:val="16"/>
+              </w:rPr>
+              <w:t xml:space="preserve"> assigned to an organization by a school, school system, a state, or other agency or entity.</w:t>
             </w:r>
           </w:p>
         </w:tc>
@@ -14182,7 +14590,15 @@
                 <w:sz w:val="16"/>
                 <w:szCs w:val="16"/>
               </w:rPr>
-              <w:t>ParentEntityName</w:t>
+              <w:t>Parent</w:t>
+            </w:r>
+            <w:r>
+              <w:rPr>
+                <w:rFonts w:cs="Times New Roman"/>
+                <w:sz w:val="16"/>
+                <w:szCs w:val="16"/>
+              </w:rPr>
+              <w:t>EntityName</w:t>
             </w:r>
             <w:proofErr w:type="spellEnd"/>
           </w:p>
@@ -14322,16 +14738,16 @@
         <w:tblLook w:val="0000" w:firstRow="0" w:lastRow="0" w:firstColumn="0" w:lastColumn="0" w:noHBand="0" w:noVBand="0"/>
       </w:tblPr>
       <w:tblGrid>
-        <w:gridCol w:w="1654"/>
-        <w:gridCol w:w="1299"/>
-        <w:gridCol w:w="1149"/>
-        <w:gridCol w:w="880"/>
-        <w:gridCol w:w="970"/>
-        <w:gridCol w:w="1865"/>
+        <w:gridCol w:w="1683"/>
+        <w:gridCol w:w="1296"/>
+        <w:gridCol w:w="1145"/>
+        <w:gridCol w:w="876"/>
+        <w:gridCol w:w="966"/>
+        <w:gridCol w:w="1861"/>
         <w:gridCol w:w="1632"/>
-        <w:gridCol w:w="1672"/>
-        <w:gridCol w:w="1954"/>
-        <w:gridCol w:w="911"/>
+        <w:gridCol w:w="1668"/>
+        <w:gridCol w:w="1951"/>
+        <w:gridCol w:w="908"/>
       </w:tblGrid>
       <w:tr>
         <w:tc>
@@ -14773,7 +15189,7 @@
                 <w:sz w:val="16"/>
                 <w:szCs w:val="16"/>
               </w:rPr>
-              <w:t>ParentEntityName</w:t>
+              <w:t>AssociatedEntityName</w:t>
             </w:r>
             <w:proofErr w:type="spellEnd"/>
           </w:p>
@@ -14957,7 +15373,15 @@
                 <w:sz w:val="16"/>
                 <w:szCs w:val="16"/>
               </w:rPr>
-              <w:t>A unique number or alphanumeric code assigned to an organization by a school, school system, a state, or other agency or entity.</w:t>
+              <w:t>A name</w:t>
+            </w:r>
+            <w:r>
+              <w:rPr>
+                <w:rFonts w:cs="Franklin Gothic Book"/>
+                <w:sz w:val="16"/>
+                <w:szCs w:val="16"/>
+              </w:rPr>
+              <w:t xml:space="preserve"> assigned to an organization by a school, school system, a state, or other agency or entity.</w:t>
             </w:r>
           </w:p>
         </w:tc>
@@ -15143,7 +15567,6 @@
           <w:sz w:val="16"/>
           <w:szCs w:val="16"/>
         </w:rPr>
-        <w:lastRenderedPageBreak/>
         <w:t> </w:t>
       </w:r>
     </w:p>
@@ -15178,6 +15601,7 @@
         </w:rPr>
       </w:pPr>
       <w:r>
+        <w:lastRenderedPageBreak/>
         <w:t>Users</w:t>
       </w:r>
     </w:p>
@@ -15472,7 +15896,15 @@
                 <w:sz w:val="16"/>
                 <w:szCs w:val="16"/>
               </w:rPr>
-              <w:t>ParentEntityName</w:t>
+              <w:t>Associated</w:t>
+            </w:r>
+            <w:r>
+              <w:rPr>
+                <w:rFonts w:cs="Times New Roman"/>
+                <w:sz w:val="16"/>
+                <w:szCs w:val="16"/>
+              </w:rPr>
+              <w:t>EntityName</w:t>
             </w:r>
             <w:proofErr w:type="spellEnd"/>
           </w:p>
@@ -15649,16 +16081,16 @@
         <w:tblLook w:val="0000" w:firstRow="0" w:lastRow="0" w:firstColumn="0" w:lastColumn="0" w:noHBand="0" w:noVBand="0"/>
       </w:tblPr>
       <w:tblGrid>
-        <w:gridCol w:w="1654"/>
-        <w:gridCol w:w="1299"/>
-        <w:gridCol w:w="1149"/>
-        <w:gridCol w:w="880"/>
-        <w:gridCol w:w="970"/>
-        <w:gridCol w:w="1865"/>
+        <w:gridCol w:w="1683"/>
+        <w:gridCol w:w="1296"/>
+        <w:gridCol w:w="1145"/>
+        <w:gridCol w:w="876"/>
+        <w:gridCol w:w="966"/>
+        <w:gridCol w:w="1861"/>
         <w:gridCol w:w="1632"/>
-        <w:gridCol w:w="1672"/>
-        <w:gridCol w:w="1954"/>
-        <w:gridCol w:w="911"/>
+        <w:gridCol w:w="1668"/>
+        <w:gridCol w:w="1951"/>
+        <w:gridCol w:w="908"/>
       </w:tblGrid>
       <w:tr>
         <w:tc>
@@ -16100,7 +16532,15 @@
                 <w:sz w:val="16"/>
                 <w:szCs w:val="16"/>
               </w:rPr>
-              <w:t>ParentEntityName</w:t>
+              <w:t>AssociatedEn</w:t>
+            </w:r>
+            <w:r>
+              <w:rPr>
+                <w:rFonts w:cs="Franklin Gothic Book"/>
+                <w:sz w:val="16"/>
+                <w:szCs w:val="16"/>
+              </w:rPr>
+              <w:t>tityName</w:t>
             </w:r>
             <w:proofErr w:type="spellEnd"/>
           </w:p>
@@ -16284,7 +16724,23 @@
                 <w:sz w:val="16"/>
                 <w:szCs w:val="16"/>
               </w:rPr>
-              <w:t>A unique number or alphanumeric code assigned to an organization by a school, school system, a state, or other agency or entity.</w:t>
+              <w:t xml:space="preserve">A </w:t>
+            </w:r>
+            <w:r>
+              <w:rPr>
+                <w:rFonts w:cs="Franklin Gothic Book"/>
+                <w:sz w:val="16"/>
+                <w:szCs w:val="16"/>
+              </w:rPr>
+              <w:t>name</w:t>
+            </w:r>
+            <w:r>
+              <w:rPr>
+                <w:rFonts w:cs="Franklin Gothic Book"/>
+                <w:sz w:val="16"/>
+                <w:szCs w:val="16"/>
+              </w:rPr>
+              <w:t xml:space="preserve"> assigned to an organization by a school, school system, a state, or other agency or entity.</w:t>
             </w:r>
           </w:p>
         </w:tc>
@@ -16444,7 +16900,7 @@
                 <w:sz w:val="16"/>
                 <w:szCs w:val="16"/>
               </w:rPr>
-              <w:t>IGroup1</w:t>
+              <w:t>School1</w:t>
             </w:r>
           </w:p>
         </w:tc>
@@ -16455,13 +16911,13 @@
       <w:pPr>
         <w:pStyle w:val="Heading3"/>
       </w:pPr>
-      <w:bookmarkStart w:id="38" w:name="_Ref443990304"/>
-      <w:bookmarkStart w:id="39" w:name="_Toc445241983"/>
+      <w:bookmarkStart w:id="37" w:name="_Ref443990304"/>
+      <w:bookmarkStart w:id="38" w:name="_Toc445241983"/>
       <w:r>
         <w:t>Students</w:t>
       </w:r>
+      <w:bookmarkEnd w:id="37"/>
       <w:bookmarkEnd w:id="38"/>
-      <w:bookmarkEnd w:id="39"/>
     </w:p>
     <w:p>
       <w:r>
@@ -16641,7 +17097,7 @@
       <w:pPr>
         <w:pStyle w:val="Caption"/>
       </w:pPr>
-      <w:bookmarkStart w:id="40" w:name="_Toc445241993"/>
+      <w:bookmarkStart w:id="39" w:name="_Toc445241993"/>
       <w:r>
         <w:t xml:space="preserve">Figure </w:t>
       </w:r>
@@ -16656,7 +17112,7 @@
       <w:r>
         <w:t>: New Student File Export Pane</w:t>
       </w:r>
-      <w:bookmarkEnd w:id="40"/>
+      <w:bookmarkEnd w:id="39"/>
     </w:p>
     <w:p>
       <w:pPr>
@@ -16720,8 +17176,8 @@
       <w:pPr>
         <w:pStyle w:val="Caption"/>
       </w:pPr>
-      <w:bookmarkStart w:id="41" w:name="_Ref301628630"/>
-      <w:bookmarkStart w:id="42" w:name="_Toc445241994"/>
+      <w:bookmarkStart w:id="40" w:name="_Ref301628630"/>
+      <w:bookmarkStart w:id="41" w:name="_Toc445241994"/>
       <w:r>
         <w:t xml:space="preserve">Figure </w:t>
       </w:r>
@@ -16733,14 +17189,14 @@
           <w:t>8</w:t>
         </w:r>
       </w:fldSimple>
-      <w:bookmarkEnd w:id="41"/>
+      <w:bookmarkEnd w:id="40"/>
       <w:r>
         <w:rPr>
           <w:noProof/>
         </w:rPr>
         <w:t>: Student File Export choices</w:t>
       </w:r>
-      <w:bookmarkEnd w:id="42"/>
+      <w:bookmarkEnd w:id="41"/>
     </w:p>
     <w:p>
       <w:pPr>
@@ -16814,14 +17270,14 @@
       <w:pPr>
         <w:pStyle w:val="Heading3"/>
       </w:pPr>
-      <w:bookmarkStart w:id="43" w:name="_Toc445241984"/>
+      <w:bookmarkStart w:id="42" w:name="_Toc445241984"/>
       <w:r>
         <w:t>Student G</w:t>
       </w:r>
       <w:r>
         <w:t>roups</w:t>
       </w:r>
-      <w:bookmarkEnd w:id="43"/>
+      <w:bookmarkEnd w:id="42"/>
     </w:p>
     <w:p>
       <w:pPr>
@@ -16958,10 +17414,12 @@
       <w:pPr>
         <w:pStyle w:val="Heading3"/>
       </w:pPr>
-      <w:bookmarkStart w:id="44" w:name="_Toc445241985"/>
+      <w:bookmarkStart w:id="43" w:name="_Toc445241985"/>
+      <w:bookmarkStart w:id="44" w:name="_Ref445486106"/>
       <w:r>
         <w:t>Accommodations</w:t>
       </w:r>
+      <w:bookmarkEnd w:id="43"/>
       <w:bookmarkEnd w:id="44"/>
       <w:r>
         <w:t xml:space="preserve"> </w:t>
@@ -17055,6 +17513,95 @@
       <w:r>
         <w:t>.</w:t>
       </w:r>
+      <w:r>
+        <w:t xml:space="preserve"> </w:t>
+      </w:r>
+      <w:r>
+        <w:t xml:space="preserve">Valid values for </w:t>
+      </w:r>
+      <w:r>
+        <w:rPr>
+          <w:i/>
+        </w:rPr>
+        <w:t>v</w:t>
+      </w:r>
+      <w:r>
+        <w:rPr>
+          <w:i/>
+        </w:rPr>
+        <w:t>alue</w:t>
+      </w:r>
+      <w:r>
+        <w:t xml:space="preserve"> </w:t>
+      </w:r>
+      <w:r>
+        <w:t>are alphanumeric characte</w:t>
+      </w:r>
+      <w:r>
+        <w:t xml:space="preserve">rs, spaces, dashes, and periods. Specifically, </w:t>
+      </w:r>
+      <w:r>
+        <w:rPr>
+          <w:rFonts w:ascii="Courier New" w:hAnsi="Courier New" w:cs="Courier New"/>
+        </w:rPr>
+        <w:t>A-</w:t>
+      </w:r>
+      <w:proofErr w:type="gramStart"/>
+      <w:r>
+        <w:rPr>
+          <w:rFonts w:ascii="Courier New" w:hAnsi="Courier New" w:cs="Courier New"/>
+        </w:rPr>
+        <w:t>Z</w:t>
+      </w:r>
+      <w:r>
+        <w:t>,</w:t>
+      </w:r>
+      <w:r>
+        <w:rPr>
+          <w:rFonts w:ascii="Courier New" w:hAnsi="Courier New" w:cs="Courier New"/>
+        </w:rPr>
+        <w:t>a</w:t>
+      </w:r>
+      <w:proofErr w:type="gramEnd"/>
+      <w:r>
+        <w:rPr>
+          <w:rFonts w:ascii="Courier New" w:hAnsi="Courier New" w:cs="Courier New"/>
+        </w:rPr>
+        <w:t>-z</w:t>
+      </w:r>
+      <w:r>
+        <w:t>,</w:t>
+      </w:r>
+      <w:r>
+        <w:rPr>
+          <w:rFonts w:ascii="Courier New" w:hAnsi="Courier New" w:cs="Courier New"/>
+        </w:rPr>
+        <w:t>0-9</w:t>
+      </w:r>
+      <w:r>
+        <w:t>,&lt;space&gt;,</w:t>
+      </w:r>
+      <w:r>
+        <w:rPr>
+          <w:rFonts w:ascii="Courier New" w:hAnsi="Courier New" w:cs="Courier New"/>
+        </w:rPr>
+        <w:t>-</w:t>
+      </w:r>
+      <w:r>
+        <w:t>,</w:t>
+      </w:r>
+      <w:r>
+        <w:rPr>
+          <w:rFonts w:ascii="Courier New" w:hAnsi="Courier New" w:cs="Courier New"/>
+        </w:rPr>
+        <w:t>.</w:t>
+      </w:r>
+      <w:r>
+        <w:rPr>
+          <w:rFonts w:cs="Courier New"/>
+        </w:rPr>
+        <w:t>.</w:t>
+      </w:r>
     </w:p>
     <w:p>
       <w:pPr>
@@ -17120,18 +17667,2033 @@
         </w:numPr>
       </w:pPr>
       <w:r>
-        <w:t>Update the ART file upload specifications (located at http://www.smarterapp.org/specs/ART-Upload.html and https://github.com/SmarterApp/smarterapp.github.io/blob/master/_original_documents/ART_File_Upload_Spec.docx)</w:t>
-      </w:r>
+        <w:t xml:space="preserve">Update the ART file upload specifications (located at http://www.smarterapp.org/specs/ART-Upload.html and </w:t>
+      </w:r>
+      <w:hyperlink r:id="rId18" w:history="1">
+        <w:r>
+          <w:rPr>
+            <w:rStyle w:val="Hyperlink"/>
+          </w:rPr>
+          <w:t>https://github.com/SmarterApp/smarterapp.github.io/blob/master/_original_documents/ART_File_Upload_Spec.docx)</w:t>
+        </w:r>
+      </w:hyperlink>
     </w:p>
     <w:p>
       <w:pPr>
+        <w:pStyle w:val="Heading4"/>
+      </w:pPr>
+      <w:r>
+        <w:t>Designated Supports and Accommodations File Format</w:t>
+      </w:r>
+      <w:r>
+        <w:t xml:space="preserve"> (NEW</w:t>
+      </w:r>
+      <w:r>
+        <w:t>)</w:t>
+      </w:r>
+    </w:p>
+    <w:p/>
+    <w:tbl>
+      <w:tblPr>
+        <w:tblStyle w:val="TableGrid"/>
+        <w:tblW w:w="0" w:type="auto"/>
+        <w:jc w:val="center"/>
+        <w:tblLook w:val="04A0" w:firstRow="1" w:lastRow="0" w:firstColumn="1" w:lastColumn="0" w:noHBand="0" w:noVBand="1"/>
+      </w:tblPr>
+      <w:tblGrid>
+        <w:gridCol w:w="2808"/>
+        <w:gridCol w:w="3420"/>
+      </w:tblGrid>
+      <w:tr>
+        <w:trPr>
+          <w:cantSplit/>
+          <w:trHeight w:val="432"/>
+          <w:jc w:val="center"/>
+        </w:trPr>
+        <w:tc>
+          <w:tcPr>
+            <w:tcW w:w="2808" w:type="dxa"/>
+            <w:shd w:val="clear" w:color="auto" w:fill="3CA228"/>
+            <w:vAlign w:val="center"/>
+          </w:tcPr>
+          <w:p>
+            <w:pPr>
+              <w:pStyle w:val="SBACTableHeaderRow"/>
+              <w:keepNext/>
+            </w:pPr>
+            <w:r>
+              <w:t>Format Characteristic</w:t>
+            </w:r>
+          </w:p>
+        </w:tc>
+        <w:tc>
+          <w:tcPr>
+            <w:tcW w:w="3420" w:type="dxa"/>
+            <w:shd w:val="clear" w:color="auto" w:fill="3CA228"/>
+            <w:vAlign w:val="center"/>
+          </w:tcPr>
+          <w:p>
+            <w:pPr>
+              <w:pStyle w:val="SBACTableHeaderRow"/>
+            </w:pPr>
+            <w:r>
+              <w:t>Value</w:t>
+            </w:r>
+          </w:p>
+        </w:tc>
+      </w:tr>
+      <w:tr>
+        <w:trPr>
+          <w:jc w:val="center"/>
+        </w:trPr>
+        <w:tc>
+          <w:tcPr>
+            <w:tcW w:w="2808" w:type="dxa"/>
+            <w:vAlign w:val="center"/>
+          </w:tcPr>
+          <w:p>
+            <w:pPr>
+              <w:pStyle w:val="SBACTableText"/>
+              <w:spacing w:after="0"/>
+            </w:pPr>
+            <w:r>
+              <w:t>File Format</w:t>
+            </w:r>
+          </w:p>
+        </w:tc>
+        <w:tc>
+          <w:tcPr>
+            <w:tcW w:w="3420" w:type="dxa"/>
+            <w:vAlign w:val="center"/>
+          </w:tcPr>
+          <w:p>
+            <w:pPr>
+              <w:pStyle w:val="SBACTableText"/>
+              <w:spacing w:after="0"/>
+            </w:pPr>
+            <w:r>
+              <w:t>CSV, TSV, XLS, XLSX</w:t>
+            </w:r>
+          </w:p>
+        </w:tc>
+      </w:tr>
+      <w:tr>
+        <w:trPr>
+          <w:jc w:val="center"/>
+        </w:trPr>
+        <w:tc>
+          <w:tcPr>
+            <w:tcW w:w="2808" w:type="dxa"/>
+            <w:vAlign w:val="center"/>
+          </w:tcPr>
+          <w:p>
+            <w:pPr>
+              <w:pStyle w:val="SBACTableText"/>
+              <w:spacing w:after="0"/>
+            </w:pPr>
+            <w:r>
+              <w:lastRenderedPageBreak/>
+              <w:t>First Row Contains (verbatim)</w:t>
+            </w:r>
+          </w:p>
+        </w:tc>
+        <w:tc>
+          <w:tcPr>
+            <w:tcW w:w="3420" w:type="dxa"/>
+            <w:vAlign w:val="center"/>
+          </w:tcPr>
+          <w:p>
+            <w:pPr>
+              <w:pStyle w:val="SBACTableText"/>
+              <w:spacing w:after="0"/>
+            </w:pPr>
+            <w:r>
+              <w:t>Header row with the field names</w:t>
+            </w:r>
+          </w:p>
+        </w:tc>
+      </w:tr>
+      <w:tr>
+        <w:trPr>
+          <w:jc w:val="center"/>
+        </w:trPr>
+        <w:tc>
+          <w:tcPr>
+            <w:tcW w:w="2808" w:type="dxa"/>
+            <w:vAlign w:val="center"/>
+          </w:tcPr>
+          <w:p>
+            <w:pPr>
+              <w:pStyle w:val="SBACTableText"/>
+              <w:spacing w:after="0"/>
+            </w:pPr>
+            <w:r>
+              <w:t>Index (key)</w:t>
+            </w:r>
+          </w:p>
+        </w:tc>
+        <w:tc>
+          <w:tcPr>
+            <w:tcW w:w="3420" w:type="dxa"/>
+            <w:vAlign w:val="center"/>
+          </w:tcPr>
+          <w:p>
+            <w:pPr>
+              <w:pStyle w:val="SBACTableText"/>
+            </w:pPr>
+            <w:proofErr w:type="spellStart"/>
+            <w:r>
+              <w:rPr>
+                <w:bCs/>
+              </w:rPr>
+              <w:t>StudentIdentifier</w:t>
+            </w:r>
+            <w:proofErr w:type="spellEnd"/>
+            <w:r>
+              <w:rPr>
+                <w:bCs/>
+              </w:rPr>
+              <w:t xml:space="preserve"> + </w:t>
+            </w:r>
+            <w:proofErr w:type="spellStart"/>
+            <w:r>
+              <w:rPr>
+                <w:bCs/>
+              </w:rPr>
+              <w:t>StateAbbreviation</w:t>
+            </w:r>
+            <w:proofErr w:type="spellEnd"/>
+            <w:r>
+              <w:rPr>
+                <w:bCs/>
+              </w:rPr>
+              <w:t xml:space="preserve"> + Subject</w:t>
+            </w:r>
+          </w:p>
+        </w:tc>
+      </w:tr>
+    </w:tbl>
+    <w:p>
+      <w:pPr>
+        <w:pStyle w:val="Caption"/>
+      </w:pPr>
+      <w:bookmarkStart w:id="45" w:name="_Ref445828400"/>
+      <w:r>
+        <w:t xml:space="preserve">Table </w:t>
+      </w:r>
+      <w:fldSimple w:instr=" SEQ Table \* ARABIC ">
+        <w:r>
+          <w:rPr>
+            <w:noProof/>
+          </w:rPr>
+          <w:t>2</w:t>
+        </w:r>
+      </w:fldSimple>
+      <w:bookmarkEnd w:id="45"/>
+      <w:r>
+        <w:t>: Designated Supports and Accommodations Format Definition</w:t>
+      </w:r>
+    </w:p>
+    <w:tbl>
+      <w:tblPr>
+        <w:tblW w:w="13901" w:type="dxa"/>
+        <w:tblBorders>
+          <w:top w:val="single" w:sz="4" w:space="0" w:color="auto"/>
+          <w:left w:val="single" w:sz="4" w:space="0" w:color="auto"/>
+          <w:bottom w:val="single" w:sz="4" w:space="0" w:color="auto"/>
+          <w:right w:val="single" w:sz="4" w:space="0" w:color="auto"/>
+          <w:insideH w:val="single" w:sz="4" w:space="0" w:color="auto"/>
+          <w:insideV w:val="single" w:sz="4" w:space="0" w:color="auto"/>
+        </w:tblBorders>
+        <w:tblLayout w:type="fixed"/>
+        <w:tblCellMar>
+          <w:left w:w="0" w:type="dxa"/>
+          <w:right w:w="0" w:type="dxa"/>
+        </w:tblCellMar>
+        <w:tblLook w:val="04A0" w:firstRow="1" w:lastRow="0" w:firstColumn="1" w:lastColumn="0" w:noHBand="0" w:noVBand="1"/>
+      </w:tblPr>
+      <w:tblGrid>
+        <w:gridCol w:w="1661"/>
+        <w:gridCol w:w="790"/>
+        <w:gridCol w:w="1104"/>
+        <w:gridCol w:w="630"/>
+        <w:gridCol w:w="810"/>
+        <w:gridCol w:w="2970"/>
+        <w:gridCol w:w="810"/>
+        <w:gridCol w:w="1976"/>
+        <w:gridCol w:w="1807"/>
+        <w:gridCol w:w="1343"/>
+      </w:tblGrid>
+      <w:tr>
+        <w:trPr>
+          <w:trHeight w:val="432"/>
+          <w:tblHeader/>
+        </w:trPr>
+        <w:tc>
+          <w:tcPr>
+            <w:tcW w:w="1661" w:type="dxa"/>
+            <w:shd w:val="clear" w:color="auto" w:fill="3CA228"/>
+            <w:tcMar>
+              <w:top w:w="0" w:type="dxa"/>
+              <w:left w:w="45" w:type="dxa"/>
+              <w:bottom w:w="0" w:type="dxa"/>
+              <w:right w:w="45" w:type="dxa"/>
+            </w:tcMar>
+            <w:vAlign w:val="center"/>
+            <w:hideMark/>
+          </w:tcPr>
+          <w:p>
+            <w:pPr>
+              <w:pStyle w:val="TableHeading1"/>
+              <w:rPr>
+                <w:sz w:val="16"/>
+                <w:szCs w:val="16"/>
+              </w:rPr>
+            </w:pPr>
+            <w:r>
+              <w:rPr>
+                <w:sz w:val="16"/>
+                <w:szCs w:val="16"/>
+              </w:rPr>
+              <w:t>Field Name</w:t>
+            </w:r>
+          </w:p>
+        </w:tc>
+        <w:tc>
+          <w:tcPr>
+            <w:tcW w:w="790" w:type="dxa"/>
+            <w:shd w:val="clear" w:color="auto" w:fill="3CA228"/>
+          </w:tcPr>
+          <w:p>
+            <w:pPr>
+              <w:pStyle w:val="TableHeading1"/>
+              <w:rPr>
+                <w:sz w:val="16"/>
+                <w:szCs w:val="16"/>
+              </w:rPr>
+            </w:pPr>
+            <w:r>
+              <w:rPr>
+                <w:sz w:val="16"/>
+                <w:szCs w:val="16"/>
+              </w:rPr>
+              <w:t>Display name</w:t>
+            </w:r>
+          </w:p>
+        </w:tc>
+        <w:tc>
+          <w:tcPr>
+            <w:tcW w:w="1104" w:type="dxa"/>
+            <w:shd w:val="clear" w:color="auto" w:fill="3CA228"/>
+            <w:tcMar>
+              <w:top w:w="0" w:type="dxa"/>
+              <w:left w:w="45" w:type="dxa"/>
+              <w:bottom w:w="0" w:type="dxa"/>
+              <w:right w:w="45" w:type="dxa"/>
+            </w:tcMar>
+            <w:vAlign w:val="center"/>
+            <w:hideMark/>
+          </w:tcPr>
+          <w:p>
+            <w:pPr>
+              <w:pStyle w:val="TableHeading1"/>
+              <w:rPr>
+                <w:sz w:val="16"/>
+                <w:szCs w:val="16"/>
+              </w:rPr>
+            </w:pPr>
+            <w:r>
+              <w:rPr>
+                <w:sz w:val="16"/>
+                <w:szCs w:val="16"/>
+              </w:rPr>
+              <w:t>Reference</w:t>
+            </w:r>
+          </w:p>
+        </w:tc>
+        <w:tc>
+          <w:tcPr>
+            <w:tcW w:w="630" w:type="dxa"/>
+            <w:shd w:val="clear" w:color="auto" w:fill="3CA228"/>
+            <w:tcMar>
+              <w:top w:w="0" w:type="dxa"/>
+              <w:left w:w="45" w:type="dxa"/>
+              <w:bottom w:w="0" w:type="dxa"/>
+              <w:right w:w="45" w:type="dxa"/>
+            </w:tcMar>
+            <w:vAlign w:val="center"/>
+            <w:hideMark/>
+          </w:tcPr>
+          <w:p>
+            <w:pPr>
+              <w:pStyle w:val="TableHeading1"/>
+              <w:rPr>
+                <w:sz w:val="16"/>
+                <w:szCs w:val="16"/>
+              </w:rPr>
+            </w:pPr>
+            <w:r>
+              <w:rPr>
+                <w:sz w:val="16"/>
+                <w:szCs w:val="16"/>
+              </w:rPr>
+              <w:t>Width</w:t>
+            </w:r>
+          </w:p>
+        </w:tc>
+        <w:tc>
+          <w:tcPr>
+            <w:tcW w:w="810" w:type="dxa"/>
+            <w:shd w:val="clear" w:color="auto" w:fill="3CA228"/>
+            <w:tcMar>
+              <w:top w:w="0" w:type="dxa"/>
+              <w:left w:w="45" w:type="dxa"/>
+              <w:bottom w:w="0" w:type="dxa"/>
+              <w:right w:w="45" w:type="dxa"/>
+            </w:tcMar>
+            <w:vAlign w:val="center"/>
+            <w:hideMark/>
+          </w:tcPr>
+          <w:p>
+            <w:pPr>
+              <w:pStyle w:val="TableHeading1"/>
+              <w:rPr>
+                <w:sz w:val="16"/>
+                <w:szCs w:val="16"/>
+              </w:rPr>
+            </w:pPr>
+            <w:r>
+              <w:rPr>
+                <w:sz w:val="16"/>
+                <w:szCs w:val="16"/>
+              </w:rPr>
+              <w:t>Required</w:t>
+            </w:r>
+          </w:p>
+        </w:tc>
+        <w:tc>
+          <w:tcPr>
+            <w:tcW w:w="2970" w:type="dxa"/>
+            <w:shd w:val="clear" w:color="auto" w:fill="3CA228"/>
+            <w:tcMar>
+              <w:top w:w="0" w:type="dxa"/>
+              <w:left w:w="45" w:type="dxa"/>
+              <w:bottom w:w="0" w:type="dxa"/>
+              <w:right w:w="45" w:type="dxa"/>
+            </w:tcMar>
+            <w:vAlign w:val="center"/>
+            <w:hideMark/>
+          </w:tcPr>
+          <w:p>
+            <w:pPr>
+              <w:pStyle w:val="TableHeading1"/>
+              <w:rPr>
+                <w:sz w:val="16"/>
+                <w:szCs w:val="16"/>
+              </w:rPr>
+            </w:pPr>
+            <w:r>
+              <w:rPr>
+                <w:sz w:val="16"/>
+                <w:szCs w:val="16"/>
+              </w:rPr>
+              <w:t>Data Element Description</w:t>
+            </w:r>
+          </w:p>
+        </w:tc>
+        <w:tc>
+          <w:tcPr>
+            <w:tcW w:w="810" w:type="dxa"/>
+            <w:shd w:val="clear" w:color="auto" w:fill="3CA228"/>
+            <w:tcMar>
+              <w:top w:w="0" w:type="dxa"/>
+              <w:left w:w="45" w:type="dxa"/>
+              <w:bottom w:w="0" w:type="dxa"/>
+              <w:right w:w="45" w:type="dxa"/>
+            </w:tcMar>
+            <w:vAlign w:val="center"/>
+            <w:hideMark/>
+          </w:tcPr>
+          <w:p>
+            <w:pPr>
+              <w:pStyle w:val="TableHeading1"/>
+              <w:rPr>
+                <w:sz w:val="16"/>
+                <w:szCs w:val="16"/>
+              </w:rPr>
+            </w:pPr>
+            <w:r>
+              <w:rPr>
+                <w:sz w:val="16"/>
+                <w:szCs w:val="16"/>
+              </w:rPr>
+              <w:t>Type</w:t>
+            </w:r>
+          </w:p>
+        </w:tc>
+        <w:tc>
+          <w:tcPr>
+            <w:tcW w:w="1976" w:type="dxa"/>
+            <w:shd w:val="clear" w:color="auto" w:fill="3CA228"/>
+            <w:tcMar>
+              <w:top w:w="0" w:type="dxa"/>
+              <w:left w:w="45" w:type="dxa"/>
+              <w:bottom w:w="0" w:type="dxa"/>
+              <w:right w:w="45" w:type="dxa"/>
+            </w:tcMar>
+            <w:vAlign w:val="center"/>
+            <w:hideMark/>
+          </w:tcPr>
+          <w:p>
+            <w:pPr>
+              <w:pStyle w:val="TableHeading1"/>
+              <w:rPr>
+                <w:sz w:val="16"/>
+                <w:szCs w:val="16"/>
+              </w:rPr>
+            </w:pPr>
+            <w:r>
+              <w:rPr>
+                <w:sz w:val="16"/>
+                <w:szCs w:val="16"/>
+              </w:rPr>
+              <w:t>Acceptable Values</w:t>
+            </w:r>
+          </w:p>
+        </w:tc>
+        <w:tc>
+          <w:tcPr>
+            <w:tcW w:w="1807" w:type="dxa"/>
+            <w:shd w:val="clear" w:color="auto" w:fill="3CA228"/>
+            <w:tcMar>
+              <w:top w:w="0" w:type="dxa"/>
+              <w:left w:w="45" w:type="dxa"/>
+              <w:bottom w:w="0" w:type="dxa"/>
+              <w:right w:w="45" w:type="dxa"/>
+            </w:tcMar>
+            <w:vAlign w:val="center"/>
+            <w:hideMark/>
+          </w:tcPr>
+          <w:p>
+            <w:pPr>
+              <w:pStyle w:val="TableHeading1"/>
+              <w:rPr>
+                <w:sz w:val="16"/>
+                <w:szCs w:val="16"/>
+              </w:rPr>
+            </w:pPr>
+            <w:r>
+              <w:rPr>
+                <w:sz w:val="16"/>
+                <w:szCs w:val="16"/>
+              </w:rPr>
+              <w:t>Definitions</w:t>
+            </w:r>
+          </w:p>
+        </w:tc>
+        <w:tc>
+          <w:tcPr>
+            <w:tcW w:w="1343" w:type="dxa"/>
+            <w:shd w:val="clear" w:color="auto" w:fill="3CA228"/>
+            <w:tcMar>
+              <w:top w:w="0" w:type="dxa"/>
+              <w:left w:w="45" w:type="dxa"/>
+              <w:bottom w:w="0" w:type="dxa"/>
+              <w:right w:w="45" w:type="dxa"/>
+            </w:tcMar>
+            <w:vAlign w:val="center"/>
+            <w:hideMark/>
+          </w:tcPr>
+          <w:p>
+            <w:pPr>
+              <w:pStyle w:val="TableHeading1"/>
+              <w:rPr>
+                <w:sz w:val="16"/>
+                <w:szCs w:val="16"/>
+              </w:rPr>
+            </w:pPr>
+            <w:r>
+              <w:rPr>
+                <w:sz w:val="16"/>
+                <w:szCs w:val="16"/>
+              </w:rPr>
+              <w:t>Examples</w:t>
+            </w:r>
+          </w:p>
+        </w:tc>
+      </w:tr>
+      <w:tr>
+        <w:trPr>
+          <w:trHeight w:val="1185"/>
+        </w:trPr>
+        <w:tc>
+          <w:tcPr>
+            <w:tcW w:w="1661" w:type="dxa"/>
+            <w:tcMar>
+              <w:top w:w="0" w:type="dxa"/>
+              <w:left w:w="45" w:type="dxa"/>
+              <w:bottom w:w="0" w:type="dxa"/>
+              <w:right w:w="45" w:type="dxa"/>
+            </w:tcMar>
+            <w:vAlign w:val="center"/>
+            <w:hideMark/>
+          </w:tcPr>
+          <w:p>
+            <w:pPr>
+              <w:pStyle w:val="SBACTableText"/>
+              <w:rPr>
+                <w:sz w:val="16"/>
+                <w:szCs w:val="16"/>
+              </w:rPr>
+            </w:pPr>
+            <w:proofErr w:type="spellStart"/>
+            <w:r>
+              <w:rPr>
+                <w:sz w:val="16"/>
+                <w:szCs w:val="16"/>
+              </w:rPr>
+              <w:t>StudentIdentifier</w:t>
+            </w:r>
+            <w:proofErr w:type="spellEnd"/>
+          </w:p>
+        </w:tc>
+        <w:tc>
+          <w:tcPr>
+            <w:tcW w:w="790" w:type="dxa"/>
+            <w:vAlign w:val="center"/>
+          </w:tcPr>
+          <w:p>
+            <w:pPr>
+              <w:pStyle w:val="SBACTableText"/>
+              <w:jc w:val="center"/>
+            </w:pPr>
+            <w:r>
+              <w:rPr>
+                <w:sz w:val="16"/>
+                <w:szCs w:val="16"/>
+              </w:rPr>
+              <w:t>N/A</w:t>
+            </w:r>
+          </w:p>
+        </w:tc>
+        <w:tc>
+          <w:tcPr>
+            <w:tcW w:w="1104" w:type="dxa"/>
+            <w:tcMar>
+              <w:top w:w="0" w:type="dxa"/>
+              <w:left w:w="45" w:type="dxa"/>
+              <w:bottom w:w="0" w:type="dxa"/>
+              <w:right w:w="45" w:type="dxa"/>
+            </w:tcMar>
+            <w:vAlign w:val="center"/>
+            <w:hideMark/>
+          </w:tcPr>
+          <w:p>
+            <w:pPr>
+              <w:pStyle w:val="SBACTableText"/>
+              <w:rPr>
+                <w:sz w:val="16"/>
+                <w:szCs w:val="16"/>
+              </w:rPr>
+            </w:pPr>
+            <w:hyperlink r:id="rId19" w:history="1">
+              <w:r>
+                <w:rPr>
+                  <w:rStyle w:val="Hyperlink"/>
+                  <w:sz w:val="16"/>
+                  <w:szCs w:val="16"/>
+                </w:rPr>
+                <w:t>CEDS ID 1071</w:t>
+              </w:r>
+            </w:hyperlink>
+            <w:r>
+              <w:rPr>
+                <w:sz w:val="16"/>
+                <w:szCs w:val="16"/>
+              </w:rPr>
+              <w:br/>
+              <w:t>K12-&gt;K12 Student-&gt;Identity-&gt;Identification</w:t>
+            </w:r>
+          </w:p>
+        </w:tc>
+        <w:tc>
+          <w:tcPr>
+            <w:tcW w:w="630" w:type="dxa"/>
+            <w:tcMar>
+              <w:top w:w="0" w:type="dxa"/>
+              <w:left w:w="45" w:type="dxa"/>
+              <w:bottom w:w="0" w:type="dxa"/>
+              <w:right w:w="45" w:type="dxa"/>
+            </w:tcMar>
+            <w:vAlign w:val="center"/>
+            <w:hideMark/>
+          </w:tcPr>
+          <w:p>
+            <w:pPr>
+              <w:pStyle w:val="SBACTableText"/>
+              <w:jc w:val="center"/>
+              <w:rPr>
+                <w:sz w:val="16"/>
+                <w:szCs w:val="16"/>
+              </w:rPr>
+            </w:pPr>
+            <w:r>
+              <w:rPr>
+                <w:sz w:val="16"/>
+                <w:szCs w:val="16"/>
+              </w:rPr>
+              <w:t>4</w:t>
+            </w:r>
+            <w:r>
+              <w:rPr>
+                <w:sz w:val="16"/>
+                <w:szCs w:val="16"/>
+              </w:rPr>
+              <w:t>0</w:t>
+            </w:r>
+          </w:p>
+        </w:tc>
+        <w:tc>
+          <w:tcPr>
+            <w:tcW w:w="810" w:type="dxa"/>
+            <w:tcMar>
+              <w:top w:w="0" w:type="dxa"/>
+              <w:left w:w="45" w:type="dxa"/>
+              <w:bottom w:w="0" w:type="dxa"/>
+              <w:right w:w="45" w:type="dxa"/>
+            </w:tcMar>
+            <w:vAlign w:val="center"/>
+            <w:hideMark/>
+          </w:tcPr>
+          <w:p>
+            <w:pPr>
+              <w:pStyle w:val="SBACTableText"/>
+              <w:jc w:val="center"/>
+              <w:rPr>
+                <w:sz w:val="16"/>
+                <w:szCs w:val="16"/>
+              </w:rPr>
+            </w:pPr>
+            <w:r>
+              <w:rPr>
+                <w:sz w:val="16"/>
+                <w:szCs w:val="16"/>
+              </w:rPr>
+              <w:t>Y</w:t>
+            </w:r>
+          </w:p>
+        </w:tc>
+        <w:tc>
+          <w:tcPr>
+            <w:tcW w:w="2970" w:type="dxa"/>
+            <w:tcMar>
+              <w:top w:w="0" w:type="dxa"/>
+              <w:left w:w="45" w:type="dxa"/>
+              <w:bottom w:w="0" w:type="dxa"/>
+              <w:right w:w="45" w:type="dxa"/>
+            </w:tcMar>
+            <w:vAlign w:val="center"/>
+            <w:hideMark/>
+          </w:tcPr>
+          <w:p>
+            <w:pPr>
+              <w:pStyle w:val="SBACTableText"/>
+              <w:rPr>
+                <w:sz w:val="16"/>
+                <w:szCs w:val="16"/>
+              </w:rPr>
+            </w:pPr>
+            <w:r>
+              <w:rPr>
+                <w:sz w:val="16"/>
+                <w:szCs w:val="16"/>
+              </w:rPr>
+              <w:t xml:space="preserve">State assigned student Identifier which is unique within that state. Every student should have a unique SSID within their state. </w:t>
+            </w:r>
+          </w:p>
+        </w:tc>
+        <w:tc>
+          <w:tcPr>
+            <w:tcW w:w="810" w:type="dxa"/>
+            <w:tcMar>
+              <w:top w:w="0" w:type="dxa"/>
+              <w:left w:w="45" w:type="dxa"/>
+              <w:bottom w:w="0" w:type="dxa"/>
+              <w:right w:w="45" w:type="dxa"/>
+            </w:tcMar>
+            <w:vAlign w:val="center"/>
+            <w:hideMark/>
+          </w:tcPr>
+          <w:p>
+            <w:pPr>
+              <w:pStyle w:val="SBACTableText"/>
+              <w:rPr>
+                <w:sz w:val="16"/>
+                <w:szCs w:val="16"/>
+              </w:rPr>
+            </w:pPr>
+            <w:proofErr w:type="spellStart"/>
+            <w:r>
+              <w:rPr>
+                <w:sz w:val="16"/>
+                <w:szCs w:val="16"/>
+              </w:rPr>
+              <w:t>Alphanum</w:t>
+            </w:r>
+            <w:proofErr w:type="spellEnd"/>
+          </w:p>
+          <w:p>
+            <w:pPr>
+              <w:pStyle w:val="SBACTableText"/>
+              <w:rPr>
+                <w:sz w:val="16"/>
+                <w:szCs w:val="16"/>
+              </w:rPr>
+            </w:pPr>
+            <w:proofErr w:type="spellStart"/>
+            <w:r>
+              <w:rPr>
+                <w:sz w:val="16"/>
+                <w:szCs w:val="16"/>
+              </w:rPr>
+              <w:t>xsd:token</w:t>
+            </w:r>
+            <w:proofErr w:type="spellEnd"/>
+          </w:p>
+        </w:tc>
+        <w:tc>
+          <w:tcPr>
+            <w:tcW w:w="1976" w:type="dxa"/>
+            <w:tcMar>
+              <w:top w:w="0" w:type="dxa"/>
+              <w:left w:w="45" w:type="dxa"/>
+              <w:bottom w:w="0" w:type="dxa"/>
+              <w:right w:w="45" w:type="dxa"/>
+            </w:tcMar>
+            <w:vAlign w:val="center"/>
+            <w:hideMark/>
+          </w:tcPr>
+          <w:p>
+            <w:pPr>
+              <w:pStyle w:val="SBACTableText"/>
+              <w:rPr>
+                <w:sz w:val="16"/>
+                <w:szCs w:val="16"/>
+              </w:rPr>
+            </w:pPr>
+            <w:r>
+              <w:rPr>
+                <w:sz w:val="16"/>
+                <w:szCs w:val="16"/>
+              </w:rPr>
+              <w:t>One or more printable ASCII characters</w:t>
+            </w:r>
+          </w:p>
+        </w:tc>
+        <w:tc>
+          <w:tcPr>
+            <w:tcW w:w="1807" w:type="dxa"/>
+            <w:tcMar>
+              <w:top w:w="0" w:type="dxa"/>
+              <w:left w:w="45" w:type="dxa"/>
+              <w:bottom w:w="0" w:type="dxa"/>
+              <w:right w:w="45" w:type="dxa"/>
+            </w:tcMar>
+            <w:vAlign w:val="center"/>
+            <w:hideMark/>
+          </w:tcPr>
+          <w:p>
+            <w:pPr>
+              <w:pStyle w:val="SBACTableText"/>
+              <w:rPr>
+                <w:sz w:val="16"/>
+                <w:szCs w:val="16"/>
+              </w:rPr>
+            </w:pPr>
+            <w:r>
+              <w:rPr>
+                <w:sz w:val="16"/>
+                <w:szCs w:val="16"/>
+              </w:rPr>
+              <w:t>FT changed this to SSID</w:t>
+            </w:r>
+          </w:p>
+        </w:tc>
+        <w:tc>
+          <w:tcPr>
+            <w:tcW w:w="1343" w:type="dxa"/>
+            <w:tcMar>
+              <w:top w:w="0" w:type="dxa"/>
+              <w:left w:w="45" w:type="dxa"/>
+              <w:bottom w:w="0" w:type="dxa"/>
+              <w:right w:w="45" w:type="dxa"/>
+            </w:tcMar>
+            <w:vAlign w:val="center"/>
+            <w:hideMark/>
+          </w:tcPr>
+          <w:p>
+            <w:pPr>
+              <w:pStyle w:val="SBACTableText"/>
+              <w:rPr>
+                <w:sz w:val="16"/>
+                <w:szCs w:val="16"/>
+              </w:rPr>
+            </w:pPr>
+            <w:r>
+              <w:rPr>
+                <w:sz w:val="16"/>
+                <w:szCs w:val="16"/>
+              </w:rPr>
+              <w:t>71761937</w:t>
+            </w:r>
+          </w:p>
+        </w:tc>
+      </w:tr>
+      <w:tr>
+        <w:trPr>
+          <w:trHeight w:val="585"/>
+        </w:trPr>
+        <w:tc>
+          <w:tcPr>
+            <w:tcW w:w="1661" w:type="dxa"/>
+            <w:tcMar>
+              <w:top w:w="0" w:type="dxa"/>
+              <w:left w:w="45" w:type="dxa"/>
+              <w:bottom w:w="0" w:type="dxa"/>
+              <w:right w:w="45" w:type="dxa"/>
+            </w:tcMar>
+            <w:vAlign w:val="center"/>
+            <w:hideMark/>
+          </w:tcPr>
+          <w:p>
+            <w:pPr>
+              <w:pStyle w:val="SBACTableText"/>
+              <w:rPr>
+                <w:sz w:val="16"/>
+                <w:szCs w:val="16"/>
+              </w:rPr>
+            </w:pPr>
+            <w:proofErr w:type="spellStart"/>
+            <w:r>
+              <w:rPr>
+                <w:sz w:val="16"/>
+                <w:szCs w:val="16"/>
+              </w:rPr>
+              <w:t>StateAbbreviation</w:t>
+            </w:r>
+            <w:proofErr w:type="spellEnd"/>
+          </w:p>
+        </w:tc>
+        <w:tc>
+          <w:tcPr>
+            <w:tcW w:w="790" w:type="dxa"/>
+            <w:vAlign w:val="center"/>
+          </w:tcPr>
+          <w:p>
+            <w:pPr>
+              <w:pStyle w:val="SBACTableText"/>
+              <w:jc w:val="center"/>
+            </w:pPr>
+            <w:r>
+              <w:rPr>
+                <w:sz w:val="16"/>
+                <w:szCs w:val="16"/>
+              </w:rPr>
+              <w:t>N/A</w:t>
+            </w:r>
+          </w:p>
+        </w:tc>
+        <w:tc>
+          <w:tcPr>
+            <w:tcW w:w="1104" w:type="dxa"/>
+            <w:tcMar>
+              <w:top w:w="0" w:type="dxa"/>
+              <w:left w:w="45" w:type="dxa"/>
+              <w:bottom w:w="0" w:type="dxa"/>
+              <w:right w:w="45" w:type="dxa"/>
+            </w:tcMar>
+            <w:vAlign w:val="center"/>
+            <w:hideMark/>
+          </w:tcPr>
+          <w:p>
+            <w:pPr>
+              <w:pStyle w:val="SBACTableText"/>
+              <w:rPr>
+                <w:sz w:val="16"/>
+                <w:szCs w:val="16"/>
+              </w:rPr>
+            </w:pPr>
+            <w:hyperlink r:id="rId20" w:history="1">
+              <w:r>
+                <w:rPr>
+                  <w:rStyle w:val="Hyperlink"/>
+                  <w:sz w:val="16"/>
+                  <w:szCs w:val="16"/>
+                </w:rPr>
+                <w:t>CEDS ID 267</w:t>
+              </w:r>
+            </w:hyperlink>
+            <w:r>
+              <w:rPr>
+                <w:sz w:val="16"/>
+                <w:szCs w:val="16"/>
+              </w:rPr>
+              <w:br/>
+              <w:t>K12 -&gt; SEA -&gt; Address</w:t>
+            </w:r>
+            <w:r>
+              <w:rPr>
+                <w:sz w:val="16"/>
+                <w:szCs w:val="16"/>
+              </w:rPr>
+              <w:br/>
+            </w:r>
+            <w:hyperlink r:id="rId21" w:history="1">
+              <w:r>
+                <w:rPr>
+                  <w:rStyle w:val="Hyperlink"/>
+                  <w:sz w:val="16"/>
+                  <w:szCs w:val="16"/>
+                </w:rPr>
+                <w:t>USPS</w:t>
+              </w:r>
+            </w:hyperlink>
+          </w:p>
+        </w:tc>
+        <w:tc>
+          <w:tcPr>
+            <w:tcW w:w="630" w:type="dxa"/>
+            <w:tcMar>
+              <w:top w:w="0" w:type="dxa"/>
+              <w:left w:w="45" w:type="dxa"/>
+              <w:bottom w:w="0" w:type="dxa"/>
+              <w:right w:w="45" w:type="dxa"/>
+            </w:tcMar>
+            <w:vAlign w:val="center"/>
+            <w:hideMark/>
+          </w:tcPr>
+          <w:p>
+            <w:pPr>
+              <w:pStyle w:val="SBACTableText"/>
+              <w:jc w:val="center"/>
+              <w:rPr>
+                <w:sz w:val="16"/>
+                <w:szCs w:val="16"/>
+              </w:rPr>
+            </w:pPr>
+            <w:r>
+              <w:rPr>
+                <w:sz w:val="16"/>
+                <w:szCs w:val="16"/>
+              </w:rPr>
+              <w:t>2</w:t>
+            </w:r>
+          </w:p>
+        </w:tc>
+        <w:tc>
+          <w:tcPr>
+            <w:tcW w:w="810" w:type="dxa"/>
+            <w:tcMar>
+              <w:top w:w="0" w:type="dxa"/>
+              <w:left w:w="45" w:type="dxa"/>
+              <w:bottom w:w="0" w:type="dxa"/>
+              <w:right w:w="45" w:type="dxa"/>
+            </w:tcMar>
+            <w:vAlign w:val="center"/>
+            <w:hideMark/>
+          </w:tcPr>
+          <w:p>
+            <w:pPr>
+              <w:pStyle w:val="SBACTableText"/>
+              <w:jc w:val="center"/>
+              <w:rPr>
+                <w:sz w:val="16"/>
+                <w:szCs w:val="16"/>
+              </w:rPr>
+            </w:pPr>
+            <w:r>
+              <w:rPr>
+                <w:sz w:val="16"/>
+                <w:szCs w:val="16"/>
+              </w:rPr>
+              <w:t>Y</w:t>
+            </w:r>
+          </w:p>
+        </w:tc>
+        <w:tc>
+          <w:tcPr>
+            <w:tcW w:w="2970" w:type="dxa"/>
+            <w:tcMar>
+              <w:top w:w="0" w:type="dxa"/>
+              <w:left w:w="45" w:type="dxa"/>
+              <w:bottom w:w="0" w:type="dxa"/>
+              <w:right w:w="45" w:type="dxa"/>
+            </w:tcMar>
+            <w:vAlign w:val="center"/>
+            <w:hideMark/>
+          </w:tcPr>
+          <w:p>
+            <w:pPr>
+              <w:pStyle w:val="SBACTableText"/>
+              <w:rPr>
+                <w:sz w:val="16"/>
+                <w:szCs w:val="16"/>
+              </w:rPr>
+            </w:pPr>
+            <w:r>
+              <w:rPr>
+                <w:sz w:val="16"/>
+                <w:szCs w:val="16"/>
+              </w:rPr>
+              <w:t xml:space="preserve">This is the unique two-character identifier for State </w:t>
+            </w:r>
+          </w:p>
+        </w:tc>
+        <w:tc>
+          <w:tcPr>
+            <w:tcW w:w="810" w:type="dxa"/>
+            <w:tcMar>
+              <w:top w:w="0" w:type="dxa"/>
+              <w:left w:w="45" w:type="dxa"/>
+              <w:bottom w:w="0" w:type="dxa"/>
+              <w:right w:w="45" w:type="dxa"/>
+            </w:tcMar>
+            <w:vAlign w:val="center"/>
+            <w:hideMark/>
+          </w:tcPr>
+          <w:p>
+            <w:pPr>
+              <w:pStyle w:val="SBACTableText"/>
+              <w:rPr>
+                <w:sz w:val="16"/>
+                <w:szCs w:val="16"/>
+              </w:rPr>
+            </w:pPr>
+            <w:proofErr w:type="spellStart"/>
+            <w:r>
+              <w:rPr>
+                <w:sz w:val="16"/>
+                <w:szCs w:val="16"/>
+              </w:rPr>
+              <w:t>enum</w:t>
+            </w:r>
+            <w:proofErr w:type="spellEnd"/>
+          </w:p>
+          <w:p>
+            <w:pPr>
+              <w:pStyle w:val="SBACTableText"/>
+              <w:rPr>
+                <w:sz w:val="16"/>
+                <w:szCs w:val="16"/>
+              </w:rPr>
+            </w:pPr>
+            <w:proofErr w:type="spellStart"/>
+            <w:r>
+              <w:rPr>
+                <w:sz w:val="16"/>
+                <w:szCs w:val="16"/>
+              </w:rPr>
+              <w:t>xsd:token</w:t>
+            </w:r>
+            <w:proofErr w:type="spellEnd"/>
+          </w:p>
+        </w:tc>
+        <w:tc>
+          <w:tcPr>
+            <w:tcW w:w="1976" w:type="dxa"/>
+            <w:tcMar>
+              <w:top w:w="0" w:type="dxa"/>
+              <w:left w:w="45" w:type="dxa"/>
+              <w:bottom w:w="0" w:type="dxa"/>
+              <w:right w:w="45" w:type="dxa"/>
+            </w:tcMar>
+            <w:vAlign w:val="center"/>
+            <w:hideMark/>
+          </w:tcPr>
+          <w:p>
+            <w:pPr>
+              <w:pStyle w:val="SBACTableText"/>
+              <w:rPr>
+                <w:sz w:val="16"/>
+                <w:szCs w:val="16"/>
+              </w:rPr>
+            </w:pPr>
+            <w:r>
+              <w:rPr>
+                <w:sz w:val="16"/>
+                <w:szCs w:val="16"/>
+              </w:rPr>
+              <w:t>Two-character US State identifier as defined by CEDS and extended as follows:</w:t>
+            </w:r>
+            <w:r>
+              <w:rPr>
+                <w:sz w:val="16"/>
+                <w:szCs w:val="16"/>
+              </w:rPr>
+              <w:br/>
+              <w:t xml:space="preserve">AA, AE, AP, </w:t>
+            </w:r>
+            <w:r>
+              <w:rPr>
+                <w:sz w:val="16"/>
+                <w:szCs w:val="16"/>
+              </w:rPr>
+              <w:t>TS, OT.</w:t>
+            </w:r>
+          </w:p>
+        </w:tc>
+        <w:tc>
+          <w:tcPr>
+            <w:tcW w:w="1807" w:type="dxa"/>
+            <w:tcMar>
+              <w:top w:w="0" w:type="dxa"/>
+              <w:left w:w="45" w:type="dxa"/>
+              <w:bottom w:w="0" w:type="dxa"/>
+              <w:right w:w="45" w:type="dxa"/>
+            </w:tcMar>
+            <w:vAlign w:val="center"/>
+            <w:hideMark/>
+          </w:tcPr>
+          <w:p>
+            <w:pPr>
+              <w:pStyle w:val="SBACTableText"/>
+              <w:rPr>
+                <w:sz w:val="16"/>
+                <w:szCs w:val="16"/>
+              </w:rPr>
+            </w:pPr>
+            <w:r>
+              <w:rPr>
+                <w:sz w:val="16"/>
+                <w:szCs w:val="16"/>
+              </w:rPr>
+              <w:t>AA: Armed Forces Americas</w:t>
+            </w:r>
+            <w:r>
+              <w:rPr>
+                <w:sz w:val="16"/>
+                <w:szCs w:val="16"/>
+              </w:rPr>
+              <w:br/>
+              <w:t>AE: Armed Forces Africa, Canada, Europe and Mideast</w:t>
+            </w:r>
+            <w:r>
+              <w:rPr>
+                <w:sz w:val="16"/>
+                <w:szCs w:val="16"/>
+              </w:rPr>
+              <w:br/>
+              <w:t>AP: Armed Forces Pacific</w:t>
+            </w:r>
+            <w:r>
+              <w:rPr>
+                <w:sz w:val="16"/>
+                <w:szCs w:val="16"/>
+              </w:rPr>
+              <w:br/>
+            </w:r>
+            <w:r>
+              <w:rPr>
+                <w:sz w:val="16"/>
+                <w:szCs w:val="16"/>
+              </w:rPr>
+              <w:t>TS: Test State</w:t>
+            </w:r>
+            <w:r>
+              <w:rPr>
+                <w:sz w:val="16"/>
+                <w:szCs w:val="16"/>
+              </w:rPr>
+              <w:br/>
+              <w:t>OT: Other</w:t>
+            </w:r>
+          </w:p>
+        </w:tc>
+        <w:tc>
+          <w:tcPr>
+            <w:tcW w:w="1343" w:type="dxa"/>
+            <w:tcMar>
+              <w:top w:w="0" w:type="dxa"/>
+              <w:left w:w="45" w:type="dxa"/>
+              <w:bottom w:w="0" w:type="dxa"/>
+              <w:right w:w="45" w:type="dxa"/>
+            </w:tcMar>
+            <w:vAlign w:val="center"/>
+            <w:hideMark/>
+          </w:tcPr>
+          <w:p>
+            <w:pPr>
+              <w:pStyle w:val="SBACTableText"/>
+              <w:rPr>
+                <w:sz w:val="16"/>
+                <w:szCs w:val="16"/>
+              </w:rPr>
+            </w:pPr>
+            <w:r>
+              <w:rPr>
+                <w:sz w:val="16"/>
+                <w:szCs w:val="16"/>
+              </w:rPr>
+              <w:t>CA</w:t>
+            </w:r>
+          </w:p>
+        </w:tc>
+      </w:tr>
+      <w:tr>
+        <w:trPr>
+          <w:trHeight w:val="585"/>
+        </w:trPr>
+        <w:tc>
+          <w:tcPr>
+            <w:tcW w:w="1661" w:type="dxa"/>
+            <w:tcMar>
+              <w:top w:w="0" w:type="dxa"/>
+              <w:left w:w="45" w:type="dxa"/>
+              <w:bottom w:w="0" w:type="dxa"/>
+              <w:right w:w="45" w:type="dxa"/>
+            </w:tcMar>
+            <w:vAlign w:val="center"/>
+            <w:hideMark/>
+          </w:tcPr>
+          <w:p>
+            <w:pPr>
+              <w:pStyle w:val="SBACTableText"/>
+              <w:rPr>
+                <w:sz w:val="16"/>
+                <w:szCs w:val="16"/>
+              </w:rPr>
+            </w:pPr>
+            <w:r>
+              <w:rPr>
+                <w:sz w:val="16"/>
+                <w:szCs w:val="16"/>
+              </w:rPr>
+              <w:t>Subject</w:t>
+            </w:r>
+          </w:p>
+        </w:tc>
+        <w:tc>
+          <w:tcPr>
+            <w:tcW w:w="790" w:type="dxa"/>
+            <w:vAlign w:val="center"/>
+          </w:tcPr>
+          <w:p>
+            <w:pPr>
+              <w:pStyle w:val="SBACTableText"/>
+              <w:jc w:val="center"/>
+              <w:rPr>
+                <w:sz w:val="16"/>
+                <w:szCs w:val="16"/>
+              </w:rPr>
+            </w:pPr>
+            <w:r>
+              <w:rPr>
+                <w:sz w:val="16"/>
+                <w:szCs w:val="16"/>
+              </w:rPr>
+              <w:t>N/A</w:t>
+            </w:r>
+          </w:p>
+        </w:tc>
+        <w:tc>
+          <w:tcPr>
+            <w:tcW w:w="1104" w:type="dxa"/>
+            <w:tcMar>
+              <w:top w:w="0" w:type="dxa"/>
+              <w:left w:w="45" w:type="dxa"/>
+              <w:bottom w:w="0" w:type="dxa"/>
+              <w:right w:w="45" w:type="dxa"/>
+            </w:tcMar>
+            <w:vAlign w:val="center"/>
+            <w:hideMark/>
+          </w:tcPr>
+          <w:p>
+            <w:pPr>
+              <w:pStyle w:val="SBACTableText"/>
+              <w:jc w:val="center"/>
+              <w:rPr>
+                <w:sz w:val="16"/>
+                <w:szCs w:val="16"/>
+              </w:rPr>
+            </w:pPr>
+            <w:r>
+              <w:rPr>
+                <w:sz w:val="16"/>
+                <w:szCs w:val="16"/>
+              </w:rPr>
+              <w:t>N/A</w:t>
+            </w:r>
+          </w:p>
+        </w:tc>
+        <w:tc>
+          <w:tcPr>
+            <w:tcW w:w="630" w:type="dxa"/>
+            <w:tcMar>
+              <w:top w:w="0" w:type="dxa"/>
+              <w:left w:w="45" w:type="dxa"/>
+              <w:bottom w:w="0" w:type="dxa"/>
+              <w:right w:w="45" w:type="dxa"/>
+            </w:tcMar>
+            <w:vAlign w:val="center"/>
+            <w:hideMark/>
+          </w:tcPr>
+          <w:p>
+            <w:pPr>
+              <w:pStyle w:val="SBACTableText"/>
+              <w:jc w:val="center"/>
+              <w:rPr>
+                <w:sz w:val="16"/>
+                <w:szCs w:val="16"/>
+              </w:rPr>
+            </w:pPr>
+            <w:r>
+              <w:rPr>
+                <w:sz w:val="16"/>
+                <w:szCs w:val="16"/>
+              </w:rPr>
+              <w:t>20</w:t>
+            </w:r>
+          </w:p>
+        </w:tc>
+        <w:tc>
+          <w:tcPr>
+            <w:tcW w:w="810" w:type="dxa"/>
+            <w:tcMar>
+              <w:top w:w="0" w:type="dxa"/>
+              <w:left w:w="45" w:type="dxa"/>
+              <w:bottom w:w="0" w:type="dxa"/>
+              <w:right w:w="45" w:type="dxa"/>
+            </w:tcMar>
+            <w:vAlign w:val="center"/>
+            <w:hideMark/>
+          </w:tcPr>
+          <w:p>
+            <w:pPr>
+              <w:pStyle w:val="SBACTableText"/>
+              <w:jc w:val="center"/>
+              <w:rPr>
+                <w:sz w:val="16"/>
+                <w:szCs w:val="16"/>
+              </w:rPr>
+            </w:pPr>
+            <w:r>
+              <w:rPr>
+                <w:sz w:val="16"/>
+                <w:szCs w:val="16"/>
+              </w:rPr>
+              <w:t>Y</w:t>
+            </w:r>
+          </w:p>
+        </w:tc>
+        <w:tc>
+          <w:tcPr>
+            <w:tcW w:w="2970" w:type="dxa"/>
+            <w:tcMar>
+              <w:top w:w="0" w:type="dxa"/>
+              <w:left w:w="45" w:type="dxa"/>
+              <w:bottom w:w="0" w:type="dxa"/>
+              <w:right w:w="45" w:type="dxa"/>
+            </w:tcMar>
+            <w:vAlign w:val="center"/>
+            <w:hideMark/>
+          </w:tcPr>
+          <w:p>
+            <w:pPr>
+              <w:pStyle w:val="SBACTableText"/>
+              <w:rPr>
+                <w:sz w:val="16"/>
+                <w:szCs w:val="16"/>
+              </w:rPr>
+            </w:pPr>
+            <w:r>
+              <w:rPr>
+                <w:sz w:val="16"/>
+                <w:szCs w:val="16"/>
+              </w:rPr>
+              <w:t>The subject for which the accommodations apply</w:t>
+            </w:r>
+          </w:p>
+        </w:tc>
+        <w:tc>
+          <w:tcPr>
+            <w:tcW w:w="810" w:type="dxa"/>
+            <w:tcMar>
+              <w:top w:w="0" w:type="dxa"/>
+              <w:left w:w="45" w:type="dxa"/>
+              <w:bottom w:w="0" w:type="dxa"/>
+              <w:right w:w="45" w:type="dxa"/>
+            </w:tcMar>
+            <w:vAlign w:val="center"/>
+            <w:hideMark/>
+          </w:tcPr>
+          <w:p>
+            <w:pPr>
+              <w:pStyle w:val="SBACTableText"/>
+              <w:rPr>
+                <w:sz w:val="16"/>
+                <w:szCs w:val="16"/>
+              </w:rPr>
+            </w:pPr>
+            <w:proofErr w:type="spellStart"/>
+            <w:r>
+              <w:rPr>
+                <w:sz w:val="16"/>
+                <w:szCs w:val="16"/>
+              </w:rPr>
+              <w:t>Alphanum</w:t>
+            </w:r>
+            <w:proofErr w:type="spellEnd"/>
+          </w:p>
+          <w:p>
+            <w:pPr>
+              <w:pStyle w:val="SBACTableText"/>
+              <w:rPr>
+                <w:sz w:val="16"/>
+                <w:szCs w:val="16"/>
+              </w:rPr>
+            </w:pPr>
+            <w:proofErr w:type="spellStart"/>
+            <w:r>
+              <w:rPr>
+                <w:sz w:val="16"/>
+                <w:szCs w:val="16"/>
+              </w:rPr>
+              <w:t>xsd:token</w:t>
+            </w:r>
+            <w:proofErr w:type="spellEnd"/>
+          </w:p>
+        </w:tc>
+        <w:tc>
+          <w:tcPr>
+            <w:tcW w:w="1976" w:type="dxa"/>
+            <w:tcMar>
+              <w:top w:w="0" w:type="dxa"/>
+              <w:left w:w="45" w:type="dxa"/>
+              <w:bottom w:w="0" w:type="dxa"/>
+              <w:right w:w="45" w:type="dxa"/>
+            </w:tcMar>
+            <w:vAlign w:val="center"/>
+            <w:hideMark/>
+          </w:tcPr>
+          <w:p>
+            <w:pPr>
+              <w:pStyle w:val="SBACTableText"/>
+              <w:rPr>
+                <w:sz w:val="16"/>
+                <w:szCs w:val="16"/>
+              </w:rPr>
+            </w:pPr>
+            <w:r>
+              <w:rPr>
+                <w:sz w:val="16"/>
+                <w:szCs w:val="16"/>
+              </w:rPr>
+              <w:t>One or more printable ASCII characters</w:t>
+            </w:r>
+          </w:p>
+        </w:tc>
+        <w:tc>
+          <w:tcPr>
+            <w:tcW w:w="1807" w:type="dxa"/>
+            <w:tcMar>
+              <w:top w:w="0" w:type="dxa"/>
+              <w:left w:w="45" w:type="dxa"/>
+              <w:bottom w:w="0" w:type="dxa"/>
+              <w:right w:w="45" w:type="dxa"/>
+            </w:tcMar>
+            <w:vAlign w:val="center"/>
+            <w:hideMark/>
+          </w:tcPr>
+          <w:p>
+            <w:pPr>
+              <w:pStyle w:val="SBACTableText"/>
+              <w:rPr>
+                <w:sz w:val="16"/>
+                <w:szCs w:val="16"/>
+              </w:rPr>
+            </w:pPr>
+          </w:p>
+        </w:tc>
+        <w:tc>
+          <w:tcPr>
+            <w:tcW w:w="1343" w:type="dxa"/>
+            <w:tcMar>
+              <w:top w:w="0" w:type="dxa"/>
+              <w:left w:w="45" w:type="dxa"/>
+              <w:bottom w:w="0" w:type="dxa"/>
+              <w:right w:w="45" w:type="dxa"/>
+            </w:tcMar>
+            <w:vAlign w:val="center"/>
+            <w:hideMark/>
+          </w:tcPr>
+          <w:p>
+            <w:pPr>
+              <w:pStyle w:val="SBACTableText"/>
+              <w:rPr>
+                <w:sz w:val="16"/>
+                <w:szCs w:val="16"/>
+              </w:rPr>
+            </w:pPr>
+            <w:r>
+              <w:rPr>
+                <w:sz w:val="16"/>
+                <w:szCs w:val="16"/>
+              </w:rPr>
+              <w:t>EL</w:t>
+            </w:r>
+            <w:r>
+              <w:rPr>
+                <w:sz w:val="16"/>
+                <w:szCs w:val="16"/>
+              </w:rPr>
+              <w:t>A</w:t>
+            </w:r>
+          </w:p>
+        </w:tc>
+      </w:tr>
+      <w:tr>
+        <w:trPr>
+          <w:trHeight w:val="1185"/>
+        </w:trPr>
+        <w:tc>
+          <w:tcPr>
+            <w:tcW w:w="1661" w:type="dxa"/>
+            <w:tcMar>
+              <w:top w:w="0" w:type="dxa"/>
+              <w:left w:w="45" w:type="dxa"/>
+              <w:bottom w:w="0" w:type="dxa"/>
+              <w:right w:w="45" w:type="dxa"/>
+            </w:tcMar>
+            <w:vAlign w:val="center"/>
+          </w:tcPr>
+          <w:p>
+            <w:pPr>
+              <w:pStyle w:val="SBACTableText"/>
+              <w:rPr>
+                <w:sz w:val="16"/>
+                <w:szCs w:val="16"/>
+              </w:rPr>
+            </w:pPr>
+            <w:proofErr w:type="spellStart"/>
+            <w:r>
+              <w:rPr>
+                <w:sz w:val="16"/>
+                <w:szCs w:val="16"/>
+              </w:rPr>
+              <w:t>AccommodationCodes</w:t>
+            </w:r>
+            <w:proofErr w:type="spellEnd"/>
+          </w:p>
+        </w:tc>
+        <w:tc>
+          <w:tcPr>
+            <w:tcW w:w="790" w:type="dxa"/>
+            <w:vAlign w:val="center"/>
+          </w:tcPr>
+          <w:p>
+            <w:pPr>
+              <w:pStyle w:val="SBACTableText"/>
+              <w:jc w:val="center"/>
+              <w:rPr>
+                <w:sz w:val="16"/>
+                <w:szCs w:val="16"/>
+              </w:rPr>
+            </w:pPr>
+            <w:r>
+              <w:rPr>
+                <w:sz w:val="16"/>
+                <w:szCs w:val="16"/>
+              </w:rPr>
+              <w:t>N/A</w:t>
+            </w:r>
+          </w:p>
+        </w:tc>
+        <w:tc>
+          <w:tcPr>
+            <w:tcW w:w="1104" w:type="dxa"/>
+            <w:tcMar>
+              <w:top w:w="0" w:type="dxa"/>
+              <w:left w:w="45" w:type="dxa"/>
+              <w:bottom w:w="0" w:type="dxa"/>
+              <w:right w:w="45" w:type="dxa"/>
+            </w:tcMar>
+            <w:vAlign w:val="center"/>
+          </w:tcPr>
+          <w:p>
+            <w:pPr>
+              <w:pStyle w:val="SBACTableText"/>
+              <w:jc w:val="center"/>
+            </w:pPr>
+            <w:hyperlink r:id="rId22" w:history="1">
+              <w:r>
+                <w:rPr>
+                  <w:rStyle w:val="Hyperlink"/>
+                  <w:sz w:val="16"/>
+                </w:rPr>
+                <w:t>ISAAP Accessibility Feature Codes</w:t>
+              </w:r>
+            </w:hyperlink>
+            <w:bookmarkStart w:id="46" w:name="_GoBack"/>
+            <w:bookmarkEnd w:id="46"/>
+            <w:r>
+              <w:rPr>
+                <w:sz w:val="16"/>
+              </w:rPr>
+              <w:t xml:space="preserve"> (19-Nov-2015)</w:t>
+            </w:r>
+          </w:p>
+        </w:tc>
+        <w:tc>
+          <w:tcPr>
+            <w:tcW w:w="630" w:type="dxa"/>
+            <w:tcMar>
+              <w:top w:w="0" w:type="dxa"/>
+              <w:left w:w="45" w:type="dxa"/>
+              <w:bottom w:w="0" w:type="dxa"/>
+              <w:right w:w="45" w:type="dxa"/>
+            </w:tcMar>
+            <w:vAlign w:val="center"/>
+          </w:tcPr>
+          <w:p>
+            <w:pPr>
+              <w:pStyle w:val="SBACTableText"/>
+              <w:jc w:val="center"/>
+              <w:rPr>
+                <w:sz w:val="16"/>
+                <w:szCs w:val="16"/>
+              </w:rPr>
+            </w:pPr>
+            <w:r>
+              <w:rPr>
+                <w:sz w:val="16"/>
+                <w:szCs w:val="16"/>
+              </w:rPr>
+              <w:t>32767</w:t>
+            </w:r>
+          </w:p>
+        </w:tc>
+        <w:tc>
+          <w:tcPr>
+            <w:tcW w:w="810" w:type="dxa"/>
+            <w:tcMar>
+              <w:top w:w="0" w:type="dxa"/>
+              <w:left w:w="45" w:type="dxa"/>
+              <w:bottom w:w="0" w:type="dxa"/>
+              <w:right w:w="45" w:type="dxa"/>
+            </w:tcMar>
+            <w:vAlign w:val="center"/>
+          </w:tcPr>
+          <w:p>
+            <w:pPr>
+              <w:pStyle w:val="SBACTableText"/>
+              <w:jc w:val="center"/>
+              <w:rPr>
+                <w:sz w:val="16"/>
+                <w:szCs w:val="16"/>
+              </w:rPr>
+            </w:pPr>
+            <w:r>
+              <w:rPr>
+                <w:sz w:val="16"/>
+                <w:szCs w:val="16"/>
+              </w:rPr>
+              <w:t>Y</w:t>
+            </w:r>
+          </w:p>
+        </w:tc>
+        <w:tc>
+          <w:tcPr>
+            <w:tcW w:w="2970" w:type="dxa"/>
+            <w:tcMar>
+              <w:top w:w="0" w:type="dxa"/>
+              <w:left w:w="45" w:type="dxa"/>
+              <w:bottom w:w="0" w:type="dxa"/>
+              <w:right w:w="45" w:type="dxa"/>
+            </w:tcMar>
+            <w:vAlign w:val="center"/>
+          </w:tcPr>
+          <w:p>
+            <w:pPr>
+              <w:rPr>
+                <w:sz w:val="16"/>
+              </w:rPr>
+            </w:pPr>
+            <w:r>
+              <w:rPr>
+                <w:sz w:val="16"/>
+              </w:rPr>
+              <w:t>Consolidate all accessibility codes into one field (column) for both import and export formats.</w:t>
+            </w:r>
+          </w:p>
+          <w:p>
+            <w:pPr>
+              <w:rPr>
+                <w:sz w:val="16"/>
+              </w:rPr>
+            </w:pPr>
+            <w:r>
+              <w:rPr>
+                <w:sz w:val="16"/>
+              </w:rPr>
+              <w:t xml:space="preserve">For </w:t>
+            </w:r>
+            <w:proofErr w:type="spellStart"/>
+            <w:r>
+              <w:rPr>
+                <w:sz w:val="16"/>
+              </w:rPr>
+              <w:t>EditResource</w:t>
+            </w:r>
+            <w:proofErr w:type="spellEnd"/>
+            <w:r>
+              <w:rPr>
+                <w:sz w:val="16"/>
+              </w:rPr>
+              <w:t xml:space="preserve"> accommodation resource types, the format shall be Code(value). Valid values for value are alphanumeric characters, spaces, dashes, and periods. Specifically, A-Z,a-z,0-9,&lt;space&gt;,-,..</w:t>
+            </w:r>
+          </w:p>
+        </w:tc>
+        <w:tc>
+          <w:tcPr>
+            <w:tcW w:w="810" w:type="dxa"/>
+            <w:tcMar>
+              <w:top w:w="0" w:type="dxa"/>
+              <w:left w:w="45" w:type="dxa"/>
+              <w:bottom w:w="0" w:type="dxa"/>
+              <w:right w:w="45" w:type="dxa"/>
+            </w:tcMar>
+            <w:vAlign w:val="center"/>
+          </w:tcPr>
+          <w:p>
+            <w:pPr>
+              <w:pStyle w:val="SBACTableText"/>
+              <w:rPr>
+                <w:sz w:val="16"/>
+                <w:szCs w:val="16"/>
+              </w:rPr>
+            </w:pPr>
+            <w:proofErr w:type="spellStart"/>
+            <w:r>
+              <w:rPr>
+                <w:sz w:val="16"/>
+                <w:szCs w:val="16"/>
+              </w:rPr>
+              <w:t>Alphanum</w:t>
+            </w:r>
+            <w:proofErr w:type="spellEnd"/>
+          </w:p>
+          <w:p>
+            <w:pPr>
+              <w:pStyle w:val="SBACTableText"/>
+              <w:rPr>
+                <w:sz w:val="16"/>
+                <w:szCs w:val="16"/>
+              </w:rPr>
+            </w:pPr>
+            <w:proofErr w:type="spellStart"/>
+            <w:r>
+              <w:rPr>
+                <w:sz w:val="16"/>
+                <w:szCs w:val="16"/>
+              </w:rPr>
+              <w:t>xsd:token</w:t>
+            </w:r>
+            <w:proofErr w:type="spellEnd"/>
+          </w:p>
+        </w:tc>
+        <w:tc>
+          <w:tcPr>
+            <w:tcW w:w="1976" w:type="dxa"/>
+            <w:tcMar>
+              <w:top w:w="0" w:type="dxa"/>
+              <w:left w:w="45" w:type="dxa"/>
+              <w:bottom w:w="0" w:type="dxa"/>
+              <w:right w:w="45" w:type="dxa"/>
+            </w:tcMar>
+            <w:vAlign w:val="center"/>
+          </w:tcPr>
+          <w:p>
+            <w:pPr>
+              <w:rPr>
+                <w:sz w:val="16"/>
+              </w:rPr>
+            </w:pPr>
+            <w:r>
+              <w:rPr>
+                <w:sz w:val="16"/>
+              </w:rPr>
+              <w:t xml:space="preserve">This single-field-format will consist of a pipe-delimited list of (unique) accommodation codes for </w:t>
+            </w:r>
+            <w:proofErr w:type="spellStart"/>
+            <w:r>
+              <w:rPr>
+                <w:sz w:val="16"/>
+              </w:rPr>
+              <w:t>SingleSelect</w:t>
+            </w:r>
+            <w:proofErr w:type="spellEnd"/>
+            <w:r>
+              <w:rPr>
+                <w:sz w:val="16"/>
+              </w:rPr>
+              <w:t xml:space="preserve"> and </w:t>
+            </w:r>
+            <w:proofErr w:type="spellStart"/>
+            <w:r>
+              <w:rPr>
+                <w:sz w:val="16"/>
+              </w:rPr>
+              <w:t>Multiselect</w:t>
+            </w:r>
+            <w:proofErr w:type="spellEnd"/>
+            <w:r>
+              <w:rPr>
+                <w:sz w:val="16"/>
+              </w:rPr>
+              <w:t xml:space="preserve"> accommodation resource types. </w:t>
+            </w:r>
+          </w:p>
+          <w:p>
+            <w:pPr>
+              <w:pStyle w:val="SBACTableText"/>
+              <w:rPr>
+                <w:sz w:val="16"/>
+                <w:szCs w:val="16"/>
+              </w:rPr>
+            </w:pPr>
+          </w:p>
+        </w:tc>
+        <w:tc>
+          <w:tcPr>
+            <w:tcW w:w="1807" w:type="dxa"/>
+            <w:tcMar>
+              <w:top w:w="0" w:type="dxa"/>
+              <w:left w:w="45" w:type="dxa"/>
+              <w:bottom w:w="0" w:type="dxa"/>
+              <w:right w:w="45" w:type="dxa"/>
+            </w:tcMar>
+            <w:vAlign w:val="center"/>
+          </w:tcPr>
+          <w:p>
+            <w:pPr>
+              <w:pStyle w:val="SBACTableText"/>
+              <w:rPr>
+                <w:sz w:val="16"/>
+                <w:szCs w:val="16"/>
+              </w:rPr>
+            </w:pPr>
+            <w:r>
+              <w:rPr>
+                <w:sz w:val="16"/>
+                <w:szCs w:val="16"/>
+              </w:rPr>
+              <w:t>Valid codes include all valid accommodation codes. Can contain any number of custom fields ("</w:t>
+            </w:r>
+            <w:proofErr w:type="spellStart"/>
+            <w:r>
+              <w:rPr>
+                <w:sz w:val="16"/>
+                <w:szCs w:val="16"/>
+              </w:rPr>
+              <w:t>EditResource</w:t>
+            </w:r>
+            <w:proofErr w:type="spellEnd"/>
+            <w:r>
+              <w:rPr>
+                <w:sz w:val="16"/>
+                <w:szCs w:val="16"/>
+              </w:rPr>
+              <w:t>" accommodations).</w:t>
+            </w:r>
+          </w:p>
+        </w:tc>
+        <w:tc>
+          <w:tcPr>
+            <w:tcW w:w="1343" w:type="dxa"/>
+            <w:tcMar>
+              <w:top w:w="0" w:type="dxa"/>
+              <w:left w:w="45" w:type="dxa"/>
+              <w:bottom w:w="0" w:type="dxa"/>
+              <w:right w:w="45" w:type="dxa"/>
+            </w:tcMar>
+            <w:vAlign w:val="center"/>
+          </w:tcPr>
+          <w:p>
+            <w:pPr>
+              <w:rPr>
+                <w:sz w:val="16"/>
+              </w:rPr>
+            </w:pPr>
+            <w:r>
+              <w:rPr>
+                <w:sz w:val="16"/>
+              </w:rPr>
+              <w:t xml:space="preserve">TDS_ASL0|TDS_CCMagenta|TDS_ClosedCap1|TDS_PoD_Stim|editresource1(fluffy </w:t>
+            </w:r>
+            <w:proofErr w:type="gramStart"/>
+            <w:r>
+              <w:rPr>
+                <w:sz w:val="16"/>
+              </w:rPr>
+              <w:t>bunny)|</w:t>
+            </w:r>
+            <w:proofErr w:type="gramEnd"/>
+            <w:r>
+              <w:rPr>
+                <w:sz w:val="16"/>
+              </w:rPr>
+              <w:t>other(blue light needed)</w:t>
+            </w:r>
+          </w:p>
+          <w:p>
+            <w:pPr>
+              <w:pStyle w:val="SBACTableText"/>
+              <w:rPr>
+                <w:sz w:val="16"/>
+                <w:szCs w:val="16"/>
+              </w:rPr>
+            </w:pPr>
+          </w:p>
+        </w:tc>
+      </w:tr>
+    </w:tbl>
+    <w:p>
+      <w:pPr>
+        <w:pStyle w:val="Caption"/>
+      </w:pPr>
+      <w:bookmarkStart w:id="47" w:name="_Ref445828507"/>
+      <w:r>
+        <w:t xml:space="preserve">Table </w:t>
+      </w:r>
+      <w:fldSimple w:instr=" SEQ Table \* ARABIC ">
+        <w:r>
+          <w:rPr>
+            <w:noProof/>
+          </w:rPr>
+          <w:t>3</w:t>
+        </w:r>
+      </w:fldSimple>
+      <w:r>
+        <w:t xml:space="preserve">: </w:t>
+      </w:r>
+      <w:r>
+        <w:t xml:space="preserve">Designated Supports and Accommodations </w:t>
+      </w:r>
+      <w:r>
+        <w:t>File Format</w:t>
+      </w:r>
+      <w:bookmarkEnd w:id="47"/>
+    </w:p>
+    <w:p/>
+    <w:p>
+      <w:pPr>
         <w:pStyle w:val="Heading1"/>
       </w:pPr>
-      <w:bookmarkStart w:id="45" w:name="_Toc445241986"/>
+      <w:bookmarkStart w:id="48" w:name="_Toc445241986"/>
       <w:r>
         <w:t>Risks</w:t>
       </w:r>
-      <w:bookmarkEnd w:id="45"/>
+      <w:bookmarkEnd w:id="48"/>
     </w:p>
     <w:tbl>
       <w:tblPr>
@@ -17242,6 +19804,7 @@
                 <w:sz w:val="20"/>
                 <w:szCs w:val="20"/>
               </w:rPr>
+              <w:lastRenderedPageBreak/>
               <w:t>Users could delete themselves out of the system</w:t>
             </w:r>
           </w:p>
@@ -17303,7 +19866,6 @@
                 <w:color w:val="000000"/>
                 <w:sz w:val="20"/>
               </w:rPr>
-              <w:lastRenderedPageBreak/>
               <w:t xml:space="preserve">if a coordinator locks an account that also </w:t>
             </w:r>
             <w:r>
@@ -17432,7 +19994,7 @@
           <w:rPr>
             <w:noProof/>
           </w:rPr>
-          <w:t>2</w:t>
+          <w:t>19</w:t>
         </w:r>
         <w:r>
           <w:rPr>
@@ -21792,6 +24354,7 @@
   <w:style w:type="character" w:default="1" w:styleId="DefaultParagraphFont">
     <w:name w:val="Default Paragraph Font"/>
     <w:uiPriority w:val="1"/>
+    <w:semiHidden/>
     <w:unhideWhenUsed/>
   </w:style>
   <w:style w:type="table" w:default="1" w:styleId="TableNormal">
@@ -22409,6 +24972,22 @@
       <w:szCs w:val="20"/>
     </w:rPr>
   </w:style>
+  <w:style w:type="paragraph" w:customStyle="1" w:styleId="TableHeading1">
+    <w:name w:val="Table Heading 1"/>
+    <w:basedOn w:val="Normal"/>
+    <w:qFormat/>
+    <w:rsid w:val="002F2EE1"/>
+    <w:pPr>
+      <w:spacing w:before="0" w:after="120" w:line="240" w:lineRule="auto"/>
+      <w:jc w:val="center"/>
+    </w:pPr>
+    <w:rPr>
+      <w:rFonts w:ascii="Franklin Gothic Book" w:eastAsia="Calibri" w:hAnsi="Franklin Gothic Book" w:cs="Times New Roman"/>
+      <w:b/>
+      <w:color w:val="FFFFFF" w:themeColor="background1"/>
+      <w:sz w:val="20"/>
+    </w:rPr>
+  </w:style>
 </w:styles>
 </file>
 
@@ -22702,7 +25281,7 @@
 </file>
 
 <file path=customXml/itemProps1.xml><?xml version="1.0" encoding="utf-8"?>
-<ds:datastoreItem xmlns:ds="http://schemas.openxmlformats.org/officeDocument/2006/customXml" ds:itemID="{FA921AD6-7739-3549-84A3-6672E3552EBE}">
+<ds:datastoreItem xmlns:ds="http://schemas.openxmlformats.org/officeDocument/2006/customXml" ds:itemID="{CB13BC4F-2232-CB40-9B5B-59AAC1EEA16E}">
   <ds:schemaRefs>
     <ds:schemaRef ds:uri="http://schemas.openxmlformats.org/officeDocument/2006/bibliography"/>
   </ds:schemaRefs>

</xml_diff>